<commit_message>
I updated the Requirements file to include all of our Professor's suggestions. Mainly changing the word 'will' into 'must' and renumbering the lists for clarification.
</commit_message>
<xml_diff>
--- a/docs/Requirements.docx
+++ b/docs/Requirements.docx
@@ -280,18 +280,22 @@
     </w:p>
     <w:p>
       <w:pPr>
-        <w:pStyle w:val="ListParagraph"/>
-        <w:numPr>
-          <w:ilvl w:val="0"/>
-          <w:numId w:val="7"/>
-        </w:numPr>
         <w:spacing w:after="0" w:line="240" w:lineRule="auto"/>
-        <w:rPr>
-          <w:rFonts w:ascii="Times New Roman" w:eastAsia="Times New Roman" w:hAnsi="Times New Roman" w:cs="Times New Roman"/>
-          <w:sz w:val="24"/>
-          <w:szCs w:val="24"/>
-        </w:rPr>
-      </w:pPr>
+        <w:ind w:left="720"/>
+        <w:rPr>
+          <w:rFonts w:ascii="Times New Roman" w:eastAsia="Times New Roman" w:hAnsi="Times New Roman" w:cs="Times New Roman"/>
+          <w:sz w:val="24"/>
+          <w:szCs w:val="24"/>
+        </w:rPr>
+      </w:pPr>
+      <w:r>
+        <w:rPr>
+          <w:rFonts w:ascii="Times New Roman" w:eastAsia="Times New Roman" w:hAnsi="Times New Roman" w:cs="Times New Roman"/>
+          <w:sz w:val="24"/>
+          <w:szCs w:val="24"/>
+        </w:rPr>
+        <w:t xml:space="preserve">F1. </w:t>
+      </w:r>
       <w:r>
         <w:rPr>
           <w:rFonts w:ascii="Times New Roman" w:eastAsia="Times New Roman" w:hAnsi="Times New Roman" w:cs="Times New Roman"/>
@@ -327,43 +331,14 @@
     <w:p>
       <w:pPr>
         <w:pStyle w:val="ListParagraph"/>
-        <w:numPr>
-          <w:ilvl w:val="2"/>
-          <w:numId w:val="7"/>
-        </w:numPr>
         <w:spacing w:after="0" w:line="240" w:lineRule="auto"/>
-        <w:rPr>
-          <w:rFonts w:ascii="Times New Roman" w:eastAsia="Times New Roman" w:hAnsi="Times New Roman" w:cs="Times New Roman"/>
-          <w:sz w:val="24"/>
-          <w:szCs w:val="24"/>
-        </w:rPr>
-      </w:pPr>
-      <w:r>
-        <w:rPr>
-          <w:rFonts w:ascii="Times New Roman" w:eastAsia="Times New Roman" w:hAnsi="Times New Roman" w:cs="Times New Roman"/>
-          <w:sz w:val="24"/>
-          <w:szCs w:val="24"/>
-        </w:rPr>
-        <w:t xml:space="preserve">The user will need to login using their email address and password. If the user has not created an account, they will need to do so. Each account will contain the user’s name, email address, phone number, and user type (Sponsor, Player, </w:t>
-      </w:r>
-      <w:proofErr w:type="spellStart"/>
-      <w:r>
-        <w:rPr>
-          <w:rFonts w:ascii="Times New Roman" w:eastAsia="Times New Roman" w:hAnsi="Times New Roman" w:cs="Times New Roman"/>
-          <w:sz w:val="24"/>
-          <w:szCs w:val="24"/>
-        </w:rPr>
-        <w:t>Drinkmeister</w:t>
-      </w:r>
-      <w:proofErr w:type="spellEnd"/>
-      <w:r>
-        <w:rPr>
-          <w:rFonts w:ascii="Times New Roman" w:eastAsia="Times New Roman" w:hAnsi="Times New Roman" w:cs="Times New Roman"/>
-          <w:sz w:val="24"/>
-          <w:szCs w:val="24"/>
-        </w:rPr>
-        <w:t>, or Manager). The user will also create a password for their account</w:t>
-      </w:r>
+        <w:ind w:left="1800"/>
+        <w:rPr>
+          <w:rFonts w:ascii="Times New Roman" w:eastAsia="Times New Roman" w:hAnsi="Times New Roman" w:cs="Times New Roman"/>
+          <w:sz w:val="24"/>
+          <w:szCs w:val="24"/>
+        </w:rPr>
+      </w:pPr>
     </w:p>
     <w:p>
       <w:pPr>
@@ -385,7 +360,124 @@
           <w:sz w:val="24"/>
           <w:szCs w:val="24"/>
         </w:rPr>
-        <w:t xml:space="preserve">The user will only be allowed access if they enter their email and password in correctly </w:t>
+        <w:t xml:space="preserve">The user </w:t>
+      </w:r>
+      <w:r>
+        <w:rPr>
+          <w:rFonts w:ascii="Times New Roman" w:eastAsia="Times New Roman" w:hAnsi="Times New Roman" w:cs="Times New Roman"/>
+          <w:sz w:val="24"/>
+          <w:szCs w:val="24"/>
+        </w:rPr>
+        <w:t>must</w:t>
+      </w:r>
+      <w:r>
+        <w:rPr>
+          <w:rFonts w:ascii="Times New Roman" w:eastAsia="Times New Roman" w:hAnsi="Times New Roman" w:cs="Times New Roman"/>
+          <w:sz w:val="24"/>
+          <w:szCs w:val="24"/>
+        </w:rPr>
+        <w:t xml:space="preserve"> login using their email address and password. If the user has not created an account, they will need to do so. Each account </w:t>
+      </w:r>
+      <w:r>
+        <w:rPr>
+          <w:rFonts w:ascii="Times New Roman" w:eastAsia="Times New Roman" w:hAnsi="Times New Roman" w:cs="Times New Roman"/>
+          <w:sz w:val="24"/>
+          <w:szCs w:val="24"/>
+        </w:rPr>
+        <w:t xml:space="preserve">must </w:t>
+      </w:r>
+      <w:r>
+        <w:rPr>
+          <w:rFonts w:ascii="Times New Roman" w:eastAsia="Times New Roman" w:hAnsi="Times New Roman" w:cs="Times New Roman"/>
+          <w:sz w:val="24"/>
+          <w:szCs w:val="24"/>
+        </w:rPr>
+        <w:t xml:space="preserve">contain the user’s name, email address, phone number, and user type (Sponsor, Player, </w:t>
+      </w:r>
+      <w:proofErr w:type="spellStart"/>
+      <w:r>
+        <w:rPr>
+          <w:rFonts w:ascii="Times New Roman" w:eastAsia="Times New Roman" w:hAnsi="Times New Roman" w:cs="Times New Roman"/>
+          <w:sz w:val="24"/>
+          <w:szCs w:val="24"/>
+        </w:rPr>
+        <w:t>Drinkmeister</w:t>
+      </w:r>
+      <w:proofErr w:type="spellEnd"/>
+      <w:r>
+        <w:rPr>
+          <w:rFonts w:ascii="Times New Roman" w:eastAsia="Times New Roman" w:hAnsi="Times New Roman" w:cs="Times New Roman"/>
+          <w:sz w:val="24"/>
+          <w:szCs w:val="24"/>
+        </w:rPr>
+        <w:t xml:space="preserve">, or Manager). The user </w:t>
+      </w:r>
+      <w:r>
+        <w:rPr>
+          <w:rFonts w:ascii="Times New Roman" w:eastAsia="Times New Roman" w:hAnsi="Times New Roman" w:cs="Times New Roman"/>
+          <w:sz w:val="24"/>
+          <w:szCs w:val="24"/>
+        </w:rPr>
+        <w:t xml:space="preserve">must </w:t>
+      </w:r>
+      <w:r>
+        <w:rPr>
+          <w:rFonts w:ascii="Times New Roman" w:eastAsia="Times New Roman" w:hAnsi="Times New Roman" w:cs="Times New Roman"/>
+          <w:sz w:val="24"/>
+          <w:szCs w:val="24"/>
+        </w:rPr>
+        <w:t>also create a password for their account</w:t>
+      </w:r>
+    </w:p>
+    <w:p>
+      <w:pPr>
+        <w:pStyle w:val="ListParagraph"/>
+        <w:spacing w:after="0" w:line="240" w:lineRule="auto"/>
+        <w:ind w:left="2520"/>
+        <w:rPr>
+          <w:rFonts w:ascii="Times New Roman" w:eastAsia="Times New Roman" w:hAnsi="Times New Roman" w:cs="Times New Roman"/>
+          <w:sz w:val="24"/>
+          <w:szCs w:val="24"/>
+        </w:rPr>
+      </w:pPr>
+    </w:p>
+    <w:p>
+      <w:pPr>
+        <w:pStyle w:val="ListParagraph"/>
+        <w:numPr>
+          <w:ilvl w:val="2"/>
+          <w:numId w:val="7"/>
+        </w:numPr>
+        <w:spacing w:after="0" w:line="240" w:lineRule="auto"/>
+        <w:rPr>
+          <w:rFonts w:ascii="Times New Roman" w:eastAsia="Times New Roman" w:hAnsi="Times New Roman" w:cs="Times New Roman"/>
+          <w:sz w:val="24"/>
+          <w:szCs w:val="24"/>
+        </w:rPr>
+      </w:pPr>
+      <w:r>
+        <w:rPr>
+          <w:rFonts w:ascii="Times New Roman" w:eastAsia="Times New Roman" w:hAnsi="Times New Roman" w:cs="Times New Roman"/>
+          <w:sz w:val="24"/>
+          <w:szCs w:val="24"/>
+        </w:rPr>
+        <w:t xml:space="preserve">The user </w:t>
+      </w:r>
+      <w:r>
+        <w:rPr>
+          <w:rFonts w:ascii="Times New Roman" w:eastAsia="Times New Roman" w:hAnsi="Times New Roman" w:cs="Times New Roman"/>
+          <w:sz w:val="24"/>
+          <w:szCs w:val="24"/>
+        </w:rPr>
+        <w:t xml:space="preserve">must </w:t>
+      </w:r>
+      <w:r>
+        <w:rPr>
+          <w:rFonts w:ascii="Times New Roman" w:eastAsia="Times New Roman" w:hAnsi="Times New Roman" w:cs="Times New Roman"/>
+          <w:sz w:val="24"/>
+          <w:szCs w:val="24"/>
+        </w:rPr>
+        <w:t xml:space="preserve">be allowed access if they enter their email and password in correctly </w:t>
       </w:r>
       <w:r>
         <w:rPr>
@@ -401,8 +493,36 @@
           <w:sz w:val="24"/>
           <w:szCs w:val="24"/>
         </w:rPr>
-        <w:t xml:space="preserve"> they will be prompted to try again. </w:t>
-      </w:r>
+        <w:t xml:space="preserve"> they </w:t>
+      </w:r>
+      <w:r>
+        <w:rPr>
+          <w:rFonts w:ascii="Times New Roman" w:eastAsia="Times New Roman" w:hAnsi="Times New Roman" w:cs="Times New Roman"/>
+          <w:sz w:val="24"/>
+          <w:szCs w:val="24"/>
+        </w:rPr>
+        <w:t xml:space="preserve">must </w:t>
+      </w:r>
+      <w:r>
+        <w:rPr>
+          <w:rFonts w:ascii="Times New Roman" w:eastAsia="Times New Roman" w:hAnsi="Times New Roman" w:cs="Times New Roman"/>
+          <w:sz w:val="24"/>
+          <w:szCs w:val="24"/>
+        </w:rPr>
+        <w:t xml:space="preserve">be prompted to try again. </w:t>
+      </w:r>
+    </w:p>
+    <w:p>
+      <w:pPr>
+        <w:pStyle w:val="ListParagraph"/>
+        <w:spacing w:after="0" w:line="240" w:lineRule="auto"/>
+        <w:ind w:left="2520"/>
+        <w:rPr>
+          <w:rFonts w:ascii="Times New Roman" w:eastAsia="Times New Roman" w:hAnsi="Times New Roman" w:cs="Times New Roman"/>
+          <w:sz w:val="24"/>
+          <w:szCs w:val="24"/>
+        </w:rPr>
+      </w:pPr>
     </w:p>
     <w:p>
       <w:pPr>
@@ -424,7 +544,31 @@
           <w:sz w:val="24"/>
           <w:szCs w:val="24"/>
         </w:rPr>
-        <w:t>Each user will be able to do different things within the system based on their user type</w:t>
+        <w:t xml:space="preserve">Each user </w:t>
+      </w:r>
+      <w:r>
+        <w:rPr>
+          <w:rFonts w:ascii="Times New Roman" w:eastAsia="Times New Roman" w:hAnsi="Times New Roman" w:cs="Times New Roman"/>
+          <w:sz w:val="24"/>
+          <w:szCs w:val="24"/>
+        </w:rPr>
+        <w:t>should</w:t>
+      </w:r>
+      <w:r>
+        <w:rPr>
+          <w:rFonts w:ascii="Times New Roman" w:eastAsia="Times New Roman" w:hAnsi="Times New Roman" w:cs="Times New Roman"/>
+          <w:sz w:val="24"/>
+          <w:szCs w:val="24"/>
+        </w:rPr>
+        <w:t xml:space="preserve"> </w:t>
+      </w:r>
+      <w:r>
+        <w:rPr>
+          <w:rFonts w:ascii="Times New Roman" w:eastAsia="Times New Roman" w:hAnsi="Times New Roman" w:cs="Times New Roman"/>
+          <w:sz w:val="24"/>
+          <w:szCs w:val="24"/>
+        </w:rPr>
+        <w:t>be able to do different things within the system based on their user type</w:t>
       </w:r>
       <w:r>
         <w:rPr>
@@ -449,10 +593,37 @@
     </w:p>
     <w:p>
       <w:pPr>
+        <w:spacing w:after="0" w:line="240" w:lineRule="auto"/>
+        <w:ind w:left="720"/>
+        <w:rPr>
+          <w:rFonts w:ascii="Times New Roman" w:eastAsia="Times New Roman" w:hAnsi="Times New Roman" w:cs="Times New Roman"/>
+          <w:sz w:val="24"/>
+          <w:szCs w:val="24"/>
+        </w:rPr>
+      </w:pPr>
+      <w:r>
+        <w:rPr>
+          <w:rFonts w:ascii="Times New Roman" w:eastAsia="Times New Roman" w:hAnsi="Times New Roman" w:cs="Times New Roman"/>
+          <w:sz w:val="24"/>
+          <w:szCs w:val="24"/>
+        </w:rPr>
+        <w:t xml:space="preserve">F2. </w:t>
+      </w:r>
+      <w:r>
+        <w:rPr>
+          <w:rFonts w:ascii="Times New Roman" w:eastAsia="Times New Roman" w:hAnsi="Times New Roman" w:cs="Times New Roman"/>
+          <w:sz w:val="24"/>
+          <w:szCs w:val="24"/>
+        </w:rPr>
+        <w:t>User Features</w:t>
+      </w:r>
+    </w:p>
+    <w:p>
+      <w:pPr>
         <w:pStyle w:val="ListParagraph"/>
         <w:numPr>
           <w:ilvl w:val="0"/>
-          <w:numId w:val="7"/>
+          <w:numId w:val="16"/>
         </w:numPr>
         <w:spacing w:after="0" w:line="240" w:lineRule="auto"/>
         <w:rPr>
@@ -467,105 +638,30 @@
           <w:sz w:val="24"/>
           <w:szCs w:val="24"/>
         </w:rPr>
-        <w:t>User Features</w:t>
+        <w:t xml:space="preserve">The system </w:t>
+      </w:r>
+      <w:r>
+        <w:rPr>
+          <w:rFonts w:ascii="Times New Roman" w:eastAsia="Times New Roman" w:hAnsi="Times New Roman" w:cs="Times New Roman"/>
+          <w:sz w:val="24"/>
+          <w:szCs w:val="24"/>
+        </w:rPr>
+        <w:t xml:space="preserve">must </w:t>
+      </w:r>
+      <w:r>
+        <w:rPr>
+          <w:rFonts w:ascii="Times New Roman" w:eastAsia="Times New Roman" w:hAnsi="Times New Roman" w:cs="Times New Roman"/>
+          <w:sz w:val="24"/>
+          <w:szCs w:val="24"/>
+        </w:rPr>
+        <w:t xml:space="preserve">allow any user to modify their own password and email address. </w:t>
       </w:r>
     </w:p>
     <w:p>
       <w:pPr>
         <w:pStyle w:val="ListParagraph"/>
-        <w:numPr>
-          <w:ilvl w:val="1"/>
-          <w:numId w:val="7"/>
-        </w:numPr>
         <w:spacing w:after="0" w:line="240" w:lineRule="auto"/>
-        <w:rPr>
-          <w:rFonts w:ascii="Times New Roman" w:eastAsia="Times New Roman" w:hAnsi="Times New Roman" w:cs="Times New Roman"/>
-          <w:sz w:val="24"/>
-          <w:szCs w:val="24"/>
-        </w:rPr>
-      </w:pPr>
-      <w:r>
-        <w:rPr>
-          <w:rFonts w:ascii="Times New Roman" w:eastAsia="Times New Roman" w:hAnsi="Times New Roman" w:cs="Times New Roman"/>
-          <w:sz w:val="24"/>
-          <w:szCs w:val="24"/>
-        </w:rPr>
-        <w:t xml:space="preserve">The system will allow any user to modify their own password and email address. </w:t>
-      </w:r>
-    </w:p>
-    <w:p>
-      <w:pPr>
-        <w:pStyle w:val="ListParagraph"/>
-        <w:numPr>
-          <w:ilvl w:val="1"/>
-          <w:numId w:val="7"/>
-        </w:numPr>
-        <w:spacing w:after="0" w:line="240" w:lineRule="auto"/>
-        <w:rPr>
-          <w:rFonts w:ascii="Times New Roman" w:eastAsia="Times New Roman" w:hAnsi="Times New Roman" w:cs="Times New Roman"/>
-          <w:sz w:val="24"/>
-          <w:szCs w:val="24"/>
-        </w:rPr>
-      </w:pPr>
-      <w:r>
-        <w:rPr>
-          <w:rFonts w:ascii="Times New Roman" w:eastAsia="Times New Roman" w:hAnsi="Times New Roman" w:cs="Times New Roman"/>
-          <w:sz w:val="24"/>
-          <w:szCs w:val="24"/>
-        </w:rPr>
-        <w:t>The system will not allow anyone other than the manager to view other accounts</w:t>
-      </w:r>
-    </w:p>
-    <w:p>
-      <w:pPr>
-        <w:pStyle w:val="ListParagraph"/>
-        <w:numPr>
-          <w:ilvl w:val="1"/>
-          <w:numId w:val="7"/>
-        </w:numPr>
-        <w:spacing w:after="0" w:line="240" w:lineRule="auto"/>
-        <w:rPr>
-          <w:rFonts w:ascii="Times New Roman" w:eastAsia="Times New Roman" w:hAnsi="Times New Roman" w:cs="Times New Roman"/>
-          <w:sz w:val="24"/>
-          <w:szCs w:val="24"/>
-        </w:rPr>
-      </w:pPr>
-      <w:r>
-        <w:rPr>
-          <w:rFonts w:ascii="Times New Roman" w:eastAsia="Times New Roman" w:hAnsi="Times New Roman" w:cs="Times New Roman"/>
-          <w:sz w:val="24"/>
-          <w:szCs w:val="24"/>
-        </w:rPr>
-        <w:t>The system will allow any user to view their own bank account and add money into it or withdraw money out of it. There will be no use of real money in our system.</w:t>
-      </w:r>
-    </w:p>
-    <w:p>
-      <w:pPr>
-        <w:pStyle w:val="ListParagraph"/>
-        <w:numPr>
-          <w:ilvl w:val="1"/>
-          <w:numId w:val="7"/>
-        </w:numPr>
-        <w:spacing w:after="0" w:line="240" w:lineRule="auto"/>
-        <w:rPr>
-          <w:rFonts w:ascii="Times New Roman" w:eastAsia="Times New Roman" w:hAnsi="Times New Roman" w:cs="Times New Roman"/>
-          <w:sz w:val="24"/>
-          <w:szCs w:val="24"/>
-        </w:rPr>
-      </w:pPr>
-      <w:r>
-        <w:rPr>
-          <w:rFonts w:ascii="Times New Roman" w:eastAsia="Times New Roman" w:hAnsi="Times New Roman" w:cs="Times New Roman"/>
-          <w:sz w:val="24"/>
-          <w:szCs w:val="24"/>
-        </w:rPr>
-        <w:t xml:space="preserve">Every user will be able to view the drink menu and order drinks if they have enough money inside their bank account. </w:t>
-      </w:r>
-    </w:p>
-    <w:p>
-      <w:pPr>
-        <w:spacing w:after="0" w:line="240" w:lineRule="auto"/>
-        <w:ind w:left="1440"/>
+        <w:ind w:left="1620"/>
         <w:rPr>
           <w:rFonts w:ascii="Times New Roman" w:eastAsia="Times New Roman" w:hAnsi="Times New Roman" w:cs="Times New Roman"/>
           <w:sz w:val="24"/>
@@ -578,7 +674,7 @@
         <w:pStyle w:val="ListParagraph"/>
         <w:numPr>
           <w:ilvl w:val="0"/>
-          <w:numId w:val="7"/>
+          <w:numId w:val="16"/>
         </w:numPr>
         <w:spacing w:after="0" w:line="240" w:lineRule="auto"/>
         <w:rPr>
@@ -593,143 +689,43 @@
           <w:sz w:val="24"/>
           <w:szCs w:val="24"/>
         </w:rPr>
-        <w:t>Player Features</w:t>
+        <w:t xml:space="preserve">The system </w:t>
+      </w:r>
+      <w:r>
+        <w:rPr>
+          <w:rFonts w:ascii="Times New Roman" w:eastAsia="Times New Roman" w:hAnsi="Times New Roman" w:cs="Times New Roman"/>
+          <w:sz w:val="24"/>
+          <w:szCs w:val="24"/>
+        </w:rPr>
+        <w:t xml:space="preserve">must </w:t>
+      </w:r>
+      <w:r>
+        <w:rPr>
+          <w:rFonts w:ascii="Times New Roman" w:eastAsia="Times New Roman" w:hAnsi="Times New Roman" w:cs="Times New Roman"/>
+          <w:sz w:val="24"/>
+          <w:szCs w:val="24"/>
+        </w:rPr>
+        <w:t>not allow anyone other than the manager to view other accounts</w:t>
       </w:r>
     </w:p>
     <w:p>
       <w:pPr>
         <w:pStyle w:val="ListParagraph"/>
-        <w:numPr>
-          <w:ilvl w:val="1"/>
-          <w:numId w:val="7"/>
-        </w:numPr>
         <w:spacing w:after="0" w:line="240" w:lineRule="auto"/>
-        <w:rPr>
-          <w:rFonts w:ascii="Times New Roman" w:eastAsia="Times New Roman" w:hAnsi="Times New Roman" w:cs="Times New Roman"/>
-          <w:sz w:val="24"/>
-          <w:szCs w:val="24"/>
-        </w:rPr>
-      </w:pPr>
-      <w:r>
-        <w:rPr>
-          <w:rFonts w:ascii="Times New Roman" w:eastAsia="Times New Roman" w:hAnsi="Times New Roman" w:cs="Times New Roman"/>
-          <w:sz w:val="24"/>
-          <w:szCs w:val="24"/>
-        </w:rPr>
-        <w:t>The player will be able to purchase entry into the tournament.</w:t>
-      </w:r>
-    </w:p>
-    <w:p>
-      <w:pPr>
-        <w:pStyle w:val="ListParagraph"/>
-        <w:numPr>
-          <w:ilvl w:val="1"/>
-          <w:numId w:val="7"/>
-        </w:numPr>
-        <w:spacing w:after="0" w:line="240" w:lineRule="auto"/>
-        <w:rPr>
-          <w:rFonts w:ascii="Times New Roman" w:eastAsia="Times New Roman" w:hAnsi="Times New Roman" w:cs="Times New Roman"/>
-          <w:sz w:val="24"/>
-          <w:szCs w:val="24"/>
-        </w:rPr>
-      </w:pPr>
-      <w:r>
-        <w:rPr>
-          <w:rFonts w:ascii="Times New Roman" w:eastAsia="Times New Roman" w:hAnsi="Times New Roman" w:cs="Times New Roman"/>
-          <w:sz w:val="24"/>
-          <w:szCs w:val="24"/>
-        </w:rPr>
-        <w:t xml:space="preserve">The player will be able to track his or her own score as well as what hole they are currently on. </w:t>
-      </w:r>
-    </w:p>
-    <w:p>
-      <w:pPr>
-        <w:pStyle w:val="ListParagraph"/>
-        <w:numPr>
-          <w:ilvl w:val="1"/>
-          <w:numId w:val="7"/>
-        </w:numPr>
-        <w:spacing w:after="0" w:line="240" w:lineRule="auto"/>
-        <w:rPr>
-          <w:rFonts w:ascii="Times New Roman" w:eastAsia="Times New Roman" w:hAnsi="Times New Roman" w:cs="Times New Roman"/>
-          <w:sz w:val="24"/>
-          <w:szCs w:val="24"/>
-        </w:rPr>
-      </w:pPr>
-      <w:r>
-        <w:rPr>
-          <w:rFonts w:ascii="Times New Roman" w:eastAsia="Times New Roman" w:hAnsi="Times New Roman" w:cs="Times New Roman"/>
-          <w:sz w:val="24"/>
-          <w:szCs w:val="24"/>
-        </w:rPr>
-        <w:t>The player will receive a prize if they finish 1</w:t>
-      </w:r>
-      <w:r>
-        <w:rPr>
-          <w:rFonts w:ascii="Times New Roman" w:eastAsia="Times New Roman" w:hAnsi="Times New Roman" w:cs="Times New Roman"/>
-          <w:sz w:val="24"/>
-          <w:szCs w:val="24"/>
-          <w:vertAlign w:val="superscript"/>
-        </w:rPr>
-        <w:t>st</w:t>
-      </w:r>
-      <w:r>
-        <w:rPr>
-          <w:rFonts w:ascii="Times New Roman" w:eastAsia="Times New Roman" w:hAnsi="Times New Roman" w:cs="Times New Roman"/>
-          <w:sz w:val="24"/>
-          <w:szCs w:val="24"/>
-        </w:rPr>
-        <w:t>, 2</w:t>
-      </w:r>
-      <w:r>
-        <w:rPr>
-          <w:rFonts w:ascii="Times New Roman" w:eastAsia="Times New Roman" w:hAnsi="Times New Roman" w:cs="Times New Roman"/>
-          <w:sz w:val="24"/>
-          <w:szCs w:val="24"/>
-          <w:vertAlign w:val="superscript"/>
-        </w:rPr>
-        <w:t>nd</w:t>
-      </w:r>
-      <w:r>
-        <w:rPr>
-          <w:rFonts w:ascii="Times New Roman" w:eastAsia="Times New Roman" w:hAnsi="Times New Roman" w:cs="Times New Roman"/>
-          <w:sz w:val="24"/>
-          <w:szCs w:val="24"/>
-        </w:rPr>
-        <w:t>, or 3</w:t>
-      </w:r>
-      <w:r>
-        <w:rPr>
-          <w:rFonts w:ascii="Times New Roman" w:eastAsia="Times New Roman" w:hAnsi="Times New Roman" w:cs="Times New Roman"/>
-          <w:sz w:val="24"/>
-          <w:szCs w:val="24"/>
-          <w:vertAlign w:val="superscript"/>
-        </w:rPr>
-        <w:t>rd</w:t>
-      </w:r>
-      <w:r>
-        <w:rPr>
-          <w:rFonts w:ascii="Times New Roman" w:eastAsia="Times New Roman" w:hAnsi="Times New Roman" w:cs="Times New Roman"/>
-          <w:sz w:val="24"/>
-          <w:szCs w:val="24"/>
-        </w:rPr>
-        <w:t xml:space="preserve"> place </w:t>
-      </w:r>
-      <w:r>
-        <w:rPr>
-          <w:rFonts w:ascii="Times New Roman" w:eastAsia="Times New Roman" w:hAnsi="Times New Roman" w:cs="Times New Roman"/>
-          <w:sz w:val="24"/>
-          <w:szCs w:val="24"/>
-        </w:rPr>
-        <w:t xml:space="preserve">once the tournament is over. </w:t>
-      </w:r>
+        <w:ind w:left="1620"/>
+        <w:rPr>
+          <w:rFonts w:ascii="Times New Roman" w:eastAsia="Times New Roman" w:hAnsi="Times New Roman" w:cs="Times New Roman"/>
+          <w:sz w:val="24"/>
+          <w:szCs w:val="24"/>
+        </w:rPr>
+      </w:pPr>
     </w:p>
     <w:p>
       <w:pPr>
         <w:pStyle w:val="ListParagraph"/>
         <w:numPr>
           <w:ilvl w:val="0"/>
-          <w:numId w:val="7"/>
+          <w:numId w:val="16"/>
         </w:numPr>
         <w:spacing w:after="0" w:line="240" w:lineRule="auto"/>
         <w:rPr>
@@ -744,16 +740,43 @@
           <w:sz w:val="24"/>
           <w:szCs w:val="24"/>
         </w:rPr>
-        <w:lastRenderedPageBreak/>
-        <w:t>Manager Features</w:t>
-      </w:r>
+        <w:t xml:space="preserve">The system </w:t>
+      </w:r>
+      <w:r>
+        <w:rPr>
+          <w:rFonts w:ascii="Times New Roman" w:eastAsia="Times New Roman" w:hAnsi="Times New Roman" w:cs="Times New Roman"/>
+          <w:sz w:val="24"/>
+          <w:szCs w:val="24"/>
+        </w:rPr>
+        <w:t xml:space="preserve">must </w:t>
+      </w:r>
+      <w:r>
+        <w:rPr>
+          <w:rFonts w:ascii="Times New Roman" w:eastAsia="Times New Roman" w:hAnsi="Times New Roman" w:cs="Times New Roman"/>
+          <w:sz w:val="24"/>
+          <w:szCs w:val="24"/>
+        </w:rPr>
+        <w:t>allow any user to view their own bank account and add money into it or withdraw money out of it. There will be no use of real money in our system.</w:t>
+      </w:r>
+    </w:p>
+    <w:p>
+      <w:pPr>
+        <w:pStyle w:val="ListParagraph"/>
+        <w:spacing w:after="0" w:line="240" w:lineRule="auto"/>
+        <w:ind w:left="1620"/>
+        <w:rPr>
+          <w:rFonts w:ascii="Times New Roman" w:eastAsia="Times New Roman" w:hAnsi="Times New Roman" w:cs="Times New Roman"/>
+          <w:sz w:val="24"/>
+          <w:szCs w:val="24"/>
+        </w:rPr>
+      </w:pPr>
     </w:p>
     <w:p>
       <w:pPr>
         <w:pStyle w:val="ListParagraph"/>
         <w:numPr>
-          <w:ilvl w:val="1"/>
-          <w:numId w:val="7"/>
+          <w:ilvl w:val="0"/>
+          <w:numId w:val="16"/>
         </w:numPr>
         <w:spacing w:after="0" w:line="240" w:lineRule="auto"/>
         <w:rPr>
@@ -768,15 +791,80 @@
           <w:sz w:val="24"/>
           <w:szCs w:val="24"/>
         </w:rPr>
-        <w:t>There will be only one manager in the system at any given time.</w:t>
+        <w:t xml:space="preserve">Every user </w:t>
+      </w:r>
+      <w:r>
+        <w:rPr>
+          <w:rFonts w:ascii="Times New Roman" w:eastAsia="Times New Roman" w:hAnsi="Times New Roman" w:cs="Times New Roman"/>
+          <w:sz w:val="24"/>
+          <w:szCs w:val="24"/>
+        </w:rPr>
+        <w:t xml:space="preserve">must </w:t>
+      </w:r>
+      <w:r>
+        <w:rPr>
+          <w:rFonts w:ascii="Times New Roman" w:eastAsia="Times New Roman" w:hAnsi="Times New Roman" w:cs="Times New Roman"/>
+          <w:sz w:val="24"/>
+          <w:szCs w:val="24"/>
+        </w:rPr>
+        <w:t xml:space="preserve">be able to view the drink menu and order drinks if they have enough money inside their bank account. </w:t>
+      </w:r>
+    </w:p>
+    <w:p>
+      <w:pPr>
+        <w:spacing w:after="0" w:line="240" w:lineRule="auto"/>
+        <w:ind w:left="1440"/>
+        <w:rPr>
+          <w:rFonts w:ascii="Times New Roman" w:eastAsia="Times New Roman" w:hAnsi="Times New Roman" w:cs="Times New Roman"/>
+          <w:sz w:val="24"/>
+          <w:szCs w:val="24"/>
+        </w:rPr>
+      </w:pPr>
+    </w:p>
+    <w:p>
+      <w:pPr>
+        <w:spacing w:after="0" w:line="240" w:lineRule="auto"/>
+        <w:ind w:left="720"/>
+        <w:rPr>
+          <w:rFonts w:ascii="Times New Roman" w:eastAsia="Times New Roman" w:hAnsi="Times New Roman" w:cs="Times New Roman"/>
+          <w:sz w:val="24"/>
+          <w:szCs w:val="24"/>
+        </w:rPr>
+      </w:pPr>
+    </w:p>
+    <w:p>
+      <w:pPr>
+        <w:spacing w:after="0" w:line="240" w:lineRule="auto"/>
+        <w:ind w:left="720"/>
+        <w:rPr>
+          <w:rFonts w:ascii="Times New Roman" w:eastAsia="Times New Roman" w:hAnsi="Times New Roman" w:cs="Times New Roman"/>
+          <w:sz w:val="24"/>
+          <w:szCs w:val="24"/>
+        </w:rPr>
+      </w:pPr>
+      <w:r>
+        <w:rPr>
+          <w:rFonts w:ascii="Times New Roman" w:eastAsia="Times New Roman" w:hAnsi="Times New Roman" w:cs="Times New Roman"/>
+          <w:sz w:val="24"/>
+          <w:szCs w:val="24"/>
+        </w:rPr>
+        <w:t xml:space="preserve">F3. </w:t>
+      </w:r>
+      <w:r>
+        <w:rPr>
+          <w:rFonts w:ascii="Times New Roman" w:eastAsia="Times New Roman" w:hAnsi="Times New Roman" w:cs="Times New Roman"/>
+          <w:sz w:val="24"/>
+          <w:szCs w:val="24"/>
+        </w:rPr>
+        <w:t>Player Features</w:t>
       </w:r>
     </w:p>
     <w:p>
       <w:pPr>
         <w:pStyle w:val="ListParagraph"/>
         <w:numPr>
-          <w:ilvl w:val="1"/>
-          <w:numId w:val="7"/>
+          <w:ilvl w:val="0"/>
+          <w:numId w:val="20"/>
         </w:numPr>
         <w:spacing w:after="0" w:line="240" w:lineRule="auto"/>
         <w:rPr>
@@ -791,33 +879,43 @@
           <w:sz w:val="24"/>
           <w:szCs w:val="24"/>
         </w:rPr>
-        <w:t xml:space="preserve">The manager will be able to verify sponsors and </w:t>
-      </w:r>
-      <w:proofErr w:type="spellStart"/>
-      <w:r>
-        <w:rPr>
-          <w:rFonts w:ascii="Times New Roman" w:eastAsia="Times New Roman" w:hAnsi="Times New Roman" w:cs="Times New Roman"/>
-          <w:sz w:val="24"/>
-          <w:szCs w:val="24"/>
-        </w:rPr>
-        <w:t>drinkmeisters</w:t>
-      </w:r>
-      <w:proofErr w:type="spellEnd"/>
-      <w:r>
-        <w:rPr>
-          <w:rFonts w:ascii="Times New Roman" w:eastAsia="Times New Roman" w:hAnsi="Times New Roman" w:cs="Times New Roman"/>
-          <w:sz w:val="24"/>
-          <w:szCs w:val="24"/>
-        </w:rPr>
-        <w:t xml:space="preserve"> after their accounts have been created. </w:t>
-      </w:r>
+        <w:t xml:space="preserve">The player </w:t>
+      </w:r>
+      <w:r>
+        <w:rPr>
+          <w:rFonts w:ascii="Times New Roman" w:eastAsia="Times New Roman" w:hAnsi="Times New Roman" w:cs="Times New Roman"/>
+          <w:sz w:val="24"/>
+          <w:szCs w:val="24"/>
+        </w:rPr>
+        <w:t xml:space="preserve">must </w:t>
+      </w:r>
+      <w:r>
+        <w:rPr>
+          <w:rFonts w:ascii="Times New Roman" w:eastAsia="Times New Roman" w:hAnsi="Times New Roman" w:cs="Times New Roman"/>
+          <w:sz w:val="24"/>
+          <w:szCs w:val="24"/>
+        </w:rPr>
+        <w:t>be able to purchase entry into the tournament.</w:t>
+      </w:r>
+    </w:p>
+    <w:p>
+      <w:pPr>
+        <w:pStyle w:val="ListParagraph"/>
+        <w:spacing w:after="0" w:line="240" w:lineRule="auto"/>
+        <w:ind w:left="1440"/>
+        <w:rPr>
+          <w:rFonts w:ascii="Times New Roman" w:eastAsia="Times New Roman" w:hAnsi="Times New Roman" w:cs="Times New Roman"/>
+          <w:sz w:val="24"/>
+          <w:szCs w:val="24"/>
+        </w:rPr>
+      </w:pPr>
     </w:p>
     <w:p>
       <w:pPr>
         <w:pStyle w:val="ListParagraph"/>
         <w:numPr>
-          <w:ilvl w:val="1"/>
-          <w:numId w:val="7"/>
+          <w:ilvl w:val="0"/>
+          <w:numId w:val="20"/>
         </w:numPr>
         <w:spacing w:after="0" w:line="240" w:lineRule="auto"/>
         <w:rPr>
@@ -832,15 +930,43 @@
           <w:sz w:val="24"/>
           <w:szCs w:val="24"/>
         </w:rPr>
-        <w:t>The manager will receive all the money from the Tournament. They will also receive the money after a user orders a drink.</w:t>
-      </w:r>
+        <w:t xml:space="preserve">The player </w:t>
+      </w:r>
+      <w:r>
+        <w:rPr>
+          <w:rFonts w:ascii="Times New Roman" w:eastAsia="Times New Roman" w:hAnsi="Times New Roman" w:cs="Times New Roman"/>
+          <w:sz w:val="24"/>
+          <w:szCs w:val="24"/>
+        </w:rPr>
+        <w:t xml:space="preserve">must </w:t>
+      </w:r>
+      <w:r>
+        <w:rPr>
+          <w:rFonts w:ascii="Times New Roman" w:eastAsia="Times New Roman" w:hAnsi="Times New Roman" w:cs="Times New Roman"/>
+          <w:sz w:val="24"/>
+          <w:szCs w:val="24"/>
+        </w:rPr>
+        <w:t xml:space="preserve">be able to track his or her own score as well as what hole they are currently on. </w:t>
+      </w:r>
+    </w:p>
+    <w:p>
+      <w:pPr>
+        <w:pStyle w:val="ListParagraph"/>
+        <w:spacing w:after="0" w:line="240" w:lineRule="auto"/>
+        <w:ind w:left="1440"/>
+        <w:rPr>
+          <w:rFonts w:ascii="Times New Roman" w:eastAsia="Times New Roman" w:hAnsi="Times New Roman" w:cs="Times New Roman"/>
+          <w:sz w:val="24"/>
+          <w:szCs w:val="24"/>
+        </w:rPr>
+      </w:pPr>
     </w:p>
     <w:p>
       <w:pPr>
         <w:pStyle w:val="ListParagraph"/>
         <w:numPr>
-          <w:ilvl w:val="1"/>
-          <w:numId w:val="7"/>
+          <w:ilvl w:val="0"/>
+          <w:numId w:val="20"/>
         </w:numPr>
         <w:spacing w:after="0" w:line="240" w:lineRule="auto"/>
         <w:rPr>
@@ -855,7 +981,346 @@
           <w:sz w:val="24"/>
           <w:szCs w:val="24"/>
         </w:rPr>
-        <w:t xml:space="preserve">The manager will be able to update the drink menu as they see fit. </w:t>
+        <w:t xml:space="preserve">The player </w:t>
+      </w:r>
+      <w:r>
+        <w:rPr>
+          <w:rFonts w:ascii="Times New Roman" w:eastAsia="Times New Roman" w:hAnsi="Times New Roman" w:cs="Times New Roman"/>
+          <w:sz w:val="24"/>
+          <w:szCs w:val="24"/>
+        </w:rPr>
+        <w:t xml:space="preserve">must </w:t>
+      </w:r>
+      <w:r>
+        <w:rPr>
+          <w:rFonts w:ascii="Times New Roman" w:eastAsia="Times New Roman" w:hAnsi="Times New Roman" w:cs="Times New Roman"/>
+          <w:sz w:val="24"/>
+          <w:szCs w:val="24"/>
+        </w:rPr>
+        <w:t>receive a prize if they finish 1</w:t>
+      </w:r>
+      <w:r>
+        <w:rPr>
+          <w:rFonts w:ascii="Times New Roman" w:eastAsia="Times New Roman" w:hAnsi="Times New Roman" w:cs="Times New Roman"/>
+          <w:sz w:val="24"/>
+          <w:szCs w:val="24"/>
+          <w:vertAlign w:val="superscript"/>
+        </w:rPr>
+        <w:t>st</w:t>
+      </w:r>
+      <w:r>
+        <w:rPr>
+          <w:rFonts w:ascii="Times New Roman" w:eastAsia="Times New Roman" w:hAnsi="Times New Roman" w:cs="Times New Roman"/>
+          <w:sz w:val="24"/>
+          <w:szCs w:val="24"/>
+        </w:rPr>
+        <w:t>, 2</w:t>
+      </w:r>
+      <w:r>
+        <w:rPr>
+          <w:rFonts w:ascii="Times New Roman" w:eastAsia="Times New Roman" w:hAnsi="Times New Roman" w:cs="Times New Roman"/>
+          <w:sz w:val="24"/>
+          <w:szCs w:val="24"/>
+          <w:vertAlign w:val="superscript"/>
+        </w:rPr>
+        <w:t>nd</w:t>
+      </w:r>
+      <w:r>
+        <w:rPr>
+          <w:rFonts w:ascii="Times New Roman" w:eastAsia="Times New Roman" w:hAnsi="Times New Roman" w:cs="Times New Roman"/>
+          <w:sz w:val="24"/>
+          <w:szCs w:val="24"/>
+        </w:rPr>
+        <w:t>, or 3</w:t>
+      </w:r>
+      <w:r>
+        <w:rPr>
+          <w:rFonts w:ascii="Times New Roman" w:eastAsia="Times New Roman" w:hAnsi="Times New Roman" w:cs="Times New Roman"/>
+          <w:sz w:val="24"/>
+          <w:szCs w:val="24"/>
+          <w:vertAlign w:val="superscript"/>
+        </w:rPr>
+        <w:t>rd</w:t>
+      </w:r>
+      <w:r>
+        <w:rPr>
+          <w:rFonts w:ascii="Times New Roman" w:eastAsia="Times New Roman" w:hAnsi="Times New Roman" w:cs="Times New Roman"/>
+          <w:sz w:val="24"/>
+          <w:szCs w:val="24"/>
+        </w:rPr>
+        <w:t xml:space="preserve"> place </w:t>
+      </w:r>
+      <w:r>
+        <w:rPr>
+          <w:rFonts w:ascii="Times New Roman" w:eastAsia="Times New Roman" w:hAnsi="Times New Roman" w:cs="Times New Roman"/>
+          <w:sz w:val="24"/>
+          <w:szCs w:val="24"/>
+        </w:rPr>
+        <w:t xml:space="preserve">once the tournament is over. </w:t>
+      </w:r>
+    </w:p>
+    <w:p>
+      <w:pPr>
+        <w:spacing w:after="0" w:line="240" w:lineRule="auto"/>
+        <w:ind w:left="720"/>
+        <w:rPr>
+          <w:rFonts w:ascii="Times New Roman" w:eastAsia="Times New Roman" w:hAnsi="Times New Roman" w:cs="Times New Roman"/>
+          <w:sz w:val="24"/>
+          <w:szCs w:val="24"/>
+        </w:rPr>
+      </w:pPr>
+    </w:p>
+    <w:p>
+      <w:pPr>
+        <w:spacing w:after="0" w:line="240" w:lineRule="auto"/>
+        <w:ind w:left="720"/>
+        <w:rPr>
+          <w:rFonts w:ascii="Times New Roman" w:eastAsia="Times New Roman" w:hAnsi="Times New Roman" w:cs="Times New Roman"/>
+          <w:sz w:val="24"/>
+          <w:szCs w:val="24"/>
+        </w:rPr>
+      </w:pPr>
+      <w:r>
+        <w:rPr>
+          <w:rFonts w:ascii="Times New Roman" w:eastAsia="Times New Roman" w:hAnsi="Times New Roman" w:cs="Times New Roman"/>
+          <w:sz w:val="24"/>
+          <w:szCs w:val="24"/>
+        </w:rPr>
+        <w:t xml:space="preserve">F4. </w:t>
+      </w:r>
+      <w:r>
+        <w:rPr>
+          <w:rFonts w:ascii="Times New Roman" w:eastAsia="Times New Roman" w:hAnsi="Times New Roman" w:cs="Times New Roman"/>
+          <w:sz w:val="24"/>
+          <w:szCs w:val="24"/>
+        </w:rPr>
+        <w:t>Manager Features</w:t>
+      </w:r>
+    </w:p>
+    <w:p>
+      <w:pPr>
+        <w:pStyle w:val="ListParagraph"/>
+        <w:numPr>
+          <w:ilvl w:val="0"/>
+          <w:numId w:val="21"/>
+        </w:numPr>
+        <w:spacing w:after="0" w:line="240" w:lineRule="auto"/>
+        <w:rPr>
+          <w:rFonts w:ascii="Times New Roman" w:eastAsia="Times New Roman" w:hAnsi="Times New Roman" w:cs="Times New Roman"/>
+          <w:sz w:val="24"/>
+          <w:szCs w:val="24"/>
+        </w:rPr>
+      </w:pPr>
+      <w:r>
+        <w:rPr>
+          <w:rFonts w:ascii="Times New Roman" w:eastAsia="Times New Roman" w:hAnsi="Times New Roman" w:cs="Times New Roman"/>
+          <w:sz w:val="24"/>
+          <w:szCs w:val="24"/>
+        </w:rPr>
+        <w:t xml:space="preserve">There </w:t>
+      </w:r>
+      <w:r>
+        <w:rPr>
+          <w:rFonts w:ascii="Times New Roman" w:eastAsia="Times New Roman" w:hAnsi="Times New Roman" w:cs="Times New Roman"/>
+          <w:sz w:val="24"/>
+          <w:szCs w:val="24"/>
+        </w:rPr>
+        <w:t xml:space="preserve">must </w:t>
+      </w:r>
+      <w:r>
+        <w:rPr>
+          <w:rFonts w:ascii="Times New Roman" w:eastAsia="Times New Roman" w:hAnsi="Times New Roman" w:cs="Times New Roman"/>
+          <w:sz w:val="24"/>
+          <w:szCs w:val="24"/>
+        </w:rPr>
+        <w:t>be only one manager in the system at any given time.</w:t>
+      </w:r>
+    </w:p>
+    <w:p>
+      <w:pPr>
+        <w:pStyle w:val="ListParagraph"/>
+        <w:spacing w:after="0" w:line="240" w:lineRule="auto"/>
+        <w:ind w:left="1440"/>
+        <w:rPr>
+          <w:rFonts w:ascii="Times New Roman" w:eastAsia="Times New Roman" w:hAnsi="Times New Roman" w:cs="Times New Roman"/>
+          <w:sz w:val="24"/>
+          <w:szCs w:val="24"/>
+        </w:rPr>
+      </w:pPr>
+    </w:p>
+    <w:p>
+      <w:pPr>
+        <w:pStyle w:val="ListParagraph"/>
+        <w:numPr>
+          <w:ilvl w:val="0"/>
+          <w:numId w:val="21"/>
+        </w:numPr>
+        <w:spacing w:after="0" w:line="240" w:lineRule="auto"/>
+        <w:rPr>
+          <w:rFonts w:ascii="Times New Roman" w:eastAsia="Times New Roman" w:hAnsi="Times New Roman" w:cs="Times New Roman"/>
+          <w:sz w:val="24"/>
+          <w:szCs w:val="24"/>
+        </w:rPr>
+      </w:pPr>
+      <w:r>
+        <w:rPr>
+          <w:rFonts w:ascii="Times New Roman" w:eastAsia="Times New Roman" w:hAnsi="Times New Roman" w:cs="Times New Roman"/>
+          <w:sz w:val="24"/>
+          <w:szCs w:val="24"/>
+        </w:rPr>
+        <w:t xml:space="preserve">The manager </w:t>
+      </w:r>
+      <w:r>
+        <w:rPr>
+          <w:rFonts w:ascii="Times New Roman" w:eastAsia="Times New Roman" w:hAnsi="Times New Roman" w:cs="Times New Roman"/>
+          <w:sz w:val="24"/>
+          <w:szCs w:val="24"/>
+        </w:rPr>
+        <w:t xml:space="preserve">must </w:t>
+      </w:r>
+      <w:r>
+        <w:rPr>
+          <w:rFonts w:ascii="Times New Roman" w:eastAsia="Times New Roman" w:hAnsi="Times New Roman" w:cs="Times New Roman"/>
+          <w:sz w:val="24"/>
+          <w:szCs w:val="24"/>
+        </w:rPr>
+        <w:t xml:space="preserve">be able to verify sponsors and </w:t>
+      </w:r>
+      <w:proofErr w:type="spellStart"/>
+      <w:r>
+        <w:rPr>
+          <w:rFonts w:ascii="Times New Roman" w:eastAsia="Times New Roman" w:hAnsi="Times New Roman" w:cs="Times New Roman"/>
+          <w:sz w:val="24"/>
+          <w:szCs w:val="24"/>
+        </w:rPr>
+        <w:t>drinkmeisters</w:t>
+      </w:r>
+      <w:proofErr w:type="spellEnd"/>
+      <w:r>
+        <w:rPr>
+          <w:rFonts w:ascii="Times New Roman" w:eastAsia="Times New Roman" w:hAnsi="Times New Roman" w:cs="Times New Roman"/>
+          <w:sz w:val="24"/>
+          <w:szCs w:val="24"/>
+        </w:rPr>
+        <w:t xml:space="preserve"> after their accounts have been created. </w:t>
+      </w:r>
+    </w:p>
+    <w:p>
+      <w:pPr>
+        <w:pStyle w:val="ListParagraph"/>
+        <w:spacing w:after="0" w:line="240" w:lineRule="auto"/>
+        <w:ind w:left="1440"/>
+        <w:rPr>
+          <w:rFonts w:ascii="Times New Roman" w:eastAsia="Times New Roman" w:hAnsi="Times New Roman" w:cs="Times New Roman"/>
+          <w:sz w:val="24"/>
+          <w:szCs w:val="24"/>
+        </w:rPr>
+      </w:pPr>
+    </w:p>
+    <w:p>
+      <w:pPr>
+        <w:pStyle w:val="ListParagraph"/>
+        <w:numPr>
+          <w:ilvl w:val="0"/>
+          <w:numId w:val="21"/>
+        </w:numPr>
+        <w:spacing w:after="0" w:line="240" w:lineRule="auto"/>
+        <w:rPr>
+          <w:rFonts w:ascii="Times New Roman" w:eastAsia="Times New Roman" w:hAnsi="Times New Roman" w:cs="Times New Roman"/>
+          <w:sz w:val="24"/>
+          <w:szCs w:val="24"/>
+        </w:rPr>
+      </w:pPr>
+      <w:r>
+        <w:rPr>
+          <w:rFonts w:ascii="Times New Roman" w:eastAsia="Times New Roman" w:hAnsi="Times New Roman" w:cs="Times New Roman"/>
+          <w:sz w:val="24"/>
+          <w:szCs w:val="24"/>
+        </w:rPr>
+        <w:t xml:space="preserve">The manager </w:t>
+      </w:r>
+      <w:r>
+        <w:rPr>
+          <w:rFonts w:ascii="Times New Roman" w:eastAsia="Times New Roman" w:hAnsi="Times New Roman" w:cs="Times New Roman"/>
+          <w:sz w:val="24"/>
+          <w:szCs w:val="24"/>
+        </w:rPr>
+        <w:t xml:space="preserve">must </w:t>
+      </w:r>
+      <w:r>
+        <w:rPr>
+          <w:rFonts w:ascii="Times New Roman" w:eastAsia="Times New Roman" w:hAnsi="Times New Roman" w:cs="Times New Roman"/>
+          <w:sz w:val="24"/>
+          <w:szCs w:val="24"/>
+        </w:rPr>
+        <w:t xml:space="preserve">receive all the money from the Tournament. They </w:t>
+      </w:r>
+      <w:r>
+        <w:rPr>
+          <w:rFonts w:ascii="Times New Roman" w:eastAsia="Times New Roman" w:hAnsi="Times New Roman" w:cs="Times New Roman"/>
+          <w:sz w:val="24"/>
+          <w:szCs w:val="24"/>
+        </w:rPr>
+        <w:t xml:space="preserve">must </w:t>
+      </w:r>
+      <w:r>
+        <w:rPr>
+          <w:rFonts w:ascii="Times New Roman" w:eastAsia="Times New Roman" w:hAnsi="Times New Roman" w:cs="Times New Roman"/>
+          <w:sz w:val="24"/>
+          <w:szCs w:val="24"/>
+        </w:rPr>
+        <w:t>also receive the money after a user orders a drink.</w:t>
+      </w:r>
+    </w:p>
+    <w:p>
+      <w:pPr>
+        <w:pStyle w:val="ListParagraph"/>
+        <w:spacing w:after="0" w:line="240" w:lineRule="auto"/>
+        <w:ind w:left="1440"/>
+        <w:rPr>
+          <w:rFonts w:ascii="Times New Roman" w:eastAsia="Times New Roman" w:hAnsi="Times New Roman" w:cs="Times New Roman"/>
+          <w:sz w:val="24"/>
+          <w:szCs w:val="24"/>
+        </w:rPr>
+      </w:pPr>
+    </w:p>
+    <w:p>
+      <w:pPr>
+        <w:pStyle w:val="ListParagraph"/>
+        <w:numPr>
+          <w:ilvl w:val="0"/>
+          <w:numId w:val="21"/>
+        </w:numPr>
+        <w:spacing w:after="0" w:line="240" w:lineRule="auto"/>
+        <w:rPr>
+          <w:rFonts w:ascii="Times New Roman" w:eastAsia="Times New Roman" w:hAnsi="Times New Roman" w:cs="Times New Roman"/>
+          <w:sz w:val="24"/>
+          <w:szCs w:val="24"/>
+        </w:rPr>
+      </w:pPr>
+      <w:r>
+        <w:rPr>
+          <w:rFonts w:ascii="Times New Roman" w:eastAsia="Times New Roman" w:hAnsi="Times New Roman" w:cs="Times New Roman"/>
+          <w:sz w:val="24"/>
+          <w:szCs w:val="24"/>
+        </w:rPr>
+        <w:t xml:space="preserve">The manager </w:t>
+      </w:r>
+      <w:r>
+        <w:rPr>
+          <w:rFonts w:ascii="Times New Roman" w:eastAsia="Times New Roman" w:hAnsi="Times New Roman" w:cs="Times New Roman"/>
+          <w:sz w:val="24"/>
+          <w:szCs w:val="24"/>
+        </w:rPr>
+        <w:t xml:space="preserve">must </w:t>
+      </w:r>
+      <w:r>
+        <w:rPr>
+          <w:rFonts w:ascii="Times New Roman" w:eastAsia="Times New Roman" w:hAnsi="Times New Roman" w:cs="Times New Roman"/>
+          <w:sz w:val="24"/>
+          <w:szCs w:val="24"/>
+        </w:rPr>
+        <w:t xml:space="preserve">be able to update the drink menu as they see fit. </w:t>
       </w:r>
     </w:p>
     <w:p>
@@ -872,10 +1337,47 @@
     </w:p>
     <w:p>
       <w:pPr>
+        <w:spacing w:after="0" w:line="240" w:lineRule="auto"/>
+        <w:ind w:left="540" w:firstLine="180"/>
+        <w:rPr>
+          <w:rFonts w:ascii="Times New Roman" w:eastAsia="Times New Roman" w:hAnsi="Times New Roman" w:cs="Times New Roman"/>
+          <w:sz w:val="24"/>
+          <w:szCs w:val="24"/>
+        </w:rPr>
+      </w:pPr>
+      <w:r>
+        <w:rPr>
+          <w:rFonts w:ascii="Times New Roman" w:eastAsia="Times New Roman" w:hAnsi="Times New Roman" w:cs="Times New Roman"/>
+          <w:sz w:val="24"/>
+          <w:szCs w:val="24"/>
+        </w:rPr>
+        <w:t xml:space="preserve">F5. </w:t>
+      </w:r>
+      <w:proofErr w:type="spellStart"/>
+      <w:r>
+        <w:rPr>
+          <w:rFonts w:ascii="Times New Roman" w:eastAsia="Times New Roman" w:hAnsi="Times New Roman" w:cs="Times New Roman"/>
+          <w:sz w:val="24"/>
+          <w:szCs w:val="24"/>
+        </w:rPr>
+        <w:t>Drinkmeister</w:t>
+      </w:r>
+      <w:proofErr w:type="spellEnd"/>
+      <w:r>
+        <w:rPr>
+          <w:rFonts w:ascii="Times New Roman" w:eastAsia="Times New Roman" w:hAnsi="Times New Roman" w:cs="Times New Roman"/>
+          <w:sz w:val="24"/>
+          <w:szCs w:val="24"/>
+        </w:rPr>
+        <w:t xml:space="preserve"> Features</w:t>
+      </w:r>
+    </w:p>
+    <w:p>
+      <w:pPr>
         <w:pStyle w:val="ListParagraph"/>
         <w:numPr>
           <w:ilvl w:val="0"/>
-          <w:numId w:val="7"/>
+          <w:numId w:val="22"/>
         </w:numPr>
         <w:spacing w:after="0" w:line="240" w:lineRule="auto"/>
         <w:rPr>
@@ -884,6 +1386,14 @@
           <w:szCs w:val="24"/>
         </w:rPr>
       </w:pPr>
+      <w:r>
+        <w:rPr>
+          <w:rFonts w:ascii="Times New Roman" w:eastAsia="Times New Roman" w:hAnsi="Times New Roman" w:cs="Times New Roman"/>
+          <w:sz w:val="24"/>
+          <w:szCs w:val="24"/>
+        </w:rPr>
+        <w:t xml:space="preserve">The </w:t>
+      </w:r>
       <w:proofErr w:type="spellStart"/>
       <w:r>
         <w:rPr>
@@ -900,15 +1410,43 @@
           <w:sz w:val="24"/>
           <w:szCs w:val="24"/>
         </w:rPr>
-        <w:t xml:space="preserve"> Features</w:t>
-      </w:r>
+        <w:t xml:space="preserve"> </w:t>
+      </w:r>
+      <w:r>
+        <w:rPr>
+          <w:rFonts w:ascii="Times New Roman" w:eastAsia="Times New Roman" w:hAnsi="Times New Roman" w:cs="Times New Roman"/>
+          <w:sz w:val="24"/>
+          <w:szCs w:val="24"/>
+        </w:rPr>
+        <w:t xml:space="preserve">must </w:t>
+      </w:r>
+      <w:r>
+        <w:rPr>
+          <w:rFonts w:ascii="Times New Roman" w:eastAsia="Times New Roman" w:hAnsi="Times New Roman" w:cs="Times New Roman"/>
+          <w:sz w:val="24"/>
+          <w:szCs w:val="24"/>
+        </w:rPr>
+        <w:t>have access to the drink menu as well as a recipe for each drink so they can make it.</w:t>
+      </w:r>
+    </w:p>
+    <w:p>
+      <w:pPr>
+        <w:pStyle w:val="ListParagraph"/>
+        <w:spacing w:after="0" w:line="240" w:lineRule="auto"/>
+        <w:ind w:left="1440"/>
+        <w:rPr>
+          <w:rFonts w:ascii="Times New Roman" w:eastAsia="Times New Roman" w:hAnsi="Times New Roman" w:cs="Times New Roman"/>
+          <w:sz w:val="24"/>
+          <w:szCs w:val="24"/>
+        </w:rPr>
+      </w:pPr>
     </w:p>
     <w:p>
       <w:pPr>
         <w:pStyle w:val="ListParagraph"/>
         <w:numPr>
-          <w:ilvl w:val="1"/>
-          <w:numId w:val="7"/>
+          <w:ilvl w:val="0"/>
+          <w:numId w:val="22"/>
         </w:numPr>
         <w:spacing w:after="0" w:line="240" w:lineRule="auto"/>
         <w:rPr>
@@ -941,15 +1479,59 @@
           <w:sz w:val="24"/>
           <w:szCs w:val="24"/>
         </w:rPr>
-        <w:t xml:space="preserve"> will have access to the drink menu as well as a recipe for each drink so they can make it.</w:t>
-      </w:r>
+        <w:t xml:space="preserve"> </w:t>
+      </w:r>
+      <w:r>
+        <w:rPr>
+          <w:rFonts w:ascii="Times New Roman" w:eastAsia="Times New Roman" w:hAnsi="Times New Roman" w:cs="Times New Roman"/>
+          <w:sz w:val="24"/>
+          <w:szCs w:val="24"/>
+        </w:rPr>
+        <w:t xml:space="preserve">must </w:t>
+      </w:r>
+      <w:r>
+        <w:rPr>
+          <w:rFonts w:ascii="Times New Roman" w:eastAsia="Times New Roman" w:hAnsi="Times New Roman" w:cs="Times New Roman"/>
+          <w:sz w:val="24"/>
+          <w:szCs w:val="24"/>
+        </w:rPr>
+        <w:t xml:space="preserve">be able to see all current orders for drinks and </w:t>
+      </w:r>
+      <w:r>
+        <w:rPr>
+          <w:rFonts w:ascii="Times New Roman" w:eastAsia="Times New Roman" w:hAnsi="Times New Roman" w:cs="Times New Roman"/>
+          <w:sz w:val="24"/>
+          <w:szCs w:val="24"/>
+        </w:rPr>
+        <w:t xml:space="preserve">must </w:t>
+      </w:r>
+      <w:r>
+        <w:rPr>
+          <w:rFonts w:ascii="Times New Roman" w:eastAsia="Times New Roman" w:hAnsi="Times New Roman" w:cs="Times New Roman"/>
+          <w:sz w:val="24"/>
+          <w:szCs w:val="24"/>
+        </w:rPr>
+        <w:t xml:space="preserve">be able to alert the system when they are ready to be delivered. </w:t>
+      </w:r>
+    </w:p>
+    <w:p>
+      <w:pPr>
+        <w:pStyle w:val="ListParagraph"/>
+        <w:spacing w:after="0" w:line="240" w:lineRule="auto"/>
+        <w:ind w:left="1440"/>
+        <w:rPr>
+          <w:rFonts w:ascii="Times New Roman" w:eastAsia="Times New Roman" w:hAnsi="Times New Roman" w:cs="Times New Roman"/>
+          <w:sz w:val="24"/>
+          <w:szCs w:val="24"/>
+        </w:rPr>
+      </w:pPr>
     </w:p>
     <w:p>
       <w:pPr>
         <w:pStyle w:val="ListParagraph"/>
         <w:numPr>
-          <w:ilvl w:val="1"/>
-          <w:numId w:val="7"/>
+          <w:ilvl w:val="0"/>
+          <w:numId w:val="22"/>
         </w:numPr>
         <w:spacing w:after="0" w:line="240" w:lineRule="auto"/>
         <w:rPr>
@@ -982,48 +1564,39 @@
           <w:sz w:val="24"/>
           <w:szCs w:val="24"/>
         </w:rPr>
-        <w:t xml:space="preserve"> will be able to see all current orders for drinks and will be able to alert the system when they are ready to be delivered. </w:t>
-      </w:r>
-    </w:p>
-    <w:p>
-      <w:pPr>
-        <w:pStyle w:val="ListParagraph"/>
-        <w:numPr>
-          <w:ilvl w:val="1"/>
-          <w:numId w:val="7"/>
-        </w:numPr>
-        <w:spacing w:after="0" w:line="240" w:lineRule="auto"/>
-        <w:rPr>
-          <w:rFonts w:ascii="Times New Roman" w:eastAsia="Times New Roman" w:hAnsi="Times New Roman" w:cs="Times New Roman"/>
-          <w:sz w:val="24"/>
-          <w:szCs w:val="24"/>
-        </w:rPr>
-      </w:pPr>
-      <w:r>
-        <w:rPr>
-          <w:rFonts w:ascii="Times New Roman" w:eastAsia="Times New Roman" w:hAnsi="Times New Roman" w:cs="Times New Roman"/>
-          <w:sz w:val="24"/>
-          <w:szCs w:val="24"/>
-        </w:rPr>
-        <w:t xml:space="preserve">The </w:t>
-      </w:r>
-      <w:proofErr w:type="spellStart"/>
-      <w:r>
-        <w:rPr>
-          <w:rFonts w:ascii="Times New Roman" w:eastAsia="Times New Roman" w:hAnsi="Times New Roman" w:cs="Times New Roman"/>
-          <w:sz w:val="24"/>
-          <w:szCs w:val="24"/>
-        </w:rPr>
-        <w:t>Drinkmeister</w:t>
-      </w:r>
-      <w:proofErr w:type="spellEnd"/>
-      <w:r>
-        <w:rPr>
-          <w:rFonts w:ascii="Times New Roman" w:eastAsia="Times New Roman" w:hAnsi="Times New Roman" w:cs="Times New Roman"/>
-          <w:sz w:val="24"/>
-          <w:szCs w:val="24"/>
-        </w:rPr>
-        <w:t xml:space="preserve"> will only begin making drinks after they have verified that a user can pay for the drink they ordered otherwise, they will tell the user that they need more money to purchase a drink. </w:t>
+        <w:t xml:space="preserve"> </w:t>
+      </w:r>
+      <w:r>
+        <w:rPr>
+          <w:rFonts w:ascii="Times New Roman" w:eastAsia="Times New Roman" w:hAnsi="Times New Roman" w:cs="Times New Roman"/>
+          <w:sz w:val="24"/>
+          <w:szCs w:val="24"/>
+        </w:rPr>
+        <w:t xml:space="preserve">must </w:t>
+      </w:r>
+      <w:r>
+        <w:rPr>
+          <w:rFonts w:ascii="Times New Roman" w:eastAsia="Times New Roman" w:hAnsi="Times New Roman" w:cs="Times New Roman"/>
+          <w:sz w:val="24"/>
+          <w:szCs w:val="24"/>
+        </w:rPr>
+        <w:t xml:space="preserve">only begin making drinks after they have verified that a user can pay for the drink they ordered otherwise, they </w:t>
+      </w:r>
+      <w:r>
+        <w:rPr>
+          <w:rFonts w:ascii="Times New Roman" w:eastAsia="Times New Roman" w:hAnsi="Times New Roman" w:cs="Times New Roman"/>
+          <w:sz w:val="24"/>
+          <w:szCs w:val="24"/>
+        </w:rPr>
+        <w:t xml:space="preserve">must </w:t>
+      </w:r>
+      <w:r>
+        <w:rPr>
+          <w:rFonts w:ascii="Times New Roman" w:eastAsia="Times New Roman" w:hAnsi="Times New Roman" w:cs="Times New Roman"/>
+          <w:sz w:val="24"/>
+          <w:szCs w:val="24"/>
+        </w:rPr>
+        <w:t xml:space="preserve">tell the user that they need more money to purchase a drink. </w:t>
       </w:r>
     </w:p>
     <w:p>
@@ -1040,10 +1613,37 @@
     </w:p>
     <w:p>
       <w:pPr>
+        <w:spacing w:after="0" w:line="240" w:lineRule="auto"/>
+        <w:ind w:left="540" w:firstLine="180"/>
+        <w:rPr>
+          <w:rFonts w:ascii="Times New Roman" w:eastAsia="Times New Roman" w:hAnsi="Times New Roman" w:cs="Times New Roman"/>
+          <w:sz w:val="24"/>
+          <w:szCs w:val="24"/>
+        </w:rPr>
+      </w:pPr>
+      <w:r>
+        <w:rPr>
+          <w:rFonts w:ascii="Times New Roman" w:eastAsia="Times New Roman" w:hAnsi="Times New Roman" w:cs="Times New Roman"/>
+          <w:sz w:val="24"/>
+          <w:szCs w:val="24"/>
+        </w:rPr>
+        <w:t xml:space="preserve">F6. </w:t>
+      </w:r>
+      <w:r>
+        <w:rPr>
+          <w:rFonts w:ascii="Times New Roman" w:eastAsia="Times New Roman" w:hAnsi="Times New Roman" w:cs="Times New Roman"/>
+          <w:sz w:val="24"/>
+          <w:szCs w:val="24"/>
+        </w:rPr>
+        <w:t>Sponsor Features</w:t>
+      </w:r>
+    </w:p>
+    <w:p>
+      <w:pPr>
         <w:pStyle w:val="ListParagraph"/>
         <w:numPr>
           <w:ilvl w:val="0"/>
-          <w:numId w:val="7"/>
+          <w:numId w:val="23"/>
         </w:numPr>
         <w:spacing w:after="0" w:line="240" w:lineRule="auto"/>
         <w:rPr>
@@ -1058,153 +1658,145 @@
           <w:sz w:val="24"/>
           <w:szCs w:val="24"/>
         </w:rPr>
-        <w:t>Sponsor Features</w:t>
+        <w:t xml:space="preserve">The Sponsor </w:t>
+      </w:r>
+      <w:r>
+        <w:rPr>
+          <w:rFonts w:ascii="Times New Roman" w:eastAsia="Times New Roman" w:hAnsi="Times New Roman" w:cs="Times New Roman"/>
+          <w:sz w:val="24"/>
+          <w:szCs w:val="24"/>
+        </w:rPr>
+        <w:t xml:space="preserve">must </w:t>
+      </w:r>
+      <w:r>
+        <w:rPr>
+          <w:rFonts w:ascii="Times New Roman" w:eastAsia="Times New Roman" w:hAnsi="Times New Roman" w:cs="Times New Roman"/>
+          <w:sz w:val="24"/>
+          <w:szCs w:val="24"/>
+        </w:rPr>
+        <w:t>provide prize money for 1</w:t>
+      </w:r>
+      <w:r>
+        <w:rPr>
+          <w:rFonts w:ascii="Times New Roman" w:eastAsia="Times New Roman" w:hAnsi="Times New Roman" w:cs="Times New Roman"/>
+          <w:sz w:val="24"/>
+          <w:szCs w:val="24"/>
+          <w:vertAlign w:val="superscript"/>
+        </w:rPr>
+        <w:t>st</w:t>
+      </w:r>
+      <w:r>
+        <w:rPr>
+          <w:rFonts w:ascii="Times New Roman" w:eastAsia="Times New Roman" w:hAnsi="Times New Roman" w:cs="Times New Roman"/>
+          <w:sz w:val="24"/>
+          <w:szCs w:val="24"/>
+        </w:rPr>
+        <w:t>, 2</w:t>
+      </w:r>
+      <w:r>
+        <w:rPr>
+          <w:rFonts w:ascii="Times New Roman" w:eastAsia="Times New Roman" w:hAnsi="Times New Roman" w:cs="Times New Roman"/>
+          <w:sz w:val="24"/>
+          <w:szCs w:val="24"/>
+          <w:vertAlign w:val="superscript"/>
+        </w:rPr>
+        <w:t>nd</w:t>
+      </w:r>
+      <w:r>
+        <w:rPr>
+          <w:rFonts w:ascii="Times New Roman" w:eastAsia="Times New Roman" w:hAnsi="Times New Roman" w:cs="Times New Roman"/>
+          <w:sz w:val="24"/>
+          <w:szCs w:val="24"/>
+        </w:rPr>
+        <w:t>, and 3</w:t>
+      </w:r>
+      <w:r>
+        <w:rPr>
+          <w:rFonts w:ascii="Times New Roman" w:eastAsia="Times New Roman" w:hAnsi="Times New Roman" w:cs="Times New Roman"/>
+          <w:sz w:val="24"/>
+          <w:szCs w:val="24"/>
+          <w:vertAlign w:val="superscript"/>
+        </w:rPr>
+        <w:t>rd</w:t>
+      </w:r>
+      <w:r>
+        <w:rPr>
+          <w:rFonts w:ascii="Times New Roman" w:eastAsia="Times New Roman" w:hAnsi="Times New Roman" w:cs="Times New Roman"/>
+          <w:sz w:val="24"/>
+          <w:szCs w:val="24"/>
+        </w:rPr>
+        <w:t xml:space="preserve"> place.</w:t>
       </w:r>
     </w:p>
     <w:p>
       <w:pPr>
         <w:pStyle w:val="ListParagraph"/>
-        <w:numPr>
-          <w:ilvl w:val="1"/>
-          <w:numId w:val="7"/>
-        </w:numPr>
         <w:spacing w:after="0" w:line="240" w:lineRule="auto"/>
-        <w:rPr>
-          <w:rFonts w:ascii="Times New Roman" w:eastAsia="Times New Roman" w:hAnsi="Times New Roman" w:cs="Times New Roman"/>
-          <w:sz w:val="24"/>
-          <w:szCs w:val="24"/>
-        </w:rPr>
-      </w:pPr>
-      <w:r>
-        <w:rPr>
-          <w:rFonts w:ascii="Times New Roman" w:eastAsia="Times New Roman" w:hAnsi="Times New Roman" w:cs="Times New Roman"/>
-          <w:sz w:val="24"/>
-          <w:szCs w:val="24"/>
-        </w:rPr>
-        <w:t>The Sponsor will provide prize money for 1</w:t>
-      </w:r>
-      <w:r>
-        <w:rPr>
-          <w:rFonts w:ascii="Times New Roman" w:eastAsia="Times New Roman" w:hAnsi="Times New Roman" w:cs="Times New Roman"/>
-          <w:sz w:val="24"/>
-          <w:szCs w:val="24"/>
-          <w:vertAlign w:val="superscript"/>
-        </w:rPr>
-        <w:t>st</w:t>
-      </w:r>
-      <w:r>
-        <w:rPr>
-          <w:rFonts w:ascii="Times New Roman" w:eastAsia="Times New Roman" w:hAnsi="Times New Roman" w:cs="Times New Roman"/>
-          <w:sz w:val="24"/>
-          <w:szCs w:val="24"/>
-        </w:rPr>
-        <w:t>, 2</w:t>
-      </w:r>
-      <w:r>
-        <w:rPr>
-          <w:rFonts w:ascii="Times New Roman" w:eastAsia="Times New Roman" w:hAnsi="Times New Roman" w:cs="Times New Roman"/>
-          <w:sz w:val="24"/>
-          <w:szCs w:val="24"/>
-          <w:vertAlign w:val="superscript"/>
-        </w:rPr>
-        <w:t>nd</w:t>
-      </w:r>
-      <w:r>
-        <w:rPr>
-          <w:rFonts w:ascii="Times New Roman" w:eastAsia="Times New Roman" w:hAnsi="Times New Roman" w:cs="Times New Roman"/>
-          <w:sz w:val="24"/>
-          <w:szCs w:val="24"/>
-        </w:rPr>
-        <w:t>, and 3</w:t>
-      </w:r>
-      <w:r>
-        <w:rPr>
-          <w:rFonts w:ascii="Times New Roman" w:eastAsia="Times New Roman" w:hAnsi="Times New Roman" w:cs="Times New Roman"/>
-          <w:sz w:val="24"/>
-          <w:szCs w:val="24"/>
-          <w:vertAlign w:val="superscript"/>
-        </w:rPr>
-        <w:t>rd</w:t>
-      </w:r>
-      <w:r>
-        <w:rPr>
-          <w:rFonts w:ascii="Times New Roman" w:eastAsia="Times New Roman" w:hAnsi="Times New Roman" w:cs="Times New Roman"/>
-          <w:sz w:val="24"/>
-          <w:szCs w:val="24"/>
-        </w:rPr>
-        <w:t xml:space="preserve"> place.</w:t>
-      </w:r>
-    </w:p>
-    <w:p>
-      <w:pPr>
-        <w:pStyle w:val="ListParagraph"/>
-        <w:numPr>
-          <w:ilvl w:val="1"/>
-          <w:numId w:val="7"/>
-        </w:numPr>
-        <w:spacing w:after="0" w:line="240" w:lineRule="auto"/>
-        <w:rPr>
-          <w:rFonts w:ascii="Times New Roman" w:eastAsia="Times New Roman" w:hAnsi="Times New Roman" w:cs="Times New Roman"/>
-          <w:sz w:val="24"/>
-          <w:szCs w:val="24"/>
-        </w:rPr>
-      </w:pPr>
-      <w:r>
-        <w:rPr>
-          <w:rFonts w:ascii="Times New Roman" w:eastAsia="Times New Roman" w:hAnsi="Times New Roman" w:cs="Times New Roman"/>
-          <w:sz w:val="24"/>
-          <w:szCs w:val="24"/>
-        </w:rPr>
-        <w:t xml:space="preserve">The Sponsor will be able to select what Tournament they would like to sponsor such as Monday’s Tournament or Thursday’s Tournament. </w:t>
-      </w:r>
-      <w:r>
-        <w:rPr>
-          <w:rFonts w:ascii="Times New Roman" w:eastAsia="Times New Roman" w:hAnsi="Times New Roman" w:cs="Times New Roman"/>
-          <w:sz w:val="24"/>
-          <w:szCs w:val="24"/>
-        </w:rPr>
-        <w:t xml:space="preserve">After a Tournament has been sponsored it will be renamed after the Sponsor. </w:t>
-      </w:r>
-    </w:p>
-    <w:p>
-      <w:pPr>
-        <w:spacing w:after="240" w:line="240" w:lineRule="auto"/>
-        <w:rPr>
-          <w:rFonts w:ascii="Times New Roman" w:eastAsia="Times New Roman" w:hAnsi="Times New Roman" w:cs="Times New Roman"/>
-          <w:sz w:val="24"/>
-          <w:szCs w:val="24"/>
-        </w:rPr>
-      </w:pPr>
-    </w:p>
-    <w:p>
-      <w:pPr>
-        <w:spacing w:after="240" w:line="240" w:lineRule="auto"/>
-        <w:rPr>
-          <w:rFonts w:ascii="Times New Roman" w:eastAsia="Times New Roman" w:hAnsi="Times New Roman" w:cs="Times New Roman"/>
-          <w:b/>
-          <w:bCs/>
-          <w:sz w:val="24"/>
-          <w:szCs w:val="24"/>
-        </w:rPr>
-      </w:pPr>
-      <w:r>
-        <w:rPr>
-          <w:rFonts w:ascii="Times New Roman" w:eastAsia="Times New Roman" w:hAnsi="Times New Roman" w:cs="Times New Roman"/>
-          <w:b/>
-          <w:bCs/>
-          <w:sz w:val="24"/>
-          <w:szCs w:val="24"/>
-        </w:rPr>
-        <w:t>Non-Functional Requirements:</w:t>
-      </w:r>
+        <w:ind w:left="1440"/>
+        <w:rPr>
+          <w:rFonts w:ascii="Times New Roman" w:eastAsia="Times New Roman" w:hAnsi="Times New Roman" w:cs="Times New Roman"/>
+          <w:sz w:val="24"/>
+          <w:szCs w:val="24"/>
+        </w:rPr>
+      </w:pPr>
     </w:p>
     <w:p>
       <w:pPr>
         <w:pStyle w:val="ListParagraph"/>
         <w:numPr>
           <w:ilvl w:val="0"/>
-          <w:numId w:val="8"/>
+          <w:numId w:val="23"/>
         </w:numPr>
+        <w:spacing w:after="0" w:line="240" w:lineRule="auto"/>
+        <w:rPr>
+          <w:rFonts w:ascii="Times New Roman" w:eastAsia="Times New Roman" w:hAnsi="Times New Roman" w:cs="Times New Roman"/>
+          <w:sz w:val="24"/>
+          <w:szCs w:val="24"/>
+        </w:rPr>
+      </w:pPr>
+      <w:r>
+        <w:rPr>
+          <w:rFonts w:ascii="Times New Roman" w:eastAsia="Times New Roman" w:hAnsi="Times New Roman" w:cs="Times New Roman"/>
+          <w:sz w:val="24"/>
+          <w:szCs w:val="24"/>
+        </w:rPr>
+        <w:t xml:space="preserve">The Sponsor </w:t>
+      </w:r>
+      <w:r>
+        <w:rPr>
+          <w:rFonts w:ascii="Times New Roman" w:eastAsia="Times New Roman" w:hAnsi="Times New Roman" w:cs="Times New Roman"/>
+          <w:sz w:val="24"/>
+          <w:szCs w:val="24"/>
+        </w:rPr>
+        <w:t xml:space="preserve">must </w:t>
+      </w:r>
+      <w:r>
+        <w:rPr>
+          <w:rFonts w:ascii="Times New Roman" w:eastAsia="Times New Roman" w:hAnsi="Times New Roman" w:cs="Times New Roman"/>
+          <w:sz w:val="24"/>
+          <w:szCs w:val="24"/>
+        </w:rPr>
+        <w:t xml:space="preserve">be able to select what Tournament they would like to sponsor such as Monday’s Tournament or Thursday’s Tournament. After a Tournament has been sponsored it </w:t>
+      </w:r>
+      <w:r>
+        <w:rPr>
+          <w:rFonts w:ascii="Times New Roman" w:eastAsia="Times New Roman" w:hAnsi="Times New Roman" w:cs="Times New Roman"/>
+          <w:sz w:val="24"/>
+          <w:szCs w:val="24"/>
+        </w:rPr>
+        <w:t xml:space="preserve">must </w:t>
+      </w:r>
+      <w:r>
+        <w:rPr>
+          <w:rFonts w:ascii="Times New Roman" w:eastAsia="Times New Roman" w:hAnsi="Times New Roman" w:cs="Times New Roman"/>
+          <w:sz w:val="24"/>
+          <w:szCs w:val="24"/>
+        </w:rPr>
+        <w:t xml:space="preserve">be renamed after the Sponsor. </w:t>
+      </w:r>
+    </w:p>
+    <w:p>
+      <w:pPr>
         <w:spacing w:after="240" w:line="240" w:lineRule="auto"/>
         <w:rPr>
           <w:rFonts w:ascii="Times New Roman" w:eastAsia="Times New Roman" w:hAnsi="Times New Roman" w:cs="Times New Roman"/>
@@ -1212,6 +1804,96 @@
           <w:szCs w:val="24"/>
         </w:rPr>
       </w:pPr>
+    </w:p>
+    <w:p>
+      <w:pPr>
+        <w:spacing w:after="240" w:line="240" w:lineRule="auto"/>
+        <w:rPr>
+          <w:rFonts w:ascii="Times New Roman" w:eastAsia="Times New Roman" w:hAnsi="Times New Roman" w:cs="Times New Roman"/>
+          <w:b/>
+          <w:bCs/>
+          <w:sz w:val="24"/>
+          <w:szCs w:val="24"/>
+        </w:rPr>
+      </w:pPr>
+    </w:p>
+    <w:p>
+      <w:pPr>
+        <w:spacing w:after="240" w:line="240" w:lineRule="auto"/>
+        <w:rPr>
+          <w:rFonts w:ascii="Times New Roman" w:eastAsia="Times New Roman" w:hAnsi="Times New Roman" w:cs="Times New Roman"/>
+          <w:b/>
+          <w:bCs/>
+          <w:sz w:val="24"/>
+          <w:szCs w:val="24"/>
+        </w:rPr>
+      </w:pPr>
+    </w:p>
+    <w:p>
+      <w:pPr>
+        <w:spacing w:after="240" w:line="240" w:lineRule="auto"/>
+        <w:rPr>
+          <w:rFonts w:ascii="Times New Roman" w:eastAsia="Times New Roman" w:hAnsi="Times New Roman" w:cs="Times New Roman"/>
+          <w:b/>
+          <w:bCs/>
+          <w:sz w:val="24"/>
+          <w:szCs w:val="24"/>
+        </w:rPr>
+      </w:pPr>
+    </w:p>
+    <w:p>
+      <w:pPr>
+        <w:spacing w:after="240" w:line="240" w:lineRule="auto"/>
+        <w:rPr>
+          <w:rFonts w:ascii="Times New Roman" w:eastAsia="Times New Roman" w:hAnsi="Times New Roman" w:cs="Times New Roman"/>
+          <w:b/>
+          <w:bCs/>
+          <w:sz w:val="24"/>
+          <w:szCs w:val="24"/>
+        </w:rPr>
+      </w:pPr>
+    </w:p>
+    <w:p>
+      <w:pPr>
+        <w:spacing w:after="240" w:line="240" w:lineRule="auto"/>
+        <w:rPr>
+          <w:rFonts w:ascii="Times New Roman" w:eastAsia="Times New Roman" w:hAnsi="Times New Roman" w:cs="Times New Roman"/>
+          <w:b/>
+          <w:bCs/>
+          <w:sz w:val="24"/>
+          <w:szCs w:val="24"/>
+        </w:rPr>
+      </w:pPr>
+      <w:r>
+        <w:rPr>
+          <w:rFonts w:ascii="Times New Roman" w:eastAsia="Times New Roman" w:hAnsi="Times New Roman" w:cs="Times New Roman"/>
+          <w:b/>
+          <w:bCs/>
+          <w:sz w:val="24"/>
+          <w:szCs w:val="24"/>
+        </w:rPr>
+        <w:lastRenderedPageBreak/>
+        <w:t>Non-Functional Requirements:</w:t>
+      </w:r>
+    </w:p>
+    <w:p>
+      <w:pPr>
+        <w:spacing w:after="240" w:line="240" w:lineRule="auto"/>
+        <w:ind w:left="720"/>
+        <w:rPr>
+          <w:rFonts w:ascii="Times New Roman" w:eastAsia="Times New Roman" w:hAnsi="Times New Roman" w:cs="Times New Roman"/>
+          <w:sz w:val="24"/>
+          <w:szCs w:val="24"/>
+        </w:rPr>
+      </w:pPr>
+      <w:r>
+        <w:rPr>
+          <w:rFonts w:ascii="Times New Roman" w:eastAsia="Times New Roman" w:hAnsi="Times New Roman" w:cs="Times New Roman"/>
+          <w:sz w:val="24"/>
+          <w:szCs w:val="24"/>
+        </w:rPr>
+        <w:t xml:space="preserve">NF1. </w:t>
+      </w:r>
       <w:r>
         <w:rPr>
           <w:rFonts w:ascii="Times New Roman" w:eastAsia="Times New Roman" w:hAnsi="Times New Roman" w:cs="Times New Roman"/>
@@ -1241,8 +1923,36 @@
           <w:sz w:val="24"/>
           <w:szCs w:val="24"/>
         </w:rPr>
-        <w:t>One database will store user account information including the following: Username, Password, Email Address, Phone Number, and Account Balance</w:t>
-      </w:r>
+        <w:t xml:space="preserve">One database </w:t>
+      </w:r>
+      <w:r>
+        <w:rPr>
+          <w:rFonts w:ascii="Times New Roman" w:eastAsia="Times New Roman" w:hAnsi="Times New Roman" w:cs="Times New Roman"/>
+          <w:sz w:val="24"/>
+          <w:szCs w:val="24"/>
+        </w:rPr>
+        <w:t xml:space="preserve">must </w:t>
+      </w:r>
+      <w:r>
+        <w:rPr>
+          <w:rFonts w:ascii="Times New Roman" w:eastAsia="Times New Roman" w:hAnsi="Times New Roman" w:cs="Times New Roman"/>
+          <w:sz w:val="24"/>
+          <w:szCs w:val="24"/>
+        </w:rPr>
+        <w:t>store user account information including the following: Username, Password, Email Address, Phone Number, and Account Balance</w:t>
+      </w:r>
+    </w:p>
+    <w:p>
+      <w:pPr>
+        <w:pStyle w:val="ListParagraph"/>
+        <w:spacing w:after="240" w:line="240" w:lineRule="auto"/>
+        <w:ind w:left="1800"/>
+        <w:rPr>
+          <w:rFonts w:ascii="Times New Roman" w:eastAsia="Times New Roman" w:hAnsi="Times New Roman" w:cs="Times New Roman"/>
+          <w:sz w:val="24"/>
+          <w:szCs w:val="24"/>
+        </w:rPr>
+      </w:pPr>
     </w:p>
     <w:p>
       <w:pPr>
@@ -1264,7 +1974,39 @@
           <w:sz w:val="24"/>
           <w:szCs w:val="24"/>
         </w:rPr>
-        <w:t xml:space="preserve">The System will have another database for the drink menu which will include the following: Drink Name, Price, Recipe, which user ordered the drink, and where the user is currently at. </w:t>
+        <w:t xml:space="preserve">The System </w:t>
+      </w:r>
+      <w:r>
+        <w:rPr>
+          <w:rFonts w:ascii="Times New Roman" w:eastAsia="Times New Roman" w:hAnsi="Times New Roman" w:cs="Times New Roman"/>
+          <w:sz w:val="24"/>
+          <w:szCs w:val="24"/>
+        </w:rPr>
+        <w:t xml:space="preserve">must </w:t>
+      </w:r>
+      <w:r>
+        <w:rPr>
+          <w:rFonts w:ascii="Times New Roman" w:eastAsia="Times New Roman" w:hAnsi="Times New Roman" w:cs="Times New Roman"/>
+          <w:sz w:val="24"/>
+          <w:szCs w:val="24"/>
+        </w:rPr>
+        <w:t xml:space="preserve">have another database for the drink menu which </w:t>
+      </w:r>
+      <w:r>
+        <w:rPr>
+          <w:rFonts w:ascii="Times New Roman" w:eastAsia="Times New Roman" w:hAnsi="Times New Roman" w:cs="Times New Roman"/>
+          <w:sz w:val="24"/>
+          <w:szCs w:val="24"/>
+        </w:rPr>
+        <w:t xml:space="preserve">must </w:t>
+      </w:r>
+      <w:r>
+        <w:rPr>
+          <w:rFonts w:ascii="Times New Roman" w:eastAsia="Times New Roman" w:hAnsi="Times New Roman" w:cs="Times New Roman"/>
+          <w:sz w:val="24"/>
+          <w:szCs w:val="24"/>
+        </w:rPr>
+        <w:t xml:space="preserve">include the following: Drink Name, Price, Recipe, which user ordered the drink, and where the user is currently at. </w:t>
       </w:r>
     </w:p>
     <w:p>
@@ -1281,41 +2023,65 @@
     </w:p>
     <w:p>
       <w:pPr>
-        <w:pStyle w:val="ListParagraph"/>
-        <w:numPr>
-          <w:ilvl w:val="0"/>
-          <w:numId w:val="8"/>
-        </w:numPr>
         <w:spacing w:after="240" w:line="240" w:lineRule="auto"/>
-        <w:rPr>
-          <w:rFonts w:ascii="Times New Roman" w:eastAsia="Times New Roman" w:hAnsi="Times New Roman" w:cs="Times New Roman"/>
-          <w:sz w:val="24"/>
-          <w:szCs w:val="24"/>
-        </w:rPr>
-      </w:pPr>
-      <w:r>
-        <w:rPr>
-          <w:rFonts w:ascii="Times New Roman" w:eastAsia="Times New Roman" w:hAnsi="Times New Roman" w:cs="Times New Roman"/>
-          <w:sz w:val="24"/>
-          <w:szCs w:val="24"/>
-        </w:rPr>
-        <w:t>The team will use GitHub as a remote repository</w:t>
-      </w:r>
-    </w:p>
-    <w:p>
-      <w:pPr>
-        <w:pStyle w:val="ListParagraph"/>
-        <w:numPr>
-          <w:ilvl w:val="0"/>
-          <w:numId w:val="8"/>
-        </w:numPr>
+        <w:ind w:left="720"/>
+        <w:rPr>
+          <w:rFonts w:ascii="Times New Roman" w:eastAsia="Times New Roman" w:hAnsi="Times New Roman" w:cs="Times New Roman"/>
+          <w:sz w:val="24"/>
+          <w:szCs w:val="24"/>
+        </w:rPr>
+      </w:pPr>
+      <w:r>
+        <w:rPr>
+          <w:rFonts w:ascii="Times New Roman" w:eastAsia="Times New Roman" w:hAnsi="Times New Roman" w:cs="Times New Roman"/>
+          <w:sz w:val="24"/>
+          <w:szCs w:val="24"/>
+        </w:rPr>
+        <w:t xml:space="preserve">NF2. </w:t>
+      </w:r>
+      <w:r>
+        <w:rPr>
+          <w:rFonts w:ascii="Times New Roman" w:eastAsia="Times New Roman" w:hAnsi="Times New Roman" w:cs="Times New Roman"/>
+          <w:sz w:val="24"/>
+          <w:szCs w:val="24"/>
+        </w:rPr>
+        <w:t xml:space="preserve">The team </w:t>
+      </w:r>
+      <w:r>
+        <w:rPr>
+          <w:rFonts w:ascii="Times New Roman" w:eastAsia="Times New Roman" w:hAnsi="Times New Roman" w:cs="Times New Roman"/>
+          <w:sz w:val="24"/>
+          <w:szCs w:val="24"/>
+        </w:rPr>
+        <w:t xml:space="preserve">must </w:t>
+      </w:r>
+      <w:r>
+        <w:rPr>
+          <w:rFonts w:ascii="Times New Roman" w:eastAsia="Times New Roman" w:hAnsi="Times New Roman" w:cs="Times New Roman"/>
+          <w:sz w:val="24"/>
+          <w:szCs w:val="24"/>
+        </w:rPr>
+        <w:t>use GitHub as a remote repository</w:t>
+      </w:r>
+    </w:p>
+    <w:p>
+      <w:pPr>
         <w:spacing w:after="240" w:line="240" w:lineRule="auto"/>
-        <w:rPr>
-          <w:rFonts w:ascii="Times New Roman" w:eastAsia="Times New Roman" w:hAnsi="Times New Roman" w:cs="Times New Roman"/>
-          <w:sz w:val="24"/>
-          <w:szCs w:val="24"/>
-        </w:rPr>
-      </w:pPr>
+        <w:ind w:left="720"/>
+        <w:rPr>
+          <w:rFonts w:ascii="Times New Roman" w:eastAsia="Times New Roman" w:hAnsi="Times New Roman" w:cs="Times New Roman"/>
+          <w:sz w:val="24"/>
+          <w:szCs w:val="24"/>
+        </w:rPr>
+      </w:pPr>
+      <w:r>
+        <w:rPr>
+          <w:rFonts w:ascii="Times New Roman" w:eastAsia="Times New Roman" w:hAnsi="Times New Roman" w:cs="Times New Roman"/>
+          <w:sz w:val="24"/>
+          <w:szCs w:val="24"/>
+        </w:rPr>
+        <w:t xml:space="preserve">NF3. </w:t>
+      </w:r>
       <w:r>
         <w:rPr>
           <w:rFonts w:ascii="Times New Roman" w:eastAsia="Times New Roman" w:hAnsi="Times New Roman" w:cs="Times New Roman"/>
@@ -1327,18 +2093,22 @@
     </w:p>
     <w:p>
       <w:pPr>
-        <w:pStyle w:val="ListParagraph"/>
-        <w:numPr>
-          <w:ilvl w:val="0"/>
-          <w:numId w:val="8"/>
-        </w:numPr>
         <w:spacing w:after="240" w:line="240" w:lineRule="auto"/>
-        <w:rPr>
-          <w:rFonts w:ascii="Times New Roman" w:eastAsia="Times New Roman" w:hAnsi="Times New Roman" w:cs="Times New Roman"/>
-          <w:sz w:val="24"/>
-          <w:szCs w:val="24"/>
-        </w:rPr>
-      </w:pPr>
+        <w:ind w:left="720"/>
+        <w:rPr>
+          <w:rFonts w:ascii="Times New Roman" w:eastAsia="Times New Roman" w:hAnsi="Times New Roman" w:cs="Times New Roman"/>
+          <w:sz w:val="24"/>
+          <w:szCs w:val="24"/>
+        </w:rPr>
+      </w:pPr>
+      <w:r>
+        <w:rPr>
+          <w:rFonts w:ascii="Times New Roman" w:eastAsia="Times New Roman" w:hAnsi="Times New Roman" w:cs="Times New Roman"/>
+          <w:sz w:val="24"/>
+          <w:szCs w:val="24"/>
+        </w:rPr>
+        <w:t xml:space="preserve">NF4. </w:t>
+      </w:r>
       <w:r>
         <w:rPr>
           <w:rFonts w:ascii="Times New Roman" w:eastAsia="Times New Roman" w:hAnsi="Times New Roman" w:cs="Times New Roman"/>
@@ -1520,7 +2290,7 @@
       <w:lvlText w:val="%1."/>
       <w:lvlJc w:val="left"/>
       <w:pPr>
-        <w:ind w:left="1080" w:hanging="360"/>
+        <w:ind w:left="900" w:hanging="360"/>
       </w:pPr>
       <w:rPr>
         <w:rFonts w:ascii="Arial" w:hAnsi="Arial" w:cs="Arial" w:hint="default"/>
@@ -1602,6 +2372,205 @@
     </w:lvl>
   </w:abstractNum>
   <w:abstractNum w:abstractNumId="2" w15:restartNumberingAfterBreak="0">
+    <w:nsid w:val="160F7340"/>
+    <w:multiLevelType w:val="hybridMultilevel"/>
+    <w:tmpl w:val="70620270"/>
+    <w:lvl w:ilvl="0" w:tplc="04090019">
+      <w:start w:val="1"/>
+      <w:numFmt w:val="lowerLetter"/>
+      <w:lvlText w:val="%1."/>
+      <w:lvlJc w:val="left"/>
+      <w:pPr>
+        <w:ind w:left="1440" w:hanging="360"/>
+      </w:pPr>
+    </w:lvl>
+    <w:lvl w:ilvl="1" w:tplc="04090019" w:tentative="1">
+      <w:start w:val="1"/>
+      <w:numFmt w:val="lowerLetter"/>
+      <w:lvlText w:val="%2."/>
+      <w:lvlJc w:val="left"/>
+      <w:pPr>
+        <w:ind w:left="2160" w:hanging="360"/>
+      </w:pPr>
+    </w:lvl>
+    <w:lvl w:ilvl="2" w:tplc="0409001B" w:tentative="1">
+      <w:start w:val="1"/>
+      <w:numFmt w:val="lowerRoman"/>
+      <w:lvlText w:val="%3."/>
+      <w:lvlJc w:val="right"/>
+      <w:pPr>
+        <w:ind w:left="2880" w:hanging="180"/>
+      </w:pPr>
+    </w:lvl>
+    <w:lvl w:ilvl="3" w:tplc="0409000F" w:tentative="1">
+      <w:start w:val="1"/>
+      <w:numFmt w:val="decimal"/>
+      <w:lvlText w:val="%4."/>
+      <w:lvlJc w:val="left"/>
+      <w:pPr>
+        <w:ind w:left="3600" w:hanging="360"/>
+      </w:pPr>
+    </w:lvl>
+    <w:lvl w:ilvl="4" w:tplc="04090019" w:tentative="1">
+      <w:start w:val="1"/>
+      <w:numFmt w:val="lowerLetter"/>
+      <w:lvlText w:val="%5."/>
+      <w:lvlJc w:val="left"/>
+      <w:pPr>
+        <w:ind w:left="4320" w:hanging="360"/>
+      </w:pPr>
+    </w:lvl>
+    <w:lvl w:ilvl="5" w:tplc="0409001B" w:tentative="1">
+      <w:start w:val="1"/>
+      <w:numFmt w:val="lowerRoman"/>
+      <w:lvlText w:val="%6."/>
+      <w:lvlJc w:val="right"/>
+      <w:pPr>
+        <w:ind w:left="5040" w:hanging="180"/>
+      </w:pPr>
+    </w:lvl>
+    <w:lvl w:ilvl="6" w:tplc="0409000F" w:tentative="1">
+      <w:start w:val="1"/>
+      <w:numFmt w:val="decimal"/>
+      <w:lvlText w:val="%7."/>
+      <w:lvlJc w:val="left"/>
+      <w:pPr>
+        <w:ind w:left="5760" w:hanging="360"/>
+      </w:pPr>
+    </w:lvl>
+    <w:lvl w:ilvl="7" w:tplc="04090019" w:tentative="1">
+      <w:start w:val="1"/>
+      <w:numFmt w:val="lowerLetter"/>
+      <w:lvlText w:val="%8."/>
+      <w:lvlJc w:val="left"/>
+      <w:pPr>
+        <w:ind w:left="6480" w:hanging="360"/>
+      </w:pPr>
+    </w:lvl>
+    <w:lvl w:ilvl="8" w:tplc="0409001B" w:tentative="1">
+      <w:start w:val="1"/>
+      <w:numFmt w:val="lowerRoman"/>
+      <w:lvlText w:val="%9."/>
+      <w:lvlJc w:val="right"/>
+      <w:pPr>
+        <w:ind w:left="7200" w:hanging="180"/>
+      </w:pPr>
+    </w:lvl>
+  </w:abstractNum>
+  <w:abstractNum w:abstractNumId="3" w15:restartNumberingAfterBreak="0">
+    <w:nsid w:val="24FC1925"/>
+    <w:multiLevelType w:val="hybridMultilevel"/>
+    <w:tmpl w:val="CFF0B5D2"/>
+    <w:lvl w:ilvl="0" w:tplc="04090001">
+      <w:start w:val="1"/>
+      <w:numFmt w:val="bullet"/>
+      <w:lvlText w:val=""/>
+      <w:lvlJc w:val="left"/>
+      <w:pPr>
+        <w:ind w:left="1080" w:hanging="360"/>
+      </w:pPr>
+      <w:rPr>
+        <w:rFonts w:ascii="Symbol" w:hAnsi="Symbol" w:hint="default"/>
+      </w:rPr>
+    </w:lvl>
+    <w:lvl w:ilvl="1" w:tplc="04090003">
+      <w:start w:val="1"/>
+      <w:numFmt w:val="bullet"/>
+      <w:lvlText w:val="o"/>
+      <w:lvlJc w:val="left"/>
+      <w:pPr>
+        <w:ind w:left="1800" w:hanging="360"/>
+      </w:pPr>
+      <w:rPr>
+        <w:rFonts w:ascii="Courier New" w:hAnsi="Courier New" w:cs="Courier New" w:hint="default"/>
+      </w:rPr>
+    </w:lvl>
+    <w:lvl w:ilvl="2" w:tplc="04090005" w:tentative="1">
+      <w:start w:val="1"/>
+      <w:numFmt w:val="bullet"/>
+      <w:lvlText w:val=""/>
+      <w:lvlJc w:val="left"/>
+      <w:pPr>
+        <w:ind w:left="2520" w:hanging="360"/>
+      </w:pPr>
+      <w:rPr>
+        <w:rFonts w:ascii="Wingdings" w:hAnsi="Wingdings" w:hint="default"/>
+      </w:rPr>
+    </w:lvl>
+    <w:lvl w:ilvl="3" w:tplc="04090001" w:tentative="1">
+      <w:start w:val="1"/>
+      <w:numFmt w:val="bullet"/>
+      <w:lvlText w:val=""/>
+      <w:lvlJc w:val="left"/>
+      <w:pPr>
+        <w:ind w:left="3240" w:hanging="360"/>
+      </w:pPr>
+      <w:rPr>
+        <w:rFonts w:ascii="Symbol" w:hAnsi="Symbol" w:hint="default"/>
+      </w:rPr>
+    </w:lvl>
+    <w:lvl w:ilvl="4" w:tplc="04090003" w:tentative="1">
+      <w:start w:val="1"/>
+      <w:numFmt w:val="bullet"/>
+      <w:lvlText w:val="o"/>
+      <w:lvlJc w:val="left"/>
+      <w:pPr>
+        <w:ind w:left="3960" w:hanging="360"/>
+      </w:pPr>
+      <w:rPr>
+        <w:rFonts w:ascii="Courier New" w:hAnsi="Courier New" w:cs="Courier New" w:hint="default"/>
+      </w:rPr>
+    </w:lvl>
+    <w:lvl w:ilvl="5" w:tplc="04090005" w:tentative="1">
+      <w:start w:val="1"/>
+      <w:numFmt w:val="bullet"/>
+      <w:lvlText w:val=""/>
+      <w:lvlJc w:val="left"/>
+      <w:pPr>
+        <w:ind w:left="4680" w:hanging="360"/>
+      </w:pPr>
+      <w:rPr>
+        <w:rFonts w:ascii="Wingdings" w:hAnsi="Wingdings" w:hint="default"/>
+      </w:rPr>
+    </w:lvl>
+    <w:lvl w:ilvl="6" w:tplc="04090001" w:tentative="1">
+      <w:start w:val="1"/>
+      <w:numFmt w:val="bullet"/>
+      <w:lvlText w:val=""/>
+      <w:lvlJc w:val="left"/>
+      <w:pPr>
+        <w:ind w:left="5400" w:hanging="360"/>
+      </w:pPr>
+      <w:rPr>
+        <w:rFonts w:ascii="Symbol" w:hAnsi="Symbol" w:hint="default"/>
+      </w:rPr>
+    </w:lvl>
+    <w:lvl w:ilvl="7" w:tplc="04090003" w:tentative="1">
+      <w:start w:val="1"/>
+      <w:numFmt w:val="bullet"/>
+      <w:lvlText w:val="o"/>
+      <w:lvlJc w:val="left"/>
+      <w:pPr>
+        <w:ind w:left="6120" w:hanging="360"/>
+      </w:pPr>
+      <w:rPr>
+        <w:rFonts w:ascii="Courier New" w:hAnsi="Courier New" w:cs="Courier New" w:hint="default"/>
+      </w:rPr>
+    </w:lvl>
+    <w:lvl w:ilvl="8" w:tplc="04090005" w:tentative="1">
+      <w:start w:val="1"/>
+      <w:numFmt w:val="bullet"/>
+      <w:lvlText w:val=""/>
+      <w:lvlJc w:val="left"/>
+      <w:pPr>
+        <w:ind w:left="6840" w:hanging="360"/>
+      </w:pPr>
+      <w:rPr>
+        <w:rFonts w:ascii="Wingdings" w:hAnsi="Wingdings" w:hint="default"/>
+      </w:rPr>
+    </w:lvl>
+  </w:abstractNum>
+  <w:abstractNum w:abstractNumId="4" w15:restartNumberingAfterBreak="0">
     <w:nsid w:val="332F5046"/>
     <w:multiLevelType w:val="multilevel"/>
     <w:tmpl w:val="AA7014BA"/>
@@ -1750,7 +2719,93 @@
       </w:rPr>
     </w:lvl>
   </w:abstractNum>
-  <w:abstractNum w:abstractNumId="3" w15:restartNumberingAfterBreak="0">
+  <w:abstractNum w:abstractNumId="5" w15:restartNumberingAfterBreak="0">
+    <w:nsid w:val="3FD4686E"/>
+    <w:multiLevelType w:val="hybridMultilevel"/>
+    <w:tmpl w:val="FD5EC85C"/>
+    <w:lvl w:ilvl="0" w:tplc="04090019">
+      <w:start w:val="1"/>
+      <w:numFmt w:val="lowerLetter"/>
+      <w:lvlText w:val="%1."/>
+      <w:lvlJc w:val="left"/>
+      <w:pPr>
+        <w:ind w:left="1440" w:hanging="360"/>
+      </w:pPr>
+    </w:lvl>
+    <w:lvl w:ilvl="1" w:tplc="04090019" w:tentative="1">
+      <w:start w:val="1"/>
+      <w:numFmt w:val="lowerLetter"/>
+      <w:lvlText w:val="%2."/>
+      <w:lvlJc w:val="left"/>
+      <w:pPr>
+        <w:ind w:left="2160" w:hanging="360"/>
+      </w:pPr>
+    </w:lvl>
+    <w:lvl w:ilvl="2" w:tplc="0409001B" w:tentative="1">
+      <w:start w:val="1"/>
+      <w:numFmt w:val="lowerRoman"/>
+      <w:lvlText w:val="%3."/>
+      <w:lvlJc w:val="right"/>
+      <w:pPr>
+        <w:ind w:left="2880" w:hanging="180"/>
+      </w:pPr>
+    </w:lvl>
+    <w:lvl w:ilvl="3" w:tplc="0409000F" w:tentative="1">
+      <w:start w:val="1"/>
+      <w:numFmt w:val="decimal"/>
+      <w:lvlText w:val="%4."/>
+      <w:lvlJc w:val="left"/>
+      <w:pPr>
+        <w:ind w:left="3600" w:hanging="360"/>
+      </w:pPr>
+    </w:lvl>
+    <w:lvl w:ilvl="4" w:tplc="04090019" w:tentative="1">
+      <w:start w:val="1"/>
+      <w:numFmt w:val="lowerLetter"/>
+      <w:lvlText w:val="%5."/>
+      <w:lvlJc w:val="left"/>
+      <w:pPr>
+        <w:ind w:left="4320" w:hanging="360"/>
+      </w:pPr>
+    </w:lvl>
+    <w:lvl w:ilvl="5" w:tplc="0409001B" w:tentative="1">
+      <w:start w:val="1"/>
+      <w:numFmt w:val="lowerRoman"/>
+      <w:lvlText w:val="%6."/>
+      <w:lvlJc w:val="right"/>
+      <w:pPr>
+        <w:ind w:left="5040" w:hanging="180"/>
+      </w:pPr>
+    </w:lvl>
+    <w:lvl w:ilvl="6" w:tplc="0409000F" w:tentative="1">
+      <w:start w:val="1"/>
+      <w:numFmt w:val="decimal"/>
+      <w:lvlText w:val="%7."/>
+      <w:lvlJc w:val="left"/>
+      <w:pPr>
+        <w:ind w:left="5760" w:hanging="360"/>
+      </w:pPr>
+    </w:lvl>
+    <w:lvl w:ilvl="7" w:tplc="04090019" w:tentative="1">
+      <w:start w:val="1"/>
+      <w:numFmt w:val="lowerLetter"/>
+      <w:lvlText w:val="%8."/>
+      <w:lvlJc w:val="left"/>
+      <w:pPr>
+        <w:ind w:left="6480" w:hanging="360"/>
+      </w:pPr>
+    </w:lvl>
+    <w:lvl w:ilvl="8" w:tplc="0409001B" w:tentative="1">
+      <w:start w:val="1"/>
+      <w:numFmt w:val="lowerRoman"/>
+      <w:lvlText w:val="%9."/>
+      <w:lvlJc w:val="right"/>
+      <w:pPr>
+        <w:ind w:left="7200" w:hanging="180"/>
+      </w:pPr>
+    </w:lvl>
+  </w:abstractNum>
+  <w:abstractNum w:abstractNumId="6" w15:restartNumberingAfterBreak="0">
     <w:nsid w:val="40FB2C82"/>
     <w:multiLevelType w:val="multilevel"/>
     <w:tmpl w:val="58948F82"/>
@@ -1899,7 +2954,7 @@
       </w:rPr>
     </w:lvl>
   </w:abstractNum>
-  <w:abstractNum w:abstractNumId="4" w15:restartNumberingAfterBreak="0">
+  <w:abstractNum w:abstractNumId="7" w15:restartNumberingAfterBreak="0">
     <w:nsid w:val="453E1175"/>
     <w:multiLevelType w:val="multilevel"/>
     <w:tmpl w:val="C7CC5B88"/>
@@ -2048,7 +3103,93 @@
       </w:rPr>
     </w:lvl>
   </w:abstractNum>
-  <w:abstractNum w:abstractNumId="5" w15:restartNumberingAfterBreak="0">
+  <w:abstractNum w:abstractNumId="8" w15:restartNumberingAfterBreak="0">
+    <w:nsid w:val="47BB09B5"/>
+    <w:multiLevelType w:val="hybridMultilevel"/>
+    <w:tmpl w:val="490EEFFA"/>
+    <w:lvl w:ilvl="0" w:tplc="04090019">
+      <w:start w:val="1"/>
+      <w:numFmt w:val="lowerLetter"/>
+      <w:lvlText w:val="%1."/>
+      <w:lvlJc w:val="left"/>
+      <w:pPr>
+        <w:ind w:left="2160" w:hanging="360"/>
+      </w:pPr>
+    </w:lvl>
+    <w:lvl w:ilvl="1" w:tplc="04090019" w:tentative="1">
+      <w:start w:val="1"/>
+      <w:numFmt w:val="lowerLetter"/>
+      <w:lvlText w:val="%2."/>
+      <w:lvlJc w:val="left"/>
+      <w:pPr>
+        <w:ind w:left="2880" w:hanging="360"/>
+      </w:pPr>
+    </w:lvl>
+    <w:lvl w:ilvl="2" w:tplc="0409001B" w:tentative="1">
+      <w:start w:val="1"/>
+      <w:numFmt w:val="lowerRoman"/>
+      <w:lvlText w:val="%3."/>
+      <w:lvlJc w:val="right"/>
+      <w:pPr>
+        <w:ind w:left="3600" w:hanging="180"/>
+      </w:pPr>
+    </w:lvl>
+    <w:lvl w:ilvl="3" w:tplc="0409000F" w:tentative="1">
+      <w:start w:val="1"/>
+      <w:numFmt w:val="decimal"/>
+      <w:lvlText w:val="%4."/>
+      <w:lvlJc w:val="left"/>
+      <w:pPr>
+        <w:ind w:left="4320" w:hanging="360"/>
+      </w:pPr>
+    </w:lvl>
+    <w:lvl w:ilvl="4" w:tplc="04090019" w:tentative="1">
+      <w:start w:val="1"/>
+      <w:numFmt w:val="lowerLetter"/>
+      <w:lvlText w:val="%5."/>
+      <w:lvlJc w:val="left"/>
+      <w:pPr>
+        <w:ind w:left="5040" w:hanging="360"/>
+      </w:pPr>
+    </w:lvl>
+    <w:lvl w:ilvl="5" w:tplc="0409001B" w:tentative="1">
+      <w:start w:val="1"/>
+      <w:numFmt w:val="lowerRoman"/>
+      <w:lvlText w:val="%6."/>
+      <w:lvlJc w:val="right"/>
+      <w:pPr>
+        <w:ind w:left="5760" w:hanging="180"/>
+      </w:pPr>
+    </w:lvl>
+    <w:lvl w:ilvl="6" w:tplc="0409000F" w:tentative="1">
+      <w:start w:val="1"/>
+      <w:numFmt w:val="decimal"/>
+      <w:lvlText w:val="%7."/>
+      <w:lvlJc w:val="left"/>
+      <w:pPr>
+        <w:ind w:left="6480" w:hanging="360"/>
+      </w:pPr>
+    </w:lvl>
+    <w:lvl w:ilvl="7" w:tplc="04090019" w:tentative="1">
+      <w:start w:val="1"/>
+      <w:numFmt w:val="lowerLetter"/>
+      <w:lvlText w:val="%8."/>
+      <w:lvlJc w:val="left"/>
+      <w:pPr>
+        <w:ind w:left="7200" w:hanging="360"/>
+      </w:pPr>
+    </w:lvl>
+    <w:lvl w:ilvl="8" w:tplc="0409001B" w:tentative="1">
+      <w:start w:val="1"/>
+      <w:numFmt w:val="lowerRoman"/>
+      <w:lvlText w:val="%9."/>
+      <w:lvlJc w:val="right"/>
+      <w:pPr>
+        <w:ind w:left="7920" w:hanging="180"/>
+      </w:pPr>
+    </w:lvl>
+  </w:abstractNum>
+  <w:abstractNum w:abstractNumId="9" w15:restartNumberingAfterBreak="0">
     <w:nsid w:val="49865960"/>
     <w:multiLevelType w:val="multilevel"/>
     <w:tmpl w:val="19A88724"/>
@@ -2197,7 +3338,941 @@
       </w:rPr>
     </w:lvl>
   </w:abstractNum>
-  <w:abstractNum w:abstractNumId="6" w15:restartNumberingAfterBreak="0">
+  <w:abstractNum w:abstractNumId="10" w15:restartNumberingAfterBreak="0">
+    <w:nsid w:val="4C983960"/>
+    <w:multiLevelType w:val="hybridMultilevel"/>
+    <w:tmpl w:val="83DC0CC2"/>
+    <w:lvl w:ilvl="0" w:tplc="AAE469E8">
+      <w:start w:val="1"/>
+      <w:numFmt w:val="lowerLetter"/>
+      <w:lvlText w:val="%1."/>
+      <w:lvlJc w:val="left"/>
+      <w:pPr>
+        <w:ind w:left="1800" w:hanging="360"/>
+      </w:pPr>
+      <w:rPr>
+        <w:rFonts w:hint="default"/>
+      </w:rPr>
+    </w:lvl>
+    <w:lvl w:ilvl="1" w:tplc="04090019" w:tentative="1">
+      <w:start w:val="1"/>
+      <w:numFmt w:val="lowerLetter"/>
+      <w:lvlText w:val="%2."/>
+      <w:lvlJc w:val="left"/>
+      <w:pPr>
+        <w:ind w:left="2520" w:hanging="360"/>
+      </w:pPr>
+    </w:lvl>
+    <w:lvl w:ilvl="2" w:tplc="0409001B" w:tentative="1">
+      <w:start w:val="1"/>
+      <w:numFmt w:val="lowerRoman"/>
+      <w:lvlText w:val="%3."/>
+      <w:lvlJc w:val="right"/>
+      <w:pPr>
+        <w:ind w:left="3240" w:hanging="180"/>
+      </w:pPr>
+    </w:lvl>
+    <w:lvl w:ilvl="3" w:tplc="0409000F" w:tentative="1">
+      <w:start w:val="1"/>
+      <w:numFmt w:val="decimal"/>
+      <w:lvlText w:val="%4."/>
+      <w:lvlJc w:val="left"/>
+      <w:pPr>
+        <w:ind w:left="3960" w:hanging="360"/>
+      </w:pPr>
+    </w:lvl>
+    <w:lvl w:ilvl="4" w:tplc="04090019" w:tentative="1">
+      <w:start w:val="1"/>
+      <w:numFmt w:val="lowerLetter"/>
+      <w:lvlText w:val="%5."/>
+      <w:lvlJc w:val="left"/>
+      <w:pPr>
+        <w:ind w:left="4680" w:hanging="360"/>
+      </w:pPr>
+    </w:lvl>
+    <w:lvl w:ilvl="5" w:tplc="0409001B" w:tentative="1">
+      <w:start w:val="1"/>
+      <w:numFmt w:val="lowerRoman"/>
+      <w:lvlText w:val="%6."/>
+      <w:lvlJc w:val="right"/>
+      <w:pPr>
+        <w:ind w:left="5400" w:hanging="180"/>
+      </w:pPr>
+    </w:lvl>
+    <w:lvl w:ilvl="6" w:tplc="0409000F" w:tentative="1">
+      <w:start w:val="1"/>
+      <w:numFmt w:val="decimal"/>
+      <w:lvlText w:val="%7."/>
+      <w:lvlJc w:val="left"/>
+      <w:pPr>
+        <w:ind w:left="6120" w:hanging="360"/>
+      </w:pPr>
+    </w:lvl>
+    <w:lvl w:ilvl="7" w:tplc="04090019" w:tentative="1">
+      <w:start w:val="1"/>
+      <w:numFmt w:val="lowerLetter"/>
+      <w:lvlText w:val="%8."/>
+      <w:lvlJc w:val="left"/>
+      <w:pPr>
+        <w:ind w:left="6840" w:hanging="360"/>
+      </w:pPr>
+    </w:lvl>
+    <w:lvl w:ilvl="8" w:tplc="0409001B" w:tentative="1">
+      <w:start w:val="1"/>
+      <w:numFmt w:val="lowerRoman"/>
+      <w:lvlText w:val="%9."/>
+      <w:lvlJc w:val="right"/>
+      <w:pPr>
+        <w:ind w:left="7560" w:hanging="180"/>
+      </w:pPr>
+    </w:lvl>
+  </w:abstractNum>
+  <w:abstractNum w:abstractNumId="11" w15:restartNumberingAfterBreak="0">
+    <w:nsid w:val="4CF45FA6"/>
+    <w:multiLevelType w:val="hybridMultilevel"/>
+    <w:tmpl w:val="82684ED6"/>
+    <w:lvl w:ilvl="0" w:tplc="04090019">
+      <w:start w:val="1"/>
+      <w:numFmt w:val="lowerLetter"/>
+      <w:lvlText w:val="%1."/>
+      <w:lvlJc w:val="left"/>
+      <w:pPr>
+        <w:ind w:left="1440" w:hanging="360"/>
+      </w:pPr>
+    </w:lvl>
+    <w:lvl w:ilvl="1" w:tplc="04090019" w:tentative="1">
+      <w:start w:val="1"/>
+      <w:numFmt w:val="lowerLetter"/>
+      <w:lvlText w:val="%2."/>
+      <w:lvlJc w:val="left"/>
+      <w:pPr>
+        <w:ind w:left="2160" w:hanging="360"/>
+      </w:pPr>
+    </w:lvl>
+    <w:lvl w:ilvl="2" w:tplc="0409001B" w:tentative="1">
+      <w:start w:val="1"/>
+      <w:numFmt w:val="lowerRoman"/>
+      <w:lvlText w:val="%3."/>
+      <w:lvlJc w:val="right"/>
+      <w:pPr>
+        <w:ind w:left="2880" w:hanging="180"/>
+      </w:pPr>
+    </w:lvl>
+    <w:lvl w:ilvl="3" w:tplc="0409000F" w:tentative="1">
+      <w:start w:val="1"/>
+      <w:numFmt w:val="decimal"/>
+      <w:lvlText w:val="%4."/>
+      <w:lvlJc w:val="left"/>
+      <w:pPr>
+        <w:ind w:left="3600" w:hanging="360"/>
+      </w:pPr>
+    </w:lvl>
+    <w:lvl w:ilvl="4" w:tplc="04090019" w:tentative="1">
+      <w:start w:val="1"/>
+      <w:numFmt w:val="lowerLetter"/>
+      <w:lvlText w:val="%5."/>
+      <w:lvlJc w:val="left"/>
+      <w:pPr>
+        <w:ind w:left="4320" w:hanging="360"/>
+      </w:pPr>
+    </w:lvl>
+    <w:lvl w:ilvl="5" w:tplc="0409001B" w:tentative="1">
+      <w:start w:val="1"/>
+      <w:numFmt w:val="lowerRoman"/>
+      <w:lvlText w:val="%6."/>
+      <w:lvlJc w:val="right"/>
+      <w:pPr>
+        <w:ind w:left="5040" w:hanging="180"/>
+      </w:pPr>
+    </w:lvl>
+    <w:lvl w:ilvl="6" w:tplc="0409000F" w:tentative="1">
+      <w:start w:val="1"/>
+      <w:numFmt w:val="decimal"/>
+      <w:lvlText w:val="%7."/>
+      <w:lvlJc w:val="left"/>
+      <w:pPr>
+        <w:ind w:left="5760" w:hanging="360"/>
+      </w:pPr>
+    </w:lvl>
+    <w:lvl w:ilvl="7" w:tplc="04090019" w:tentative="1">
+      <w:start w:val="1"/>
+      <w:numFmt w:val="lowerLetter"/>
+      <w:lvlText w:val="%8."/>
+      <w:lvlJc w:val="left"/>
+      <w:pPr>
+        <w:ind w:left="6480" w:hanging="360"/>
+      </w:pPr>
+    </w:lvl>
+    <w:lvl w:ilvl="8" w:tplc="0409001B" w:tentative="1">
+      <w:start w:val="1"/>
+      <w:numFmt w:val="lowerRoman"/>
+      <w:lvlText w:val="%9."/>
+      <w:lvlJc w:val="right"/>
+      <w:pPr>
+        <w:ind w:left="7200" w:hanging="180"/>
+      </w:pPr>
+    </w:lvl>
+  </w:abstractNum>
+  <w:abstractNum w:abstractNumId="12" w15:restartNumberingAfterBreak="0">
+    <w:nsid w:val="4FBA4B40"/>
+    <w:multiLevelType w:val="hybridMultilevel"/>
+    <w:tmpl w:val="1AACA284"/>
+    <w:lvl w:ilvl="0" w:tplc="04090015">
+      <w:start w:val="1"/>
+      <w:numFmt w:val="upperLetter"/>
+      <w:lvlText w:val="%1."/>
+      <w:lvlJc w:val="left"/>
+      <w:pPr>
+        <w:ind w:left="2160" w:hanging="360"/>
+      </w:pPr>
+    </w:lvl>
+    <w:lvl w:ilvl="1" w:tplc="04090019" w:tentative="1">
+      <w:start w:val="1"/>
+      <w:numFmt w:val="lowerLetter"/>
+      <w:lvlText w:val="%2."/>
+      <w:lvlJc w:val="left"/>
+      <w:pPr>
+        <w:ind w:left="2880" w:hanging="360"/>
+      </w:pPr>
+    </w:lvl>
+    <w:lvl w:ilvl="2" w:tplc="0409001B" w:tentative="1">
+      <w:start w:val="1"/>
+      <w:numFmt w:val="lowerRoman"/>
+      <w:lvlText w:val="%3."/>
+      <w:lvlJc w:val="right"/>
+      <w:pPr>
+        <w:ind w:left="3600" w:hanging="180"/>
+      </w:pPr>
+    </w:lvl>
+    <w:lvl w:ilvl="3" w:tplc="0409000F" w:tentative="1">
+      <w:start w:val="1"/>
+      <w:numFmt w:val="decimal"/>
+      <w:lvlText w:val="%4."/>
+      <w:lvlJc w:val="left"/>
+      <w:pPr>
+        <w:ind w:left="4320" w:hanging="360"/>
+      </w:pPr>
+    </w:lvl>
+    <w:lvl w:ilvl="4" w:tplc="04090019" w:tentative="1">
+      <w:start w:val="1"/>
+      <w:numFmt w:val="lowerLetter"/>
+      <w:lvlText w:val="%5."/>
+      <w:lvlJc w:val="left"/>
+      <w:pPr>
+        <w:ind w:left="5040" w:hanging="360"/>
+      </w:pPr>
+    </w:lvl>
+    <w:lvl w:ilvl="5" w:tplc="0409001B" w:tentative="1">
+      <w:start w:val="1"/>
+      <w:numFmt w:val="lowerRoman"/>
+      <w:lvlText w:val="%6."/>
+      <w:lvlJc w:val="right"/>
+      <w:pPr>
+        <w:ind w:left="5760" w:hanging="180"/>
+      </w:pPr>
+    </w:lvl>
+    <w:lvl w:ilvl="6" w:tplc="0409000F" w:tentative="1">
+      <w:start w:val="1"/>
+      <w:numFmt w:val="decimal"/>
+      <w:lvlText w:val="%7."/>
+      <w:lvlJc w:val="left"/>
+      <w:pPr>
+        <w:ind w:left="6480" w:hanging="360"/>
+      </w:pPr>
+    </w:lvl>
+    <w:lvl w:ilvl="7" w:tplc="04090019" w:tentative="1">
+      <w:start w:val="1"/>
+      <w:numFmt w:val="lowerLetter"/>
+      <w:lvlText w:val="%8."/>
+      <w:lvlJc w:val="left"/>
+      <w:pPr>
+        <w:ind w:left="7200" w:hanging="360"/>
+      </w:pPr>
+    </w:lvl>
+    <w:lvl w:ilvl="8" w:tplc="0409001B" w:tentative="1">
+      <w:start w:val="1"/>
+      <w:numFmt w:val="lowerRoman"/>
+      <w:lvlText w:val="%9."/>
+      <w:lvlJc w:val="right"/>
+      <w:pPr>
+        <w:ind w:left="7920" w:hanging="180"/>
+      </w:pPr>
+    </w:lvl>
+  </w:abstractNum>
+  <w:abstractNum w:abstractNumId="13" w15:restartNumberingAfterBreak="0">
+    <w:nsid w:val="51771046"/>
+    <w:multiLevelType w:val="hybridMultilevel"/>
+    <w:tmpl w:val="1194DED4"/>
+    <w:lvl w:ilvl="0" w:tplc="497A5FF2">
+      <w:start w:val="1"/>
+      <w:numFmt w:val="decimal"/>
+      <w:lvlText w:val="%1."/>
+      <w:lvlJc w:val="left"/>
+      <w:pPr>
+        <w:ind w:left="900" w:hanging="360"/>
+      </w:pPr>
+      <w:rPr>
+        <w:rFonts w:ascii="Arial" w:hAnsi="Arial" w:cs="Arial" w:hint="default"/>
+        <w:color w:val="000000"/>
+        <w:sz w:val="22"/>
+      </w:rPr>
+    </w:lvl>
+    <w:lvl w:ilvl="1" w:tplc="04090019">
+      <w:start w:val="1"/>
+      <w:numFmt w:val="lowerLetter"/>
+      <w:lvlText w:val="%2."/>
+      <w:lvlJc w:val="left"/>
+      <w:pPr>
+        <w:ind w:left="1440" w:hanging="360"/>
+      </w:pPr>
+    </w:lvl>
+    <w:lvl w:ilvl="2" w:tplc="0409001B" w:tentative="1">
+      <w:start w:val="1"/>
+      <w:numFmt w:val="lowerRoman"/>
+      <w:lvlText w:val="%3."/>
+      <w:lvlJc w:val="right"/>
+      <w:pPr>
+        <w:ind w:left="2160" w:hanging="180"/>
+      </w:pPr>
+    </w:lvl>
+    <w:lvl w:ilvl="3" w:tplc="0409000F" w:tentative="1">
+      <w:start w:val="1"/>
+      <w:numFmt w:val="decimal"/>
+      <w:lvlText w:val="%4."/>
+      <w:lvlJc w:val="left"/>
+      <w:pPr>
+        <w:ind w:left="2880" w:hanging="360"/>
+      </w:pPr>
+    </w:lvl>
+    <w:lvl w:ilvl="4" w:tplc="04090019" w:tentative="1">
+      <w:start w:val="1"/>
+      <w:numFmt w:val="lowerLetter"/>
+      <w:lvlText w:val="%5."/>
+      <w:lvlJc w:val="left"/>
+      <w:pPr>
+        <w:ind w:left="3600" w:hanging="360"/>
+      </w:pPr>
+    </w:lvl>
+    <w:lvl w:ilvl="5" w:tplc="0409001B" w:tentative="1">
+      <w:start w:val="1"/>
+      <w:numFmt w:val="lowerRoman"/>
+      <w:lvlText w:val="%6."/>
+      <w:lvlJc w:val="right"/>
+      <w:pPr>
+        <w:ind w:left="4320" w:hanging="180"/>
+      </w:pPr>
+    </w:lvl>
+    <w:lvl w:ilvl="6" w:tplc="0409000F" w:tentative="1">
+      <w:start w:val="1"/>
+      <w:numFmt w:val="decimal"/>
+      <w:lvlText w:val="%7."/>
+      <w:lvlJc w:val="left"/>
+      <w:pPr>
+        <w:ind w:left="5040" w:hanging="360"/>
+      </w:pPr>
+    </w:lvl>
+    <w:lvl w:ilvl="7" w:tplc="04090019" w:tentative="1">
+      <w:start w:val="1"/>
+      <w:numFmt w:val="lowerLetter"/>
+      <w:lvlText w:val="%8."/>
+      <w:lvlJc w:val="left"/>
+      <w:pPr>
+        <w:ind w:left="5760" w:hanging="360"/>
+      </w:pPr>
+    </w:lvl>
+    <w:lvl w:ilvl="8" w:tplc="0409001B" w:tentative="1">
+      <w:start w:val="1"/>
+      <w:numFmt w:val="lowerRoman"/>
+      <w:lvlText w:val="%9."/>
+      <w:lvlJc w:val="right"/>
+      <w:pPr>
+        <w:ind w:left="6480" w:hanging="180"/>
+      </w:pPr>
+    </w:lvl>
+  </w:abstractNum>
+  <w:abstractNum w:abstractNumId="14" w15:restartNumberingAfterBreak="0">
+    <w:nsid w:val="628961C8"/>
+    <w:multiLevelType w:val="hybridMultilevel"/>
+    <w:tmpl w:val="0B3C3BB2"/>
+    <w:lvl w:ilvl="0" w:tplc="497A5FF2">
+      <w:start w:val="1"/>
+      <w:numFmt w:val="decimal"/>
+      <w:lvlText w:val="%1."/>
+      <w:lvlJc w:val="left"/>
+      <w:pPr>
+        <w:ind w:left="900" w:hanging="360"/>
+      </w:pPr>
+      <w:rPr>
+        <w:rFonts w:ascii="Arial" w:hAnsi="Arial" w:cs="Arial" w:hint="default"/>
+        <w:color w:val="000000"/>
+        <w:sz w:val="22"/>
+      </w:rPr>
+    </w:lvl>
+    <w:lvl w:ilvl="1" w:tplc="04090019">
+      <w:start w:val="1"/>
+      <w:numFmt w:val="lowerLetter"/>
+      <w:lvlText w:val="%2."/>
+      <w:lvlJc w:val="left"/>
+      <w:pPr>
+        <w:ind w:left="1440" w:hanging="360"/>
+      </w:pPr>
+    </w:lvl>
+    <w:lvl w:ilvl="2" w:tplc="0409001B" w:tentative="1">
+      <w:start w:val="1"/>
+      <w:numFmt w:val="lowerRoman"/>
+      <w:lvlText w:val="%3."/>
+      <w:lvlJc w:val="right"/>
+      <w:pPr>
+        <w:ind w:left="2160" w:hanging="180"/>
+      </w:pPr>
+    </w:lvl>
+    <w:lvl w:ilvl="3" w:tplc="0409000F" w:tentative="1">
+      <w:start w:val="1"/>
+      <w:numFmt w:val="decimal"/>
+      <w:lvlText w:val="%4."/>
+      <w:lvlJc w:val="left"/>
+      <w:pPr>
+        <w:ind w:left="2880" w:hanging="360"/>
+      </w:pPr>
+    </w:lvl>
+    <w:lvl w:ilvl="4" w:tplc="04090019" w:tentative="1">
+      <w:start w:val="1"/>
+      <w:numFmt w:val="lowerLetter"/>
+      <w:lvlText w:val="%5."/>
+      <w:lvlJc w:val="left"/>
+      <w:pPr>
+        <w:ind w:left="3600" w:hanging="360"/>
+      </w:pPr>
+    </w:lvl>
+    <w:lvl w:ilvl="5" w:tplc="0409001B" w:tentative="1">
+      <w:start w:val="1"/>
+      <w:numFmt w:val="lowerRoman"/>
+      <w:lvlText w:val="%6."/>
+      <w:lvlJc w:val="right"/>
+      <w:pPr>
+        <w:ind w:left="4320" w:hanging="180"/>
+      </w:pPr>
+    </w:lvl>
+    <w:lvl w:ilvl="6" w:tplc="0409000F" w:tentative="1">
+      <w:start w:val="1"/>
+      <w:numFmt w:val="decimal"/>
+      <w:lvlText w:val="%7."/>
+      <w:lvlJc w:val="left"/>
+      <w:pPr>
+        <w:ind w:left="5040" w:hanging="360"/>
+      </w:pPr>
+    </w:lvl>
+    <w:lvl w:ilvl="7" w:tplc="04090019" w:tentative="1">
+      <w:start w:val="1"/>
+      <w:numFmt w:val="lowerLetter"/>
+      <w:lvlText w:val="%8."/>
+      <w:lvlJc w:val="left"/>
+      <w:pPr>
+        <w:ind w:left="5760" w:hanging="360"/>
+      </w:pPr>
+    </w:lvl>
+    <w:lvl w:ilvl="8" w:tplc="0409001B" w:tentative="1">
+      <w:start w:val="1"/>
+      <w:numFmt w:val="lowerRoman"/>
+      <w:lvlText w:val="%9."/>
+      <w:lvlJc w:val="right"/>
+      <w:pPr>
+        <w:ind w:left="6480" w:hanging="180"/>
+      </w:pPr>
+    </w:lvl>
+  </w:abstractNum>
+  <w:abstractNum w:abstractNumId="15" w15:restartNumberingAfterBreak="0">
+    <w:nsid w:val="63377D4C"/>
+    <w:multiLevelType w:val="hybridMultilevel"/>
+    <w:tmpl w:val="1B6C4314"/>
+    <w:lvl w:ilvl="0" w:tplc="497A5FF2">
+      <w:start w:val="1"/>
+      <w:numFmt w:val="decimal"/>
+      <w:lvlText w:val="%1."/>
+      <w:lvlJc w:val="left"/>
+      <w:pPr>
+        <w:ind w:left="1440" w:hanging="360"/>
+      </w:pPr>
+      <w:rPr>
+        <w:rFonts w:ascii="Arial" w:hAnsi="Arial" w:cs="Arial" w:hint="default"/>
+        <w:color w:val="000000"/>
+        <w:sz w:val="22"/>
+      </w:rPr>
+    </w:lvl>
+    <w:lvl w:ilvl="1" w:tplc="04090019" w:tentative="1">
+      <w:start w:val="1"/>
+      <w:numFmt w:val="lowerLetter"/>
+      <w:lvlText w:val="%2."/>
+      <w:lvlJc w:val="left"/>
+      <w:pPr>
+        <w:ind w:left="1980" w:hanging="360"/>
+      </w:pPr>
+    </w:lvl>
+    <w:lvl w:ilvl="2" w:tplc="0409001B" w:tentative="1">
+      <w:start w:val="1"/>
+      <w:numFmt w:val="lowerRoman"/>
+      <w:lvlText w:val="%3."/>
+      <w:lvlJc w:val="right"/>
+      <w:pPr>
+        <w:ind w:left="2700" w:hanging="180"/>
+      </w:pPr>
+    </w:lvl>
+    <w:lvl w:ilvl="3" w:tplc="0409000F" w:tentative="1">
+      <w:start w:val="1"/>
+      <w:numFmt w:val="decimal"/>
+      <w:lvlText w:val="%4."/>
+      <w:lvlJc w:val="left"/>
+      <w:pPr>
+        <w:ind w:left="3420" w:hanging="360"/>
+      </w:pPr>
+    </w:lvl>
+    <w:lvl w:ilvl="4" w:tplc="04090019" w:tentative="1">
+      <w:start w:val="1"/>
+      <w:numFmt w:val="lowerLetter"/>
+      <w:lvlText w:val="%5."/>
+      <w:lvlJc w:val="left"/>
+      <w:pPr>
+        <w:ind w:left="4140" w:hanging="360"/>
+      </w:pPr>
+    </w:lvl>
+    <w:lvl w:ilvl="5" w:tplc="0409001B" w:tentative="1">
+      <w:start w:val="1"/>
+      <w:numFmt w:val="lowerRoman"/>
+      <w:lvlText w:val="%6."/>
+      <w:lvlJc w:val="right"/>
+      <w:pPr>
+        <w:ind w:left="4860" w:hanging="180"/>
+      </w:pPr>
+    </w:lvl>
+    <w:lvl w:ilvl="6" w:tplc="0409000F" w:tentative="1">
+      <w:start w:val="1"/>
+      <w:numFmt w:val="decimal"/>
+      <w:lvlText w:val="%7."/>
+      <w:lvlJc w:val="left"/>
+      <w:pPr>
+        <w:ind w:left="5580" w:hanging="360"/>
+      </w:pPr>
+    </w:lvl>
+    <w:lvl w:ilvl="7" w:tplc="04090019" w:tentative="1">
+      <w:start w:val="1"/>
+      <w:numFmt w:val="lowerLetter"/>
+      <w:lvlText w:val="%8."/>
+      <w:lvlJc w:val="left"/>
+      <w:pPr>
+        <w:ind w:left="6300" w:hanging="360"/>
+      </w:pPr>
+    </w:lvl>
+    <w:lvl w:ilvl="8" w:tplc="0409001B" w:tentative="1">
+      <w:start w:val="1"/>
+      <w:numFmt w:val="lowerRoman"/>
+      <w:lvlText w:val="%9."/>
+      <w:lvlJc w:val="right"/>
+      <w:pPr>
+        <w:ind w:left="7020" w:hanging="180"/>
+      </w:pPr>
+    </w:lvl>
+  </w:abstractNum>
+  <w:abstractNum w:abstractNumId="16" w15:restartNumberingAfterBreak="0">
+    <w:nsid w:val="650257D6"/>
+    <w:multiLevelType w:val="hybridMultilevel"/>
+    <w:tmpl w:val="C84E125A"/>
+    <w:lvl w:ilvl="0" w:tplc="497A5FF2">
+      <w:start w:val="1"/>
+      <w:numFmt w:val="decimal"/>
+      <w:lvlText w:val="%1."/>
+      <w:lvlJc w:val="left"/>
+      <w:pPr>
+        <w:ind w:left="1260" w:hanging="360"/>
+      </w:pPr>
+      <w:rPr>
+        <w:rFonts w:ascii="Arial" w:hAnsi="Arial" w:cs="Arial" w:hint="default"/>
+        <w:color w:val="000000"/>
+        <w:sz w:val="22"/>
+      </w:rPr>
+    </w:lvl>
+    <w:lvl w:ilvl="1" w:tplc="04090003" w:tentative="1">
+      <w:start w:val="1"/>
+      <w:numFmt w:val="bullet"/>
+      <w:lvlText w:val="o"/>
+      <w:lvlJc w:val="left"/>
+      <w:pPr>
+        <w:ind w:left="1980" w:hanging="360"/>
+      </w:pPr>
+      <w:rPr>
+        <w:rFonts w:ascii="Courier New" w:hAnsi="Courier New" w:cs="Courier New" w:hint="default"/>
+      </w:rPr>
+    </w:lvl>
+    <w:lvl w:ilvl="2" w:tplc="04090005" w:tentative="1">
+      <w:start w:val="1"/>
+      <w:numFmt w:val="bullet"/>
+      <w:lvlText w:val=""/>
+      <w:lvlJc w:val="left"/>
+      <w:pPr>
+        <w:ind w:left="2700" w:hanging="360"/>
+      </w:pPr>
+      <w:rPr>
+        <w:rFonts w:ascii="Wingdings" w:hAnsi="Wingdings" w:hint="default"/>
+      </w:rPr>
+    </w:lvl>
+    <w:lvl w:ilvl="3" w:tplc="04090001" w:tentative="1">
+      <w:start w:val="1"/>
+      <w:numFmt w:val="bullet"/>
+      <w:lvlText w:val=""/>
+      <w:lvlJc w:val="left"/>
+      <w:pPr>
+        <w:ind w:left="3420" w:hanging="360"/>
+      </w:pPr>
+      <w:rPr>
+        <w:rFonts w:ascii="Symbol" w:hAnsi="Symbol" w:hint="default"/>
+      </w:rPr>
+    </w:lvl>
+    <w:lvl w:ilvl="4" w:tplc="04090003" w:tentative="1">
+      <w:start w:val="1"/>
+      <w:numFmt w:val="bullet"/>
+      <w:lvlText w:val="o"/>
+      <w:lvlJc w:val="left"/>
+      <w:pPr>
+        <w:ind w:left="4140" w:hanging="360"/>
+      </w:pPr>
+      <w:rPr>
+        <w:rFonts w:ascii="Courier New" w:hAnsi="Courier New" w:cs="Courier New" w:hint="default"/>
+      </w:rPr>
+    </w:lvl>
+    <w:lvl w:ilvl="5" w:tplc="04090005" w:tentative="1">
+      <w:start w:val="1"/>
+      <w:numFmt w:val="bullet"/>
+      <w:lvlText w:val=""/>
+      <w:lvlJc w:val="left"/>
+      <w:pPr>
+        <w:ind w:left="4860" w:hanging="360"/>
+      </w:pPr>
+      <w:rPr>
+        <w:rFonts w:ascii="Wingdings" w:hAnsi="Wingdings" w:hint="default"/>
+      </w:rPr>
+    </w:lvl>
+    <w:lvl w:ilvl="6" w:tplc="04090001" w:tentative="1">
+      <w:start w:val="1"/>
+      <w:numFmt w:val="bullet"/>
+      <w:lvlText w:val=""/>
+      <w:lvlJc w:val="left"/>
+      <w:pPr>
+        <w:ind w:left="5580" w:hanging="360"/>
+      </w:pPr>
+      <w:rPr>
+        <w:rFonts w:ascii="Symbol" w:hAnsi="Symbol" w:hint="default"/>
+      </w:rPr>
+    </w:lvl>
+    <w:lvl w:ilvl="7" w:tplc="04090003" w:tentative="1">
+      <w:start w:val="1"/>
+      <w:numFmt w:val="bullet"/>
+      <w:lvlText w:val="o"/>
+      <w:lvlJc w:val="left"/>
+      <w:pPr>
+        <w:ind w:left="6300" w:hanging="360"/>
+      </w:pPr>
+      <w:rPr>
+        <w:rFonts w:ascii="Courier New" w:hAnsi="Courier New" w:cs="Courier New" w:hint="default"/>
+      </w:rPr>
+    </w:lvl>
+    <w:lvl w:ilvl="8" w:tplc="04090005" w:tentative="1">
+      <w:start w:val="1"/>
+      <w:numFmt w:val="bullet"/>
+      <w:lvlText w:val=""/>
+      <w:lvlJc w:val="left"/>
+      <w:pPr>
+        <w:ind w:left="7020" w:hanging="360"/>
+      </w:pPr>
+      <w:rPr>
+        <w:rFonts w:ascii="Wingdings" w:hAnsi="Wingdings" w:hint="default"/>
+      </w:rPr>
+    </w:lvl>
+  </w:abstractNum>
+  <w:abstractNum w:abstractNumId="17" w15:restartNumberingAfterBreak="0">
+    <w:nsid w:val="6C874BCA"/>
+    <w:multiLevelType w:val="hybridMultilevel"/>
+    <w:tmpl w:val="8AEA955C"/>
+    <w:lvl w:ilvl="0" w:tplc="04090019">
+      <w:start w:val="1"/>
+      <w:numFmt w:val="lowerLetter"/>
+      <w:lvlText w:val="%1."/>
+      <w:lvlJc w:val="left"/>
+      <w:pPr>
+        <w:ind w:left="1440" w:hanging="360"/>
+      </w:pPr>
+    </w:lvl>
+    <w:lvl w:ilvl="1" w:tplc="04090019" w:tentative="1">
+      <w:start w:val="1"/>
+      <w:numFmt w:val="lowerLetter"/>
+      <w:lvlText w:val="%2."/>
+      <w:lvlJc w:val="left"/>
+      <w:pPr>
+        <w:ind w:left="2160" w:hanging="360"/>
+      </w:pPr>
+    </w:lvl>
+    <w:lvl w:ilvl="2" w:tplc="0409001B" w:tentative="1">
+      <w:start w:val="1"/>
+      <w:numFmt w:val="lowerRoman"/>
+      <w:lvlText w:val="%3."/>
+      <w:lvlJc w:val="right"/>
+      <w:pPr>
+        <w:ind w:left="2880" w:hanging="180"/>
+      </w:pPr>
+    </w:lvl>
+    <w:lvl w:ilvl="3" w:tplc="0409000F" w:tentative="1">
+      <w:start w:val="1"/>
+      <w:numFmt w:val="decimal"/>
+      <w:lvlText w:val="%4."/>
+      <w:lvlJc w:val="left"/>
+      <w:pPr>
+        <w:ind w:left="3600" w:hanging="360"/>
+      </w:pPr>
+    </w:lvl>
+    <w:lvl w:ilvl="4" w:tplc="04090019" w:tentative="1">
+      <w:start w:val="1"/>
+      <w:numFmt w:val="lowerLetter"/>
+      <w:lvlText w:val="%5."/>
+      <w:lvlJc w:val="left"/>
+      <w:pPr>
+        <w:ind w:left="4320" w:hanging="360"/>
+      </w:pPr>
+    </w:lvl>
+    <w:lvl w:ilvl="5" w:tplc="0409001B" w:tentative="1">
+      <w:start w:val="1"/>
+      <w:numFmt w:val="lowerRoman"/>
+      <w:lvlText w:val="%6."/>
+      <w:lvlJc w:val="right"/>
+      <w:pPr>
+        <w:ind w:left="5040" w:hanging="180"/>
+      </w:pPr>
+    </w:lvl>
+    <w:lvl w:ilvl="6" w:tplc="0409000F" w:tentative="1">
+      <w:start w:val="1"/>
+      <w:numFmt w:val="decimal"/>
+      <w:lvlText w:val="%7."/>
+      <w:lvlJc w:val="left"/>
+      <w:pPr>
+        <w:ind w:left="5760" w:hanging="360"/>
+      </w:pPr>
+    </w:lvl>
+    <w:lvl w:ilvl="7" w:tplc="04090019" w:tentative="1">
+      <w:start w:val="1"/>
+      <w:numFmt w:val="lowerLetter"/>
+      <w:lvlText w:val="%8."/>
+      <w:lvlJc w:val="left"/>
+      <w:pPr>
+        <w:ind w:left="6480" w:hanging="360"/>
+      </w:pPr>
+    </w:lvl>
+    <w:lvl w:ilvl="8" w:tplc="0409001B" w:tentative="1">
+      <w:start w:val="1"/>
+      <w:numFmt w:val="lowerRoman"/>
+      <w:lvlText w:val="%9."/>
+      <w:lvlJc w:val="right"/>
+      <w:pPr>
+        <w:ind w:left="7200" w:hanging="180"/>
+      </w:pPr>
+    </w:lvl>
+  </w:abstractNum>
+  <w:abstractNum w:abstractNumId="18" w15:restartNumberingAfterBreak="0">
+    <w:nsid w:val="74C73497"/>
+    <w:multiLevelType w:val="hybridMultilevel"/>
+    <w:tmpl w:val="7F488EFC"/>
+    <w:lvl w:ilvl="0" w:tplc="04090019">
+      <w:start w:val="1"/>
+      <w:numFmt w:val="lowerLetter"/>
+      <w:lvlText w:val="%1."/>
+      <w:lvlJc w:val="left"/>
+      <w:pPr>
+        <w:ind w:left="720" w:hanging="360"/>
+      </w:pPr>
+    </w:lvl>
+    <w:lvl w:ilvl="1" w:tplc="04090019" w:tentative="1">
+      <w:start w:val="1"/>
+      <w:numFmt w:val="lowerLetter"/>
+      <w:lvlText w:val="%2."/>
+      <w:lvlJc w:val="left"/>
+      <w:pPr>
+        <w:ind w:left="1440" w:hanging="360"/>
+      </w:pPr>
+    </w:lvl>
+    <w:lvl w:ilvl="2" w:tplc="0409001B" w:tentative="1">
+      <w:start w:val="1"/>
+      <w:numFmt w:val="lowerRoman"/>
+      <w:lvlText w:val="%3."/>
+      <w:lvlJc w:val="right"/>
+      <w:pPr>
+        <w:ind w:left="2160" w:hanging="180"/>
+      </w:pPr>
+    </w:lvl>
+    <w:lvl w:ilvl="3" w:tplc="0409000F" w:tentative="1">
+      <w:start w:val="1"/>
+      <w:numFmt w:val="decimal"/>
+      <w:lvlText w:val="%4."/>
+      <w:lvlJc w:val="left"/>
+      <w:pPr>
+        <w:ind w:left="2880" w:hanging="360"/>
+      </w:pPr>
+    </w:lvl>
+    <w:lvl w:ilvl="4" w:tplc="04090019" w:tentative="1">
+      <w:start w:val="1"/>
+      <w:numFmt w:val="lowerLetter"/>
+      <w:lvlText w:val="%5."/>
+      <w:lvlJc w:val="left"/>
+      <w:pPr>
+        <w:ind w:left="3600" w:hanging="360"/>
+      </w:pPr>
+    </w:lvl>
+    <w:lvl w:ilvl="5" w:tplc="0409001B" w:tentative="1">
+      <w:start w:val="1"/>
+      <w:numFmt w:val="lowerRoman"/>
+      <w:lvlText w:val="%6."/>
+      <w:lvlJc w:val="right"/>
+      <w:pPr>
+        <w:ind w:left="4320" w:hanging="180"/>
+      </w:pPr>
+    </w:lvl>
+    <w:lvl w:ilvl="6" w:tplc="0409000F" w:tentative="1">
+      <w:start w:val="1"/>
+      <w:numFmt w:val="decimal"/>
+      <w:lvlText w:val="%7."/>
+      <w:lvlJc w:val="left"/>
+      <w:pPr>
+        <w:ind w:left="5040" w:hanging="360"/>
+      </w:pPr>
+    </w:lvl>
+    <w:lvl w:ilvl="7" w:tplc="04090019" w:tentative="1">
+      <w:start w:val="1"/>
+      <w:numFmt w:val="lowerLetter"/>
+      <w:lvlText w:val="%8."/>
+      <w:lvlJc w:val="left"/>
+      <w:pPr>
+        <w:ind w:left="5760" w:hanging="360"/>
+      </w:pPr>
+    </w:lvl>
+    <w:lvl w:ilvl="8" w:tplc="0409001B" w:tentative="1">
+      <w:start w:val="1"/>
+      <w:numFmt w:val="lowerRoman"/>
+      <w:lvlText w:val="%9."/>
+      <w:lvlJc w:val="right"/>
+      <w:pPr>
+        <w:ind w:left="6480" w:hanging="180"/>
+      </w:pPr>
+    </w:lvl>
+  </w:abstractNum>
+  <w:abstractNum w:abstractNumId="19" w15:restartNumberingAfterBreak="0">
+    <w:nsid w:val="7844166E"/>
+    <w:multiLevelType w:val="hybridMultilevel"/>
+    <w:tmpl w:val="78388072"/>
+    <w:lvl w:ilvl="0" w:tplc="04090001">
+      <w:start w:val="1"/>
+      <w:numFmt w:val="bullet"/>
+      <w:lvlText w:val=""/>
+      <w:lvlJc w:val="left"/>
+      <w:pPr>
+        <w:ind w:left="1260" w:hanging="360"/>
+      </w:pPr>
+      <w:rPr>
+        <w:rFonts w:ascii="Symbol" w:hAnsi="Symbol" w:hint="default"/>
+      </w:rPr>
+    </w:lvl>
+    <w:lvl w:ilvl="1" w:tplc="04090003" w:tentative="1">
+      <w:start w:val="1"/>
+      <w:numFmt w:val="bullet"/>
+      <w:lvlText w:val="o"/>
+      <w:lvlJc w:val="left"/>
+      <w:pPr>
+        <w:ind w:left="1980" w:hanging="360"/>
+      </w:pPr>
+      <w:rPr>
+        <w:rFonts w:ascii="Courier New" w:hAnsi="Courier New" w:cs="Courier New" w:hint="default"/>
+      </w:rPr>
+    </w:lvl>
+    <w:lvl w:ilvl="2" w:tplc="04090005" w:tentative="1">
+      <w:start w:val="1"/>
+      <w:numFmt w:val="bullet"/>
+      <w:lvlText w:val=""/>
+      <w:lvlJc w:val="left"/>
+      <w:pPr>
+        <w:ind w:left="2700" w:hanging="360"/>
+      </w:pPr>
+      <w:rPr>
+        <w:rFonts w:ascii="Wingdings" w:hAnsi="Wingdings" w:hint="default"/>
+      </w:rPr>
+    </w:lvl>
+    <w:lvl w:ilvl="3" w:tplc="04090001" w:tentative="1">
+      <w:start w:val="1"/>
+      <w:numFmt w:val="bullet"/>
+      <w:lvlText w:val=""/>
+      <w:lvlJc w:val="left"/>
+      <w:pPr>
+        <w:ind w:left="3420" w:hanging="360"/>
+      </w:pPr>
+      <w:rPr>
+        <w:rFonts w:ascii="Symbol" w:hAnsi="Symbol" w:hint="default"/>
+      </w:rPr>
+    </w:lvl>
+    <w:lvl w:ilvl="4" w:tplc="04090003" w:tentative="1">
+      <w:start w:val="1"/>
+      <w:numFmt w:val="bullet"/>
+      <w:lvlText w:val="o"/>
+      <w:lvlJc w:val="left"/>
+      <w:pPr>
+        <w:ind w:left="4140" w:hanging="360"/>
+      </w:pPr>
+      <w:rPr>
+        <w:rFonts w:ascii="Courier New" w:hAnsi="Courier New" w:cs="Courier New" w:hint="default"/>
+      </w:rPr>
+    </w:lvl>
+    <w:lvl w:ilvl="5" w:tplc="04090005" w:tentative="1">
+      <w:start w:val="1"/>
+      <w:numFmt w:val="bullet"/>
+      <w:lvlText w:val=""/>
+      <w:lvlJc w:val="left"/>
+      <w:pPr>
+        <w:ind w:left="4860" w:hanging="360"/>
+      </w:pPr>
+      <w:rPr>
+        <w:rFonts w:ascii="Wingdings" w:hAnsi="Wingdings" w:hint="default"/>
+      </w:rPr>
+    </w:lvl>
+    <w:lvl w:ilvl="6" w:tplc="04090001" w:tentative="1">
+      <w:start w:val="1"/>
+      <w:numFmt w:val="bullet"/>
+      <w:lvlText w:val=""/>
+      <w:lvlJc w:val="left"/>
+      <w:pPr>
+        <w:ind w:left="5580" w:hanging="360"/>
+      </w:pPr>
+      <w:rPr>
+        <w:rFonts w:ascii="Symbol" w:hAnsi="Symbol" w:hint="default"/>
+      </w:rPr>
+    </w:lvl>
+    <w:lvl w:ilvl="7" w:tplc="04090003" w:tentative="1">
+      <w:start w:val="1"/>
+      <w:numFmt w:val="bullet"/>
+      <w:lvlText w:val="o"/>
+      <w:lvlJc w:val="left"/>
+      <w:pPr>
+        <w:ind w:left="6300" w:hanging="360"/>
+      </w:pPr>
+      <w:rPr>
+        <w:rFonts w:ascii="Courier New" w:hAnsi="Courier New" w:cs="Courier New" w:hint="default"/>
+      </w:rPr>
+    </w:lvl>
+    <w:lvl w:ilvl="8" w:tplc="04090005" w:tentative="1">
+      <w:start w:val="1"/>
+      <w:numFmt w:val="bullet"/>
+      <w:lvlText w:val=""/>
+      <w:lvlJc w:val="left"/>
+      <w:pPr>
+        <w:ind w:left="7020" w:hanging="360"/>
+      </w:pPr>
+      <w:rPr>
+        <w:rFonts w:ascii="Wingdings" w:hAnsi="Wingdings" w:hint="default"/>
+      </w:rPr>
+    </w:lvl>
+  </w:abstractNum>
+  <w:abstractNum w:abstractNumId="20" w15:restartNumberingAfterBreak="0">
     <w:nsid w:val="78EC4F49"/>
     <w:multiLevelType w:val="multilevel"/>
     <w:tmpl w:val="C26AE944"/>
@@ -2346,7 +4421,122 @@
       </w:rPr>
     </w:lvl>
   </w:abstractNum>
-  <w:abstractNum w:abstractNumId="7" w15:restartNumberingAfterBreak="0">
+  <w:abstractNum w:abstractNumId="21" w15:restartNumberingAfterBreak="0">
+    <w:nsid w:val="7DF44014"/>
+    <w:multiLevelType w:val="hybridMultilevel"/>
+    <w:tmpl w:val="DB8E6B44"/>
+    <w:lvl w:ilvl="0" w:tplc="04090019">
+      <w:start w:val="1"/>
+      <w:numFmt w:val="lowerLetter"/>
+      <w:lvlText w:val="%1."/>
+      <w:lvlJc w:val="left"/>
+      <w:pPr>
+        <w:ind w:left="1620" w:hanging="360"/>
+      </w:pPr>
+      <w:rPr>
+        <w:rFonts w:hint="default"/>
+        <w:color w:val="000000"/>
+        <w:sz w:val="22"/>
+      </w:rPr>
+    </w:lvl>
+    <w:lvl w:ilvl="1" w:tplc="04090003" w:tentative="1">
+      <w:start w:val="1"/>
+      <w:numFmt w:val="bullet"/>
+      <w:lvlText w:val="o"/>
+      <w:lvlJc w:val="left"/>
+      <w:pPr>
+        <w:ind w:left="2340" w:hanging="360"/>
+      </w:pPr>
+      <w:rPr>
+        <w:rFonts w:ascii="Courier New" w:hAnsi="Courier New" w:cs="Courier New" w:hint="default"/>
+      </w:rPr>
+    </w:lvl>
+    <w:lvl w:ilvl="2" w:tplc="04090005" w:tentative="1">
+      <w:start w:val="1"/>
+      <w:numFmt w:val="bullet"/>
+      <w:lvlText w:val=""/>
+      <w:lvlJc w:val="left"/>
+      <w:pPr>
+        <w:ind w:left="3060" w:hanging="360"/>
+      </w:pPr>
+      <w:rPr>
+        <w:rFonts w:ascii="Wingdings" w:hAnsi="Wingdings" w:hint="default"/>
+      </w:rPr>
+    </w:lvl>
+    <w:lvl w:ilvl="3" w:tplc="04090001" w:tentative="1">
+      <w:start w:val="1"/>
+      <w:numFmt w:val="bullet"/>
+      <w:lvlText w:val=""/>
+      <w:lvlJc w:val="left"/>
+      <w:pPr>
+        <w:ind w:left="3780" w:hanging="360"/>
+      </w:pPr>
+      <w:rPr>
+        <w:rFonts w:ascii="Symbol" w:hAnsi="Symbol" w:hint="default"/>
+      </w:rPr>
+    </w:lvl>
+    <w:lvl w:ilvl="4" w:tplc="04090003" w:tentative="1">
+      <w:start w:val="1"/>
+      <w:numFmt w:val="bullet"/>
+      <w:lvlText w:val="o"/>
+      <w:lvlJc w:val="left"/>
+      <w:pPr>
+        <w:ind w:left="4500" w:hanging="360"/>
+      </w:pPr>
+      <w:rPr>
+        <w:rFonts w:ascii="Courier New" w:hAnsi="Courier New" w:cs="Courier New" w:hint="default"/>
+      </w:rPr>
+    </w:lvl>
+    <w:lvl w:ilvl="5" w:tplc="04090005" w:tentative="1">
+      <w:start w:val="1"/>
+      <w:numFmt w:val="bullet"/>
+      <w:lvlText w:val=""/>
+      <w:lvlJc w:val="left"/>
+      <w:pPr>
+        <w:ind w:left="5220" w:hanging="360"/>
+      </w:pPr>
+      <w:rPr>
+        <w:rFonts w:ascii="Wingdings" w:hAnsi="Wingdings" w:hint="default"/>
+      </w:rPr>
+    </w:lvl>
+    <w:lvl w:ilvl="6" w:tplc="04090001" w:tentative="1">
+      <w:start w:val="1"/>
+      <w:numFmt w:val="bullet"/>
+      <w:lvlText w:val=""/>
+      <w:lvlJc w:val="left"/>
+      <w:pPr>
+        <w:ind w:left="5940" w:hanging="360"/>
+      </w:pPr>
+      <w:rPr>
+        <w:rFonts w:ascii="Symbol" w:hAnsi="Symbol" w:hint="default"/>
+      </w:rPr>
+    </w:lvl>
+    <w:lvl w:ilvl="7" w:tplc="04090003" w:tentative="1">
+      <w:start w:val="1"/>
+      <w:numFmt w:val="bullet"/>
+      <w:lvlText w:val="o"/>
+      <w:lvlJc w:val="left"/>
+      <w:pPr>
+        <w:ind w:left="6660" w:hanging="360"/>
+      </w:pPr>
+      <w:rPr>
+        <w:rFonts w:ascii="Courier New" w:hAnsi="Courier New" w:cs="Courier New" w:hint="default"/>
+      </w:rPr>
+    </w:lvl>
+    <w:lvl w:ilvl="8" w:tplc="04090005" w:tentative="1">
+      <w:start w:val="1"/>
+      <w:numFmt w:val="bullet"/>
+      <w:lvlText w:val=""/>
+      <w:lvlJc w:val="left"/>
+      <w:pPr>
+        <w:ind w:left="7380" w:hanging="360"/>
+      </w:pPr>
+      <w:rPr>
+        <w:rFonts w:ascii="Wingdings" w:hAnsi="Wingdings" w:hint="default"/>
+      </w:rPr>
+    </w:lvl>
+  </w:abstractNum>
+  <w:abstractNum w:abstractNumId="22" w15:restartNumberingAfterBreak="0">
     <w:nsid w:val="7E514ACE"/>
     <w:multiLevelType w:val="hybridMultilevel"/>
     <w:tmpl w:val="BA3C106E"/>
@@ -2436,28 +4626,73 @@
     </w:lvl>
   </w:abstractNum>
   <w:num w:numId="1">
-    <w:abstractNumId w:val="4"/>
+    <w:abstractNumId w:val="7"/>
   </w:num>
   <w:num w:numId="2">
-    <w:abstractNumId w:val="6"/>
+    <w:abstractNumId w:val="20"/>
   </w:num>
   <w:num w:numId="3">
-    <w:abstractNumId w:val="5"/>
+    <w:abstractNumId w:val="9"/>
   </w:num>
   <w:num w:numId="4">
     <w:abstractNumId w:val="0"/>
   </w:num>
   <w:num w:numId="5">
-    <w:abstractNumId w:val="2"/>
+    <w:abstractNumId w:val="4"/>
   </w:num>
   <w:num w:numId="6">
-    <w:abstractNumId w:val="3"/>
+    <w:abstractNumId w:val="6"/>
   </w:num>
   <w:num w:numId="7">
     <w:abstractNumId w:val="1"/>
   </w:num>
   <w:num w:numId="8">
-    <w:abstractNumId w:val="7"/>
+    <w:abstractNumId w:val="22"/>
+  </w:num>
+  <w:num w:numId="9">
+    <w:abstractNumId w:val="10"/>
+  </w:num>
+  <w:num w:numId="10">
+    <w:abstractNumId w:val="14"/>
+  </w:num>
+  <w:num w:numId="11">
+    <w:abstractNumId w:val="3"/>
+  </w:num>
+  <w:num w:numId="12">
+    <w:abstractNumId w:val="13"/>
+  </w:num>
+  <w:num w:numId="13">
+    <w:abstractNumId w:val="15"/>
+  </w:num>
+  <w:num w:numId="14">
+    <w:abstractNumId w:val="19"/>
+  </w:num>
+  <w:num w:numId="15">
+    <w:abstractNumId w:val="16"/>
+  </w:num>
+  <w:num w:numId="16">
+    <w:abstractNumId w:val="21"/>
+  </w:num>
+  <w:num w:numId="17">
+    <w:abstractNumId w:val="12"/>
+  </w:num>
+  <w:num w:numId="18">
+    <w:abstractNumId w:val="8"/>
+  </w:num>
+  <w:num w:numId="19">
+    <w:abstractNumId w:val="18"/>
+  </w:num>
+  <w:num w:numId="20">
+    <w:abstractNumId w:val="5"/>
+  </w:num>
+  <w:num w:numId="21">
+    <w:abstractNumId w:val="2"/>
+  </w:num>
+  <w:num w:numId="22">
+    <w:abstractNumId w:val="11"/>
+  </w:num>
+  <w:num w:numId="23">
+    <w:abstractNumId w:val="17"/>
   </w:num>
 </w:numbering>
 </file>

</xml_diff>

<commit_message>
I added in the Glossary. The requirements should be done now.
</commit_message>
<xml_diff>
--- a/docs/Requirements.docx
+++ b/docs/Requirements.docx
@@ -6,14 +6,18 @@
       <w:pPr>
         <w:spacing w:after="0" w:line="240" w:lineRule="auto"/>
         <w:rPr>
-          <w:rFonts w:ascii="Arial" w:eastAsia="Times New Roman" w:hAnsi="Arial" w:cs="Arial"/>
-          <w:color w:val="000000"/>
-        </w:rPr>
-      </w:pPr>
-      <w:r>
-        <w:rPr>
-          <w:rFonts w:ascii="Arial" w:eastAsia="Times New Roman" w:hAnsi="Arial" w:cs="Arial"/>
-          <w:color w:val="000000"/>
+          <w:rFonts w:ascii="Times New Roman" w:eastAsia="Times New Roman" w:hAnsi="Times New Roman" w:cs="Times New Roman"/>
+          <w:color w:val="000000"/>
+          <w:sz w:val="24"/>
+          <w:szCs w:val="24"/>
+        </w:rPr>
+      </w:pPr>
+      <w:r>
+        <w:rPr>
+          <w:rFonts w:ascii="Times New Roman" w:eastAsia="Times New Roman" w:hAnsi="Times New Roman" w:cs="Times New Roman"/>
+          <w:color w:val="000000"/>
+          <w:sz w:val="24"/>
+          <w:szCs w:val="24"/>
         </w:rPr>
         <w:t>Requirements Documentation</w:t>
       </w:r>
@@ -22,29 +26,37 @@
       <w:pPr>
         <w:spacing w:after="0" w:line="240" w:lineRule="auto"/>
         <w:rPr>
-          <w:rFonts w:ascii="Arial" w:eastAsia="Times New Roman" w:hAnsi="Arial" w:cs="Arial"/>
-          <w:color w:val="000000"/>
-        </w:rPr>
-      </w:pPr>
-      <w:r>
-        <w:rPr>
-          <w:rFonts w:ascii="Arial" w:eastAsia="Times New Roman" w:hAnsi="Arial" w:cs="Arial"/>
-          <w:color w:val="000000"/>
+          <w:rFonts w:ascii="Times New Roman" w:eastAsia="Times New Roman" w:hAnsi="Times New Roman" w:cs="Times New Roman"/>
+          <w:color w:val="000000"/>
+          <w:sz w:val="24"/>
+          <w:szCs w:val="24"/>
+        </w:rPr>
+      </w:pPr>
+      <w:r>
+        <w:rPr>
+          <w:rFonts w:ascii="Times New Roman" w:eastAsia="Times New Roman" w:hAnsi="Times New Roman" w:cs="Times New Roman"/>
+          <w:color w:val="000000"/>
+          <w:sz w:val="24"/>
+          <w:szCs w:val="24"/>
         </w:rPr>
         <w:t>8</w:t>
       </w:r>
       <w:r>
         <w:rPr>
-          <w:rFonts w:ascii="Arial" w:eastAsia="Times New Roman" w:hAnsi="Arial" w:cs="Arial"/>
-          <w:color w:val="000000"/>
+          <w:rFonts w:ascii="Times New Roman" w:eastAsia="Times New Roman" w:hAnsi="Times New Roman" w:cs="Times New Roman"/>
+          <w:color w:val="000000"/>
+          <w:sz w:val="24"/>
+          <w:szCs w:val="24"/>
           <w:vertAlign w:val="superscript"/>
         </w:rPr>
         <w:t>th</w:t>
       </w:r>
       <w:r>
         <w:rPr>
-          <w:rFonts w:ascii="Arial" w:eastAsia="Times New Roman" w:hAnsi="Arial" w:cs="Arial"/>
-          <w:color w:val="000000"/>
+          <w:rFonts w:ascii="Times New Roman" w:eastAsia="Times New Roman" w:hAnsi="Times New Roman" w:cs="Times New Roman"/>
+          <w:color w:val="000000"/>
+          <w:sz w:val="24"/>
+          <w:szCs w:val="24"/>
         </w:rPr>
         <w:t>-Wonder</w:t>
       </w:r>
@@ -53,218 +65,675 @@
       <w:pPr>
         <w:spacing w:after="0" w:line="240" w:lineRule="auto"/>
         <w:rPr>
-          <w:rFonts w:ascii="Arial" w:eastAsia="Times New Roman" w:hAnsi="Arial" w:cs="Arial"/>
-          <w:color w:val="000000"/>
-        </w:rPr>
-      </w:pPr>
-    </w:p>
-    <w:p>
-      <w:pPr>
-        <w:spacing w:before="240" w:after="240" w:line="240" w:lineRule="auto"/>
-        <w:rPr>
-          <w:rFonts w:ascii="Times New Roman" w:eastAsia="Times New Roman" w:hAnsi="Times New Roman" w:cs="Times New Roman"/>
-          <w:sz w:val="24"/>
-          <w:szCs w:val="24"/>
-        </w:rPr>
-      </w:pPr>
-      <w:r>
-        <w:rPr>
-          <w:rFonts w:ascii="Arial" w:eastAsia="Times New Roman" w:hAnsi="Arial" w:cs="Arial"/>
-          <w:color w:val="000000"/>
-          <w:sz w:val="24"/>
-          <w:szCs w:val="24"/>
-        </w:rPr>
-        <w:t xml:space="preserve">The project we intend to build is a web application that will run a Putt </w:t>
-      </w:r>
-      <w:proofErr w:type="spellStart"/>
-      <w:r>
-        <w:rPr>
-          <w:rFonts w:ascii="Arial" w:eastAsia="Times New Roman" w:hAnsi="Arial" w:cs="Arial"/>
-          <w:color w:val="000000"/>
-          <w:sz w:val="24"/>
-          <w:szCs w:val="24"/>
-        </w:rPr>
-        <w:t>Putt</w:t>
-      </w:r>
-      <w:proofErr w:type="spellEnd"/>
-      <w:r>
-        <w:rPr>
-          <w:rFonts w:ascii="Arial" w:eastAsia="Times New Roman" w:hAnsi="Arial" w:cs="Arial"/>
-          <w:color w:val="000000"/>
-          <w:sz w:val="24"/>
-          <w:szCs w:val="24"/>
-        </w:rPr>
-        <w:t xml:space="preserve"> Golf tournament. The users for our application are managers, players, sponsors, and </w:t>
-      </w:r>
-      <w:proofErr w:type="spellStart"/>
-      <w:r>
-        <w:rPr>
-          <w:rFonts w:ascii="Arial" w:eastAsia="Times New Roman" w:hAnsi="Arial" w:cs="Arial"/>
-          <w:color w:val="000000"/>
-          <w:sz w:val="24"/>
-          <w:szCs w:val="24"/>
-        </w:rPr>
-        <w:t>drinkmeisters</w:t>
-      </w:r>
-      <w:proofErr w:type="spellEnd"/>
-      <w:r>
-        <w:rPr>
-          <w:rFonts w:ascii="Arial" w:eastAsia="Times New Roman" w:hAnsi="Arial" w:cs="Arial"/>
-          <w:color w:val="000000"/>
-          <w:sz w:val="24"/>
-          <w:szCs w:val="24"/>
-        </w:rPr>
-        <w:t>.</w:t>
-      </w:r>
-      <w:r>
-        <w:rPr>
-          <w:rFonts w:ascii="Arial" w:eastAsia="Times New Roman" w:hAnsi="Arial" w:cs="Arial"/>
-          <w:color w:val="000000"/>
-          <w:sz w:val="24"/>
-          <w:szCs w:val="24"/>
-        </w:rPr>
-        <w:t xml:space="preserve"> This project will be made using the Django framework in Python. For more information about the project please see the Project Plan. </w:t>
-      </w:r>
-    </w:p>
-    <w:p>
-      <w:pPr>
-        <w:spacing w:after="0" w:line="240" w:lineRule="auto"/>
-        <w:rPr>
-          <w:rFonts w:ascii="Times New Roman" w:eastAsia="Times New Roman" w:hAnsi="Times New Roman" w:cs="Times New Roman"/>
-          <w:sz w:val="24"/>
-          <w:szCs w:val="24"/>
-        </w:rPr>
-      </w:pPr>
-    </w:p>
-    <w:p>
-      <w:pPr>
-        <w:spacing w:after="0" w:line="240" w:lineRule="auto"/>
-        <w:rPr>
-          <w:rFonts w:ascii="Times New Roman" w:eastAsia="Times New Roman" w:hAnsi="Times New Roman" w:cs="Times New Roman"/>
-          <w:sz w:val="24"/>
-          <w:szCs w:val="24"/>
-        </w:rPr>
-      </w:pPr>
-      <w:r>
-        <w:rPr>
-          <w:rFonts w:ascii="Arial" w:eastAsia="Times New Roman" w:hAnsi="Arial" w:cs="Arial"/>
+          <w:rFonts w:ascii="Times New Roman" w:eastAsia="Times New Roman" w:hAnsi="Times New Roman" w:cs="Times New Roman"/>
+          <w:color w:val="000000"/>
+          <w:sz w:val="24"/>
+          <w:szCs w:val="24"/>
+        </w:rPr>
+      </w:pPr>
+    </w:p>
+    <w:p>
+      <w:pPr>
+        <w:spacing w:after="0" w:line="240" w:lineRule="auto"/>
+        <w:rPr>
+          <w:rFonts w:ascii="Times New Roman" w:eastAsia="Times New Roman" w:hAnsi="Times New Roman" w:cs="Times New Roman"/>
           <w:b/>
           <w:bCs/>
           <w:color w:val="000000"/>
-        </w:rPr>
-        <w:t>Meeting Time</w:t>
-      </w:r>
-      <w:r>
-        <w:rPr>
-          <w:rFonts w:ascii="Arial" w:eastAsia="Times New Roman" w:hAnsi="Arial" w:cs="Arial"/>
-          <w:color w:val="000000"/>
-        </w:rPr>
-        <w:t xml:space="preserve">: </w:t>
-      </w:r>
-      <w:r>
-        <w:rPr>
-          <w:rFonts w:ascii="Arial" w:eastAsia="Times New Roman" w:hAnsi="Arial" w:cs="Arial"/>
-          <w:color w:val="000000"/>
-        </w:rPr>
-        <w:t xml:space="preserve">Our team will be </w:t>
-      </w:r>
-      <w:r>
-        <w:rPr>
-          <w:rFonts w:ascii="Arial" w:eastAsia="Times New Roman" w:hAnsi="Arial" w:cs="Arial"/>
-          <w:color w:val="000000"/>
-        </w:rPr>
-        <w:t>meeting</w:t>
-      </w:r>
-      <w:r>
-        <w:rPr>
-          <w:rFonts w:ascii="Arial" w:eastAsia="Times New Roman" w:hAnsi="Arial" w:cs="Arial"/>
-          <w:color w:val="000000"/>
-        </w:rPr>
-        <w:t xml:space="preserve"> </w:t>
-      </w:r>
-      <w:r>
-        <w:rPr>
-          <w:rFonts w:ascii="Arial" w:eastAsia="Times New Roman" w:hAnsi="Arial" w:cs="Arial"/>
-          <w:color w:val="000000"/>
-        </w:rPr>
-        <w:t>e</w:t>
-      </w:r>
-      <w:r>
-        <w:rPr>
-          <w:rFonts w:ascii="Arial" w:eastAsia="Times New Roman" w:hAnsi="Arial" w:cs="Arial"/>
-          <w:color w:val="000000"/>
-        </w:rPr>
-        <w:t xml:space="preserve">very Monday, Wednesday, Friday </w:t>
-      </w:r>
-      <w:r>
-        <w:rPr>
-          <w:rFonts w:ascii="Arial" w:eastAsia="Times New Roman" w:hAnsi="Arial" w:cs="Arial"/>
-          <w:color w:val="000000"/>
-        </w:rPr>
-        <w:t xml:space="preserve">from </w:t>
-      </w:r>
-      <w:r>
-        <w:rPr>
-          <w:rFonts w:ascii="Arial" w:eastAsia="Times New Roman" w:hAnsi="Arial" w:cs="Arial"/>
-          <w:color w:val="000000"/>
-        </w:rPr>
-        <w:t>12:20 - 1:00</w:t>
-      </w:r>
-      <w:r>
-        <w:rPr>
-          <w:rFonts w:ascii="Arial" w:eastAsia="Times New Roman" w:hAnsi="Arial" w:cs="Arial"/>
-          <w:color w:val="000000"/>
-        </w:rPr>
-        <w:t xml:space="preserve">. The lengths of these meetings will vary depending on how much we </w:t>
-      </w:r>
-      <w:proofErr w:type="gramStart"/>
-      <w:r>
-        <w:rPr>
-          <w:rFonts w:ascii="Arial" w:eastAsia="Times New Roman" w:hAnsi="Arial" w:cs="Arial"/>
-          <w:color w:val="000000"/>
-        </w:rPr>
-        <w:t>have to</w:t>
-      </w:r>
-      <w:proofErr w:type="gramEnd"/>
-      <w:r>
-        <w:rPr>
-          <w:rFonts w:ascii="Arial" w:eastAsia="Times New Roman" w:hAnsi="Arial" w:cs="Arial"/>
-          <w:color w:val="000000"/>
-        </w:rPr>
-        <w:t xml:space="preserve"> discuss about our project. </w:t>
-      </w:r>
-    </w:p>
-    <w:p>
-      <w:pPr>
-        <w:spacing w:after="0" w:line="240" w:lineRule="auto"/>
-        <w:rPr>
-          <w:rFonts w:ascii="Times New Roman" w:eastAsia="Times New Roman" w:hAnsi="Times New Roman" w:cs="Times New Roman"/>
-          <w:sz w:val="24"/>
-          <w:szCs w:val="24"/>
-        </w:rPr>
-      </w:pPr>
-    </w:p>
-    <w:p>
-      <w:pPr>
-        <w:spacing w:after="0" w:line="240" w:lineRule="auto"/>
-        <w:rPr>
-          <w:rFonts w:ascii="Arial" w:eastAsia="Times New Roman" w:hAnsi="Arial" w:cs="Arial"/>
-          <w:color w:val="000000"/>
-        </w:rPr>
-      </w:pPr>
-      <w:r>
-        <w:rPr>
-          <w:rFonts w:ascii="Arial" w:eastAsia="Times New Roman" w:hAnsi="Arial" w:cs="Arial"/>
+          <w:sz w:val="24"/>
+          <w:szCs w:val="24"/>
+        </w:rPr>
+      </w:pPr>
+      <w:r>
+        <w:rPr>
+          <w:rFonts w:ascii="Times New Roman" w:eastAsia="Times New Roman" w:hAnsi="Times New Roman" w:cs="Times New Roman"/>
           <w:b/>
           <w:bCs/>
           <w:color w:val="000000"/>
+          <w:sz w:val="24"/>
+          <w:szCs w:val="24"/>
+        </w:rPr>
+        <w:t>Introduction and Context</w:t>
+      </w:r>
+    </w:p>
+    <w:p>
+      <w:pPr>
+        <w:spacing w:after="0" w:line="240" w:lineRule="auto"/>
+        <w:rPr>
+          <w:rFonts w:ascii="Times New Roman" w:eastAsia="Times New Roman" w:hAnsi="Times New Roman" w:cs="Times New Roman"/>
+          <w:b/>
+          <w:bCs/>
+          <w:color w:val="000000"/>
+          <w:sz w:val="24"/>
+          <w:szCs w:val="24"/>
+        </w:rPr>
+      </w:pPr>
+    </w:p>
+    <w:p>
+      <w:pPr>
+        <w:spacing w:after="0" w:line="240" w:lineRule="auto"/>
+        <w:rPr>
+          <w:rFonts w:ascii="Times New Roman" w:eastAsia="Times New Roman" w:hAnsi="Times New Roman" w:cs="Times New Roman"/>
+          <w:color w:val="000000"/>
+          <w:sz w:val="24"/>
+          <w:szCs w:val="24"/>
+        </w:rPr>
+      </w:pPr>
+      <w:r>
+        <w:rPr>
+          <w:rFonts w:ascii="Times New Roman" w:eastAsia="Times New Roman" w:hAnsi="Times New Roman" w:cs="Times New Roman"/>
+          <w:color w:val="000000"/>
+          <w:sz w:val="24"/>
+          <w:szCs w:val="24"/>
+        </w:rPr>
+        <w:t xml:space="preserve">The project we intend to build is a web application that will run a Putt </w:t>
+      </w:r>
+      <w:proofErr w:type="spellStart"/>
+      <w:r>
+        <w:rPr>
+          <w:rFonts w:ascii="Times New Roman" w:eastAsia="Times New Roman" w:hAnsi="Times New Roman" w:cs="Times New Roman"/>
+          <w:color w:val="000000"/>
+          <w:sz w:val="24"/>
+          <w:szCs w:val="24"/>
+        </w:rPr>
+        <w:t>Putt</w:t>
+      </w:r>
+      <w:proofErr w:type="spellEnd"/>
+      <w:r>
+        <w:rPr>
+          <w:rFonts w:ascii="Times New Roman" w:eastAsia="Times New Roman" w:hAnsi="Times New Roman" w:cs="Times New Roman"/>
+          <w:color w:val="000000"/>
+          <w:sz w:val="24"/>
+          <w:szCs w:val="24"/>
+        </w:rPr>
+        <w:t xml:space="preserve"> Golf tournament. The users for our application are managers, players, sponsors, and </w:t>
+      </w:r>
+      <w:proofErr w:type="spellStart"/>
+      <w:r>
+        <w:rPr>
+          <w:rFonts w:ascii="Times New Roman" w:eastAsia="Times New Roman" w:hAnsi="Times New Roman" w:cs="Times New Roman"/>
+          <w:color w:val="000000"/>
+          <w:sz w:val="24"/>
+          <w:szCs w:val="24"/>
+        </w:rPr>
+        <w:t>drinkmeisters</w:t>
+      </w:r>
+      <w:proofErr w:type="spellEnd"/>
+      <w:r>
+        <w:rPr>
+          <w:rFonts w:ascii="Times New Roman" w:eastAsia="Times New Roman" w:hAnsi="Times New Roman" w:cs="Times New Roman"/>
+          <w:color w:val="000000"/>
+          <w:sz w:val="24"/>
+          <w:szCs w:val="24"/>
+        </w:rPr>
+        <w:t xml:space="preserve">. </w:t>
+      </w:r>
+    </w:p>
+    <w:p>
+      <w:pPr>
+        <w:spacing w:after="0" w:line="240" w:lineRule="auto"/>
+        <w:rPr>
+          <w:rFonts w:ascii="Times New Roman" w:eastAsia="Times New Roman" w:hAnsi="Times New Roman" w:cs="Times New Roman"/>
+          <w:color w:val="000000"/>
+          <w:sz w:val="24"/>
+          <w:szCs w:val="24"/>
+        </w:rPr>
+      </w:pPr>
+    </w:p>
+    <w:p>
+      <w:pPr>
+        <w:spacing w:after="0" w:line="240" w:lineRule="auto"/>
+        <w:rPr>
+          <w:rFonts w:ascii="Times New Roman" w:eastAsia="Times New Roman" w:hAnsi="Times New Roman" w:cs="Times New Roman"/>
+          <w:color w:val="000000"/>
+          <w:sz w:val="24"/>
+          <w:szCs w:val="24"/>
+        </w:rPr>
+      </w:pPr>
+      <w:r>
+        <w:rPr>
+          <w:rFonts w:ascii="Times New Roman" w:eastAsia="Times New Roman" w:hAnsi="Times New Roman" w:cs="Times New Roman"/>
+          <w:color w:val="000000"/>
+          <w:sz w:val="24"/>
+          <w:szCs w:val="24"/>
+        </w:rPr>
+        <w:t xml:space="preserve">The system will allow for one manager at any given time. The manager will be able to update the drink menu and verify Sponsor and </w:t>
+      </w:r>
+      <w:proofErr w:type="spellStart"/>
+      <w:r>
+        <w:rPr>
+          <w:rFonts w:ascii="Times New Roman" w:eastAsia="Times New Roman" w:hAnsi="Times New Roman" w:cs="Times New Roman"/>
+          <w:color w:val="000000"/>
+          <w:sz w:val="24"/>
+          <w:szCs w:val="24"/>
+        </w:rPr>
+        <w:t>Drinkmeister</w:t>
+      </w:r>
+      <w:proofErr w:type="spellEnd"/>
+      <w:r>
+        <w:rPr>
+          <w:rFonts w:ascii="Times New Roman" w:eastAsia="Times New Roman" w:hAnsi="Times New Roman" w:cs="Times New Roman"/>
+          <w:color w:val="000000"/>
+          <w:sz w:val="24"/>
+          <w:szCs w:val="24"/>
+        </w:rPr>
+        <w:t xml:space="preserve"> accounts. </w:t>
+      </w:r>
+    </w:p>
+    <w:p>
+      <w:pPr>
+        <w:spacing w:after="0" w:line="240" w:lineRule="auto"/>
+        <w:rPr>
+          <w:rFonts w:ascii="Times New Roman" w:eastAsia="Times New Roman" w:hAnsi="Times New Roman" w:cs="Times New Roman"/>
+          <w:color w:val="000000"/>
+          <w:sz w:val="24"/>
+          <w:szCs w:val="24"/>
+        </w:rPr>
+      </w:pPr>
+    </w:p>
+    <w:p>
+      <w:pPr>
+        <w:spacing w:after="0" w:line="240" w:lineRule="auto"/>
+        <w:rPr>
+          <w:rFonts w:ascii="Times New Roman" w:eastAsia="Times New Roman" w:hAnsi="Times New Roman" w:cs="Times New Roman"/>
+          <w:color w:val="000000"/>
+          <w:sz w:val="24"/>
+          <w:szCs w:val="24"/>
+        </w:rPr>
+      </w:pPr>
+      <w:r>
+        <w:rPr>
+          <w:rFonts w:ascii="Times New Roman" w:eastAsia="Times New Roman" w:hAnsi="Times New Roman" w:cs="Times New Roman"/>
+          <w:color w:val="000000"/>
+          <w:sz w:val="24"/>
+          <w:szCs w:val="24"/>
+        </w:rPr>
+        <w:t>The system will allow t</w:t>
+      </w:r>
+      <w:r>
+        <w:rPr>
+          <w:rFonts w:ascii="Times New Roman" w:eastAsia="Times New Roman" w:hAnsi="Times New Roman" w:cs="Times New Roman"/>
+          <w:color w:val="000000"/>
+          <w:sz w:val="24"/>
+          <w:szCs w:val="24"/>
+        </w:rPr>
+        <w:t>he sponsors</w:t>
+      </w:r>
+      <w:r>
+        <w:rPr>
+          <w:rFonts w:ascii="Times New Roman" w:eastAsia="Times New Roman" w:hAnsi="Times New Roman" w:cs="Times New Roman"/>
+          <w:color w:val="000000"/>
+          <w:sz w:val="24"/>
+          <w:szCs w:val="24"/>
+        </w:rPr>
+        <w:t xml:space="preserve"> to</w:t>
+      </w:r>
+      <w:r>
+        <w:rPr>
+          <w:rFonts w:ascii="Times New Roman" w:eastAsia="Times New Roman" w:hAnsi="Times New Roman" w:cs="Times New Roman"/>
+          <w:color w:val="000000"/>
+          <w:sz w:val="24"/>
+          <w:szCs w:val="24"/>
+        </w:rPr>
+        <w:t xml:space="preserve"> donate money or prizes for the Tournaments</w:t>
+      </w:r>
+      <w:r>
+        <w:rPr>
+          <w:rFonts w:ascii="Times New Roman" w:eastAsia="Times New Roman" w:hAnsi="Times New Roman" w:cs="Times New Roman"/>
+          <w:color w:val="000000"/>
+          <w:sz w:val="24"/>
+          <w:szCs w:val="24"/>
+        </w:rPr>
+        <w:t>. The sponsor</w:t>
+      </w:r>
+      <w:r>
+        <w:rPr>
+          <w:rFonts w:ascii="Times New Roman" w:eastAsia="Times New Roman" w:hAnsi="Times New Roman" w:cs="Times New Roman"/>
+          <w:color w:val="000000"/>
+          <w:sz w:val="24"/>
+          <w:szCs w:val="24"/>
+        </w:rPr>
+        <w:t xml:space="preserve"> can </w:t>
+      </w:r>
+      <w:r>
+        <w:rPr>
+          <w:rFonts w:ascii="Times New Roman" w:eastAsia="Times New Roman" w:hAnsi="Times New Roman" w:cs="Times New Roman"/>
+          <w:color w:val="000000"/>
+          <w:sz w:val="24"/>
+          <w:szCs w:val="24"/>
+        </w:rPr>
+        <w:t xml:space="preserve">also </w:t>
+      </w:r>
+      <w:r>
+        <w:rPr>
+          <w:rFonts w:ascii="Times New Roman" w:eastAsia="Times New Roman" w:hAnsi="Times New Roman" w:cs="Times New Roman"/>
+          <w:color w:val="000000"/>
+          <w:sz w:val="24"/>
+          <w:szCs w:val="24"/>
+        </w:rPr>
+        <w:t xml:space="preserve">select which Tournament they would like to sponsor, i.e., Monday’s Tournament or Thursday’s Tournament.  </w:t>
+      </w:r>
+    </w:p>
+    <w:p>
+      <w:pPr>
+        <w:spacing w:after="0" w:line="240" w:lineRule="auto"/>
+        <w:rPr>
+          <w:rFonts w:ascii="Times New Roman" w:eastAsia="Times New Roman" w:hAnsi="Times New Roman" w:cs="Times New Roman"/>
+          <w:color w:val="000000"/>
+          <w:sz w:val="24"/>
+          <w:szCs w:val="24"/>
+        </w:rPr>
+      </w:pPr>
+    </w:p>
+    <w:p>
+      <w:pPr>
+        <w:spacing w:after="0" w:line="240" w:lineRule="auto"/>
+        <w:rPr>
+          <w:rFonts w:ascii="Times New Roman" w:eastAsia="Times New Roman" w:hAnsi="Times New Roman" w:cs="Times New Roman"/>
+          <w:color w:val="000000"/>
+          <w:sz w:val="24"/>
+          <w:szCs w:val="24"/>
+        </w:rPr>
+      </w:pPr>
+      <w:r>
+        <w:rPr>
+          <w:rFonts w:ascii="Times New Roman" w:eastAsia="Times New Roman" w:hAnsi="Times New Roman" w:cs="Times New Roman"/>
+          <w:color w:val="000000"/>
+          <w:sz w:val="24"/>
+          <w:szCs w:val="24"/>
+        </w:rPr>
+        <w:t>The system will allow e</w:t>
+      </w:r>
+      <w:r>
+        <w:rPr>
+          <w:rFonts w:ascii="Times New Roman" w:eastAsia="Times New Roman" w:hAnsi="Times New Roman" w:cs="Times New Roman"/>
+          <w:color w:val="000000"/>
+          <w:sz w:val="24"/>
+          <w:szCs w:val="24"/>
+        </w:rPr>
+        <w:t xml:space="preserve">ach player </w:t>
+      </w:r>
+      <w:r>
+        <w:rPr>
+          <w:rFonts w:ascii="Times New Roman" w:eastAsia="Times New Roman" w:hAnsi="Times New Roman" w:cs="Times New Roman"/>
+          <w:color w:val="000000"/>
+          <w:sz w:val="24"/>
+          <w:szCs w:val="24"/>
+        </w:rPr>
+        <w:t xml:space="preserve">to </w:t>
+      </w:r>
+      <w:r>
+        <w:rPr>
+          <w:rFonts w:ascii="Times New Roman" w:eastAsia="Times New Roman" w:hAnsi="Times New Roman" w:cs="Times New Roman"/>
+          <w:color w:val="000000"/>
+          <w:sz w:val="24"/>
+          <w:szCs w:val="24"/>
+        </w:rPr>
+        <w:t xml:space="preserve">track which hole they are on </w:t>
+      </w:r>
+      <w:r>
+        <w:rPr>
+          <w:rFonts w:ascii="Times New Roman" w:eastAsia="Times New Roman" w:hAnsi="Times New Roman" w:cs="Times New Roman"/>
+          <w:color w:val="000000"/>
+          <w:sz w:val="24"/>
+          <w:szCs w:val="24"/>
+        </w:rPr>
+        <w:t>as well as</w:t>
+      </w:r>
+      <w:r>
+        <w:rPr>
+          <w:rFonts w:ascii="Times New Roman" w:eastAsia="Times New Roman" w:hAnsi="Times New Roman" w:cs="Times New Roman"/>
+          <w:color w:val="000000"/>
+          <w:sz w:val="24"/>
+          <w:szCs w:val="24"/>
+        </w:rPr>
+        <w:t xml:space="preserve"> their current score</w:t>
+      </w:r>
+      <w:r>
+        <w:rPr>
+          <w:rFonts w:ascii="Times New Roman" w:eastAsia="Times New Roman" w:hAnsi="Times New Roman" w:cs="Times New Roman"/>
+          <w:color w:val="000000"/>
+          <w:sz w:val="24"/>
+          <w:szCs w:val="24"/>
+        </w:rPr>
+        <w:t xml:space="preserve">. </w:t>
+      </w:r>
+      <w:r>
+        <w:rPr>
+          <w:rFonts w:ascii="Times New Roman" w:eastAsia="Times New Roman" w:hAnsi="Times New Roman" w:cs="Times New Roman"/>
+          <w:color w:val="000000"/>
+          <w:sz w:val="24"/>
+          <w:szCs w:val="24"/>
+        </w:rPr>
+        <w:t>The winner of the tournament will be displayed after all players have finished and the players in</w:t>
+      </w:r>
+      <w:r>
+        <w:rPr>
+          <w:rFonts w:ascii="Times New Roman" w:eastAsia="Times New Roman" w:hAnsi="Times New Roman" w:cs="Times New Roman"/>
+          <w:color w:val="000000"/>
+          <w:sz w:val="24"/>
+          <w:szCs w:val="24"/>
+        </w:rPr>
+        <w:t xml:space="preserve"> </w:t>
+      </w:r>
+      <w:r>
+        <w:rPr>
+          <w:rFonts w:ascii="Times New Roman" w:eastAsia="Times New Roman" w:hAnsi="Times New Roman" w:cs="Times New Roman"/>
+          <w:color w:val="000000"/>
+          <w:sz w:val="24"/>
+          <w:szCs w:val="24"/>
+        </w:rPr>
+        <w:t>1</w:t>
+      </w:r>
+      <w:r>
+        <w:rPr>
+          <w:rFonts w:ascii="Times New Roman" w:eastAsia="Times New Roman" w:hAnsi="Times New Roman" w:cs="Times New Roman"/>
+          <w:color w:val="000000"/>
+          <w:sz w:val="24"/>
+          <w:szCs w:val="24"/>
+          <w:vertAlign w:val="superscript"/>
+        </w:rPr>
+        <w:t>st</w:t>
+      </w:r>
+      <w:r>
+        <w:rPr>
+          <w:rFonts w:ascii="Times New Roman" w:eastAsia="Times New Roman" w:hAnsi="Times New Roman" w:cs="Times New Roman"/>
+          <w:color w:val="000000"/>
+          <w:sz w:val="24"/>
+          <w:szCs w:val="24"/>
+        </w:rPr>
+        <w:t>, 2</w:t>
+      </w:r>
+      <w:r>
+        <w:rPr>
+          <w:rFonts w:ascii="Times New Roman" w:eastAsia="Times New Roman" w:hAnsi="Times New Roman" w:cs="Times New Roman"/>
+          <w:color w:val="000000"/>
+          <w:sz w:val="24"/>
+          <w:szCs w:val="24"/>
+          <w:vertAlign w:val="superscript"/>
+        </w:rPr>
+        <w:t>nd</w:t>
+      </w:r>
+      <w:r>
+        <w:rPr>
+          <w:rFonts w:ascii="Times New Roman" w:eastAsia="Times New Roman" w:hAnsi="Times New Roman" w:cs="Times New Roman"/>
+          <w:color w:val="000000"/>
+          <w:sz w:val="24"/>
+          <w:szCs w:val="24"/>
+        </w:rPr>
+        <w:t>, and 3</w:t>
+      </w:r>
+      <w:r>
+        <w:rPr>
+          <w:rFonts w:ascii="Times New Roman" w:eastAsia="Times New Roman" w:hAnsi="Times New Roman" w:cs="Times New Roman"/>
+          <w:color w:val="000000"/>
+          <w:sz w:val="24"/>
+          <w:szCs w:val="24"/>
+          <w:vertAlign w:val="superscript"/>
+        </w:rPr>
+        <w:t>rd</w:t>
+      </w:r>
+      <w:r>
+        <w:rPr>
+          <w:rFonts w:ascii="Times New Roman" w:eastAsia="Times New Roman" w:hAnsi="Times New Roman" w:cs="Times New Roman"/>
+          <w:color w:val="000000"/>
+          <w:sz w:val="24"/>
+          <w:szCs w:val="24"/>
+        </w:rPr>
+        <w:t xml:space="preserve"> place will receive prizes.</w:t>
+      </w:r>
+    </w:p>
+    <w:p>
+      <w:pPr>
+        <w:spacing w:after="0" w:line="240" w:lineRule="auto"/>
+        <w:rPr>
+          <w:rFonts w:ascii="Times New Roman" w:eastAsia="Times New Roman" w:hAnsi="Times New Roman" w:cs="Times New Roman"/>
+          <w:color w:val="000000"/>
+          <w:sz w:val="24"/>
+          <w:szCs w:val="24"/>
+        </w:rPr>
+      </w:pPr>
+    </w:p>
+    <w:p>
+      <w:pPr>
+        <w:spacing w:after="0" w:line="240" w:lineRule="auto"/>
+        <w:rPr>
+          <w:rFonts w:ascii="Times New Roman" w:eastAsia="Times New Roman" w:hAnsi="Times New Roman" w:cs="Times New Roman"/>
+          <w:color w:val="000000"/>
+          <w:sz w:val="24"/>
+          <w:szCs w:val="24"/>
+        </w:rPr>
+      </w:pPr>
+      <w:r>
+        <w:rPr>
+          <w:rFonts w:ascii="Times New Roman" w:eastAsia="Times New Roman" w:hAnsi="Times New Roman" w:cs="Times New Roman"/>
+          <w:color w:val="000000"/>
+          <w:sz w:val="24"/>
+          <w:szCs w:val="24"/>
+        </w:rPr>
+        <w:t xml:space="preserve">The system will allow </w:t>
+      </w:r>
+      <w:proofErr w:type="spellStart"/>
+      <w:r>
+        <w:rPr>
+          <w:rFonts w:ascii="Times New Roman" w:eastAsia="Times New Roman" w:hAnsi="Times New Roman" w:cs="Times New Roman"/>
+          <w:color w:val="000000"/>
+          <w:sz w:val="24"/>
+          <w:szCs w:val="24"/>
+        </w:rPr>
+        <w:t>Drinkmeisters</w:t>
+      </w:r>
+      <w:proofErr w:type="spellEnd"/>
+      <w:r>
+        <w:rPr>
+          <w:rFonts w:ascii="Times New Roman" w:eastAsia="Times New Roman" w:hAnsi="Times New Roman" w:cs="Times New Roman"/>
+          <w:color w:val="000000"/>
+          <w:sz w:val="24"/>
+          <w:szCs w:val="24"/>
+        </w:rPr>
+        <w:t xml:space="preserve"> to make drinks and deliver them once they are ready.</w:t>
+      </w:r>
+    </w:p>
+    <w:p>
+      <w:pPr>
+        <w:spacing w:after="0" w:line="240" w:lineRule="auto"/>
+        <w:rPr>
+          <w:rFonts w:ascii="Times New Roman" w:eastAsia="Times New Roman" w:hAnsi="Times New Roman" w:cs="Times New Roman"/>
+          <w:sz w:val="24"/>
+          <w:szCs w:val="24"/>
+        </w:rPr>
+      </w:pPr>
+    </w:p>
+    <w:p>
+      <w:pPr>
+        <w:spacing w:after="0" w:line="240" w:lineRule="auto"/>
+        <w:rPr>
+          <w:rFonts w:ascii="Times New Roman" w:eastAsia="Times New Roman" w:hAnsi="Times New Roman" w:cs="Times New Roman"/>
+          <w:color w:val="000000"/>
+          <w:sz w:val="24"/>
+          <w:szCs w:val="24"/>
+        </w:rPr>
+      </w:pPr>
+      <w:r>
+        <w:rPr>
+          <w:rFonts w:ascii="Times New Roman" w:eastAsia="Times New Roman" w:hAnsi="Times New Roman" w:cs="Times New Roman"/>
+          <w:b/>
+          <w:bCs/>
+          <w:color w:val="000000"/>
+          <w:sz w:val="24"/>
+          <w:szCs w:val="24"/>
+        </w:rPr>
+        <w:t>Meeting Time</w:t>
+      </w:r>
+      <w:r>
+        <w:rPr>
+          <w:rFonts w:ascii="Times New Roman" w:eastAsia="Times New Roman" w:hAnsi="Times New Roman" w:cs="Times New Roman"/>
+          <w:color w:val="000000"/>
+          <w:sz w:val="24"/>
+          <w:szCs w:val="24"/>
+        </w:rPr>
+        <w:t xml:space="preserve">: </w:t>
+      </w:r>
+      <w:r>
+        <w:rPr>
+          <w:rFonts w:ascii="Times New Roman" w:eastAsia="Times New Roman" w:hAnsi="Times New Roman" w:cs="Times New Roman"/>
+          <w:color w:val="000000"/>
+          <w:sz w:val="24"/>
+          <w:szCs w:val="24"/>
+        </w:rPr>
+        <w:t>Our team will be meeting</w:t>
+      </w:r>
+      <w:r>
+        <w:rPr>
+          <w:rFonts w:ascii="Times New Roman" w:eastAsia="Times New Roman" w:hAnsi="Times New Roman" w:cs="Times New Roman"/>
+          <w:color w:val="000000"/>
+          <w:sz w:val="24"/>
+          <w:szCs w:val="24"/>
+        </w:rPr>
+        <w:t xml:space="preserve"> </w:t>
+      </w:r>
+      <w:r>
+        <w:rPr>
+          <w:rFonts w:ascii="Times New Roman" w:eastAsia="Times New Roman" w:hAnsi="Times New Roman" w:cs="Times New Roman"/>
+          <w:color w:val="000000"/>
+          <w:sz w:val="24"/>
+          <w:szCs w:val="24"/>
+        </w:rPr>
+        <w:t>e</w:t>
+      </w:r>
+      <w:r>
+        <w:rPr>
+          <w:rFonts w:ascii="Times New Roman" w:eastAsia="Times New Roman" w:hAnsi="Times New Roman" w:cs="Times New Roman"/>
+          <w:color w:val="000000"/>
+          <w:sz w:val="24"/>
+          <w:szCs w:val="24"/>
+        </w:rPr>
+        <w:t xml:space="preserve">very Monday, Wednesday, Friday </w:t>
+      </w:r>
+      <w:r>
+        <w:rPr>
+          <w:rFonts w:ascii="Times New Roman" w:eastAsia="Times New Roman" w:hAnsi="Times New Roman" w:cs="Times New Roman"/>
+          <w:color w:val="000000"/>
+          <w:sz w:val="24"/>
+          <w:szCs w:val="24"/>
+        </w:rPr>
+        <w:t xml:space="preserve">from </w:t>
+      </w:r>
+      <w:r>
+        <w:rPr>
+          <w:rFonts w:ascii="Times New Roman" w:eastAsia="Times New Roman" w:hAnsi="Times New Roman" w:cs="Times New Roman"/>
+          <w:color w:val="000000"/>
+          <w:sz w:val="24"/>
+          <w:szCs w:val="24"/>
+        </w:rPr>
+        <w:t>12:20 - 1:00</w:t>
+      </w:r>
+      <w:r>
+        <w:rPr>
+          <w:rFonts w:ascii="Times New Roman" w:eastAsia="Times New Roman" w:hAnsi="Times New Roman" w:cs="Times New Roman"/>
+          <w:color w:val="000000"/>
+          <w:sz w:val="24"/>
+          <w:szCs w:val="24"/>
+        </w:rPr>
+        <w:t xml:space="preserve">. </w:t>
+      </w:r>
+      <w:r>
+        <w:rPr>
+          <w:rFonts w:ascii="Times New Roman" w:eastAsia="Times New Roman" w:hAnsi="Times New Roman" w:cs="Times New Roman"/>
+          <w:color w:val="000000"/>
+          <w:sz w:val="24"/>
+          <w:szCs w:val="24"/>
+        </w:rPr>
+        <w:t xml:space="preserve">We will also be meeting Tuesday and Thursday at 9:00 PM. </w:t>
+      </w:r>
+      <w:r>
+        <w:rPr>
+          <w:rFonts w:ascii="Times New Roman" w:eastAsia="Times New Roman" w:hAnsi="Times New Roman" w:cs="Times New Roman"/>
+          <w:color w:val="000000"/>
+          <w:sz w:val="24"/>
+          <w:szCs w:val="24"/>
+        </w:rPr>
+        <w:t xml:space="preserve">The lengths of these meetings will vary depending on how much we have to discuss about our project. </w:t>
+      </w:r>
+    </w:p>
+    <w:p>
+      <w:pPr>
+        <w:spacing w:after="0" w:line="240" w:lineRule="auto"/>
+        <w:rPr>
+          <w:rFonts w:ascii="Times New Roman" w:eastAsia="Times New Roman" w:hAnsi="Times New Roman" w:cs="Times New Roman"/>
+          <w:color w:val="000000"/>
+          <w:sz w:val="24"/>
+          <w:szCs w:val="24"/>
+        </w:rPr>
+      </w:pPr>
+    </w:p>
+    <w:p>
+      <w:pPr>
+        <w:spacing w:after="0" w:line="240" w:lineRule="auto"/>
+        <w:rPr>
+          <w:rFonts w:ascii="Times New Roman" w:eastAsia="Times New Roman" w:hAnsi="Times New Roman" w:cs="Times New Roman"/>
+          <w:sz w:val="24"/>
+          <w:szCs w:val="24"/>
+        </w:rPr>
+      </w:pPr>
+      <w:r>
+        <w:rPr>
+          <w:rFonts w:ascii="Times New Roman" w:eastAsia="Times New Roman" w:hAnsi="Times New Roman" w:cs="Times New Roman"/>
+          <w:b/>
+          <w:bCs/>
+          <w:color w:val="000000"/>
+          <w:sz w:val="24"/>
+          <w:szCs w:val="24"/>
+        </w:rPr>
+        <w:t xml:space="preserve">Users and their Goals: </w:t>
+      </w:r>
+      <w:r>
+        <w:rPr>
+          <w:rFonts w:ascii="Times New Roman" w:eastAsia="Times New Roman" w:hAnsi="Times New Roman" w:cs="Times New Roman"/>
+          <w:color w:val="000000"/>
+          <w:sz w:val="24"/>
+          <w:szCs w:val="24"/>
+        </w:rPr>
+        <w:t>Please see the Use Case Diagrams PDF</w:t>
+      </w:r>
+    </w:p>
+    <w:p>
+      <w:pPr>
+        <w:spacing w:after="0" w:line="240" w:lineRule="auto"/>
+        <w:rPr>
+          <w:rFonts w:ascii="Times New Roman" w:eastAsia="Times New Roman" w:hAnsi="Times New Roman" w:cs="Times New Roman"/>
+          <w:sz w:val="24"/>
+          <w:szCs w:val="24"/>
+        </w:rPr>
+      </w:pPr>
+    </w:p>
+    <w:p>
+      <w:pPr>
+        <w:spacing w:after="0" w:line="240" w:lineRule="auto"/>
+        <w:rPr>
+          <w:rFonts w:ascii="Times New Roman" w:eastAsia="Times New Roman" w:hAnsi="Times New Roman" w:cs="Times New Roman"/>
+          <w:color w:val="000000"/>
+          <w:sz w:val="24"/>
+          <w:szCs w:val="24"/>
+        </w:rPr>
+      </w:pPr>
+      <w:r>
+        <w:rPr>
+          <w:rFonts w:ascii="Times New Roman" w:eastAsia="Times New Roman" w:hAnsi="Times New Roman" w:cs="Times New Roman"/>
+          <w:b/>
+          <w:bCs/>
+          <w:color w:val="000000"/>
+          <w:sz w:val="24"/>
+          <w:szCs w:val="24"/>
         </w:rPr>
         <w:t>Functional Requirements</w:t>
       </w:r>
       <w:r>
         <w:rPr>
-          <w:rFonts w:ascii="Arial" w:eastAsia="Times New Roman" w:hAnsi="Arial" w:cs="Arial"/>
-          <w:color w:val="000000"/>
+          <w:rFonts w:ascii="Times New Roman" w:eastAsia="Times New Roman" w:hAnsi="Times New Roman" w:cs="Times New Roman"/>
+          <w:color w:val="000000"/>
+          <w:sz w:val="24"/>
+          <w:szCs w:val="24"/>
         </w:rPr>
         <w:t>: These requirements may be subject to change as we develop our application</w:t>
       </w:r>
@@ -273,8 +742,10 @@
       <w:pPr>
         <w:spacing w:after="0" w:line="240" w:lineRule="auto"/>
         <w:rPr>
-          <w:rFonts w:ascii="Arial" w:eastAsia="Times New Roman" w:hAnsi="Arial" w:cs="Arial"/>
-          <w:color w:val="000000"/>
+          <w:rFonts w:ascii="Times New Roman" w:eastAsia="Times New Roman" w:hAnsi="Times New Roman" w:cs="Times New Roman"/>
+          <w:color w:val="000000"/>
+          <w:sz w:val="24"/>
+          <w:szCs w:val="24"/>
         </w:rPr>
       </w:pPr>
     </w:p>
@@ -552,15 +1023,7 @@
           <w:sz w:val="24"/>
           <w:szCs w:val="24"/>
         </w:rPr>
-        <w:t>should</w:t>
-      </w:r>
-      <w:r>
-        <w:rPr>
-          <w:rFonts w:ascii="Times New Roman" w:eastAsia="Times New Roman" w:hAnsi="Times New Roman" w:cs="Times New Roman"/>
-          <w:sz w:val="24"/>
-          <w:szCs w:val="24"/>
-        </w:rPr>
-        <w:t xml:space="preserve"> </w:t>
+        <w:t xml:space="preserve">should </w:t>
       </w:r>
       <w:r>
         <w:rPr>
@@ -607,6 +1070,7 @@
           <w:sz w:val="24"/>
           <w:szCs w:val="24"/>
         </w:rPr>
+        <w:lastRenderedPageBreak/>
         <w:t xml:space="preserve">F2. </w:t>
       </w:r>
       <w:r>
@@ -1627,6 +2091,7 @@
           <w:sz w:val="24"/>
           <w:szCs w:val="24"/>
         </w:rPr>
+        <w:lastRenderedPageBreak/>
         <w:t xml:space="preserve">F6. </w:t>
       </w:r>
       <w:r>
@@ -1800,16 +2265,6 @@
         <w:spacing w:after="240" w:line="240" w:lineRule="auto"/>
         <w:rPr>
           <w:rFonts w:ascii="Times New Roman" w:eastAsia="Times New Roman" w:hAnsi="Times New Roman" w:cs="Times New Roman"/>
-          <w:sz w:val="24"/>
-          <w:szCs w:val="24"/>
-        </w:rPr>
-      </w:pPr>
-    </w:p>
-    <w:p>
-      <w:pPr>
-        <w:spacing w:after="240" w:line="240" w:lineRule="auto"/>
-        <w:rPr>
-          <w:rFonts w:ascii="Times New Roman" w:eastAsia="Times New Roman" w:hAnsi="Times New Roman" w:cs="Times New Roman"/>
           <w:b/>
           <w:bCs/>
           <w:sz w:val="24"/>
@@ -1828,10 +2283,7 @@
           <w:szCs w:val="24"/>
         </w:rPr>
       </w:pPr>
-    </w:p>
-    <w:p>
-      <w:pPr>
-        <w:spacing w:after="240" w:line="240" w:lineRule="auto"/>
+      <w:r>
         <w:rPr>
           <w:rFonts w:ascii="Times New Roman" w:eastAsia="Times New Roman" w:hAnsi="Times New Roman" w:cs="Times New Roman"/>
           <w:b/>
@@ -1839,40 +2291,6 @@
           <w:sz w:val="24"/>
           <w:szCs w:val="24"/>
         </w:rPr>
-      </w:pPr>
-    </w:p>
-    <w:p>
-      <w:pPr>
-        <w:spacing w:after="240" w:line="240" w:lineRule="auto"/>
-        <w:rPr>
-          <w:rFonts w:ascii="Times New Roman" w:eastAsia="Times New Roman" w:hAnsi="Times New Roman" w:cs="Times New Roman"/>
-          <w:b/>
-          <w:bCs/>
-          <w:sz w:val="24"/>
-          <w:szCs w:val="24"/>
-        </w:rPr>
-      </w:pPr>
-    </w:p>
-    <w:p>
-      <w:pPr>
-        <w:spacing w:after="240" w:line="240" w:lineRule="auto"/>
-        <w:rPr>
-          <w:rFonts w:ascii="Times New Roman" w:eastAsia="Times New Roman" w:hAnsi="Times New Roman" w:cs="Times New Roman"/>
-          <w:b/>
-          <w:bCs/>
-          <w:sz w:val="24"/>
-          <w:szCs w:val="24"/>
-        </w:rPr>
-      </w:pPr>
-      <w:r>
-        <w:rPr>
-          <w:rFonts w:ascii="Times New Roman" w:eastAsia="Times New Roman" w:hAnsi="Times New Roman" w:cs="Times New Roman"/>
-          <w:b/>
-          <w:bCs/>
-          <w:sz w:val="24"/>
-          <w:szCs w:val="24"/>
-        </w:rPr>
-        <w:lastRenderedPageBreak/>
         <w:t>Non-Functional Requirements:</w:t>
       </w:r>
     </w:p>
@@ -2118,7 +2536,281 @@
         <w:t>The system’s interface must be mobile device friendly</w:t>
       </w:r>
     </w:p>
-    <w:p/>
+    <w:p>
+      <w:pPr>
+        <w:spacing w:after="240" w:line="240" w:lineRule="auto"/>
+        <w:rPr>
+          <w:rFonts w:ascii="Times New Roman" w:eastAsia="Times New Roman" w:hAnsi="Times New Roman" w:cs="Times New Roman"/>
+          <w:b/>
+          <w:bCs/>
+          <w:sz w:val="24"/>
+          <w:szCs w:val="24"/>
+        </w:rPr>
+      </w:pPr>
+      <w:r>
+        <w:rPr>
+          <w:rFonts w:ascii="Times New Roman" w:eastAsia="Times New Roman" w:hAnsi="Times New Roman" w:cs="Times New Roman"/>
+          <w:b/>
+          <w:bCs/>
+          <w:sz w:val="24"/>
+          <w:szCs w:val="24"/>
+        </w:rPr>
+        <w:t>Glossary</w:t>
+      </w:r>
+    </w:p>
+    <w:p>
+      <w:pPr>
+        <w:spacing w:after="240" w:line="240" w:lineRule="auto"/>
+        <w:rPr>
+          <w:rFonts w:ascii="Times New Roman" w:eastAsia="Times New Roman" w:hAnsi="Times New Roman" w:cs="Times New Roman"/>
+          <w:sz w:val="24"/>
+          <w:szCs w:val="24"/>
+        </w:rPr>
+      </w:pPr>
+      <w:r>
+        <w:rPr>
+          <w:rFonts w:ascii="Times New Roman" w:eastAsia="Times New Roman" w:hAnsi="Times New Roman" w:cs="Times New Roman"/>
+          <w:sz w:val="24"/>
+          <w:szCs w:val="24"/>
+        </w:rPr>
+        <w:t>This section contains a list of important terms and their definitions</w:t>
+      </w:r>
+    </w:p>
+    <w:p>
+      <w:pPr>
+        <w:spacing w:after="240" w:line="240" w:lineRule="auto"/>
+        <w:rPr>
+          <w:rFonts w:ascii="Times New Roman" w:eastAsia="Times New Roman" w:hAnsi="Times New Roman" w:cs="Times New Roman"/>
+          <w:sz w:val="24"/>
+          <w:szCs w:val="24"/>
+        </w:rPr>
+      </w:pPr>
+      <w:r>
+        <w:rPr>
+          <w:rFonts w:ascii="Times New Roman" w:eastAsia="Times New Roman" w:hAnsi="Times New Roman" w:cs="Times New Roman"/>
+          <w:i/>
+          <w:iCs/>
+          <w:sz w:val="24"/>
+          <w:szCs w:val="24"/>
+        </w:rPr>
+        <w:t xml:space="preserve">Player – </w:t>
+      </w:r>
+      <w:r>
+        <w:rPr>
+          <w:rFonts w:ascii="Times New Roman" w:eastAsia="Times New Roman" w:hAnsi="Times New Roman" w:cs="Times New Roman"/>
+          <w:sz w:val="24"/>
+          <w:szCs w:val="24"/>
+        </w:rPr>
+        <w:t>a user that uses the system to play in the Tournament for the chance to win prizes.</w:t>
+      </w:r>
+    </w:p>
+    <w:p>
+      <w:pPr>
+        <w:spacing w:after="240" w:line="240" w:lineRule="auto"/>
+        <w:rPr>
+          <w:rFonts w:ascii="Times New Roman" w:eastAsia="Times New Roman" w:hAnsi="Times New Roman" w:cs="Times New Roman"/>
+          <w:sz w:val="24"/>
+          <w:szCs w:val="24"/>
+        </w:rPr>
+      </w:pPr>
+      <w:r>
+        <w:rPr>
+          <w:rFonts w:ascii="Times New Roman" w:eastAsia="Times New Roman" w:hAnsi="Times New Roman" w:cs="Times New Roman"/>
+          <w:i/>
+          <w:iCs/>
+          <w:sz w:val="24"/>
+          <w:szCs w:val="24"/>
+        </w:rPr>
+        <w:t xml:space="preserve">Manager – </w:t>
+      </w:r>
+      <w:r>
+        <w:rPr>
+          <w:rFonts w:ascii="Times New Roman" w:eastAsia="Times New Roman" w:hAnsi="Times New Roman" w:cs="Times New Roman"/>
+          <w:sz w:val="24"/>
+          <w:szCs w:val="24"/>
+        </w:rPr>
+        <w:t xml:space="preserve">a user who owns and sets up the Tournament. The manager also verifies sponsors and </w:t>
+      </w:r>
+      <w:proofErr w:type="spellStart"/>
+      <w:r>
+        <w:rPr>
+          <w:rFonts w:ascii="Times New Roman" w:eastAsia="Times New Roman" w:hAnsi="Times New Roman" w:cs="Times New Roman"/>
+          <w:sz w:val="24"/>
+          <w:szCs w:val="24"/>
+        </w:rPr>
+        <w:t>drinkmeisters</w:t>
+      </w:r>
+      <w:proofErr w:type="spellEnd"/>
+      <w:r>
+        <w:rPr>
+          <w:rFonts w:ascii="Times New Roman" w:eastAsia="Times New Roman" w:hAnsi="Times New Roman" w:cs="Times New Roman"/>
+          <w:sz w:val="24"/>
+          <w:szCs w:val="24"/>
+        </w:rPr>
+        <w:t xml:space="preserve">. </w:t>
+      </w:r>
+    </w:p>
+    <w:p>
+      <w:pPr>
+        <w:spacing w:after="240" w:line="240" w:lineRule="auto"/>
+        <w:rPr>
+          <w:rFonts w:ascii="Times New Roman" w:eastAsia="Times New Roman" w:hAnsi="Times New Roman" w:cs="Times New Roman"/>
+          <w:sz w:val="24"/>
+          <w:szCs w:val="24"/>
+        </w:rPr>
+      </w:pPr>
+      <w:r>
+        <w:rPr>
+          <w:rFonts w:ascii="Times New Roman" w:eastAsia="Times New Roman" w:hAnsi="Times New Roman" w:cs="Times New Roman"/>
+          <w:i/>
+          <w:iCs/>
+          <w:sz w:val="24"/>
+          <w:szCs w:val="24"/>
+        </w:rPr>
+        <w:t xml:space="preserve">Sponsor – </w:t>
+      </w:r>
+      <w:r>
+        <w:rPr>
+          <w:rFonts w:ascii="Times New Roman" w:eastAsia="Times New Roman" w:hAnsi="Times New Roman" w:cs="Times New Roman"/>
+          <w:sz w:val="24"/>
+          <w:szCs w:val="24"/>
+        </w:rPr>
+        <w:t xml:space="preserve">a user who sponsors a Tournament by supplying prize money. </w:t>
+      </w:r>
+    </w:p>
+    <w:p>
+      <w:pPr>
+        <w:spacing w:after="240" w:line="240" w:lineRule="auto"/>
+        <w:rPr>
+          <w:rFonts w:ascii="Times New Roman" w:eastAsia="Times New Roman" w:hAnsi="Times New Roman" w:cs="Times New Roman"/>
+          <w:sz w:val="24"/>
+          <w:szCs w:val="24"/>
+        </w:rPr>
+      </w:pPr>
+      <w:proofErr w:type="spellStart"/>
+      <w:r>
+        <w:rPr>
+          <w:rFonts w:ascii="Times New Roman" w:eastAsia="Times New Roman" w:hAnsi="Times New Roman" w:cs="Times New Roman"/>
+          <w:i/>
+          <w:iCs/>
+          <w:sz w:val="24"/>
+          <w:szCs w:val="24"/>
+        </w:rPr>
+        <w:t>Drinkmeister</w:t>
+      </w:r>
+      <w:proofErr w:type="spellEnd"/>
+      <w:r>
+        <w:rPr>
+          <w:rFonts w:ascii="Times New Roman" w:eastAsia="Times New Roman" w:hAnsi="Times New Roman" w:cs="Times New Roman"/>
+          <w:i/>
+          <w:iCs/>
+          <w:sz w:val="24"/>
+          <w:szCs w:val="24"/>
+        </w:rPr>
+        <w:t xml:space="preserve"> – </w:t>
+      </w:r>
+      <w:r>
+        <w:rPr>
+          <w:rFonts w:ascii="Times New Roman" w:eastAsia="Times New Roman" w:hAnsi="Times New Roman" w:cs="Times New Roman"/>
+          <w:sz w:val="24"/>
+          <w:szCs w:val="24"/>
+        </w:rPr>
+        <w:t>a user who can make and deliver drinks.</w:t>
+      </w:r>
+    </w:p>
+    <w:p>
+      <w:pPr>
+        <w:spacing w:after="240" w:line="240" w:lineRule="auto"/>
+        <w:rPr>
+          <w:rFonts w:ascii="Times New Roman" w:eastAsia="Times New Roman" w:hAnsi="Times New Roman" w:cs="Times New Roman"/>
+          <w:sz w:val="24"/>
+          <w:szCs w:val="24"/>
+        </w:rPr>
+      </w:pPr>
+      <w:r>
+        <w:rPr>
+          <w:rFonts w:ascii="Times New Roman" w:eastAsia="Times New Roman" w:hAnsi="Times New Roman" w:cs="Times New Roman"/>
+          <w:i/>
+          <w:iCs/>
+          <w:sz w:val="24"/>
+          <w:szCs w:val="24"/>
+        </w:rPr>
+        <w:t xml:space="preserve">System – </w:t>
+      </w:r>
+      <w:r>
+        <w:rPr>
+          <w:rFonts w:ascii="Times New Roman" w:eastAsia="Times New Roman" w:hAnsi="Times New Roman" w:cs="Times New Roman"/>
+          <w:sz w:val="24"/>
+          <w:szCs w:val="24"/>
+        </w:rPr>
+        <w:t>refers to the application that the project aims to build</w:t>
+      </w:r>
+    </w:p>
+    <w:p>
+      <w:pPr>
+        <w:spacing w:after="240" w:line="240" w:lineRule="auto"/>
+        <w:rPr>
+          <w:rFonts w:ascii="Times New Roman" w:eastAsia="Times New Roman" w:hAnsi="Times New Roman" w:cs="Times New Roman"/>
+          <w:sz w:val="24"/>
+          <w:szCs w:val="24"/>
+        </w:rPr>
+      </w:pPr>
+      <w:r>
+        <w:rPr>
+          <w:rFonts w:ascii="Times New Roman" w:eastAsia="Times New Roman" w:hAnsi="Times New Roman" w:cs="Times New Roman"/>
+          <w:i/>
+          <w:iCs/>
+          <w:sz w:val="24"/>
+          <w:szCs w:val="24"/>
+        </w:rPr>
+        <w:t>User -</w:t>
+      </w:r>
+      <w:r>
+        <w:rPr>
+          <w:rFonts w:ascii="Times New Roman" w:eastAsia="Times New Roman" w:hAnsi="Times New Roman" w:cs="Times New Roman"/>
+          <w:i/>
+          <w:iCs/>
+          <w:sz w:val="24"/>
+          <w:szCs w:val="24"/>
+        </w:rPr>
+        <w:tab/>
+      </w:r>
+      <w:r>
+        <w:rPr>
+          <w:rFonts w:ascii="Times New Roman" w:eastAsia="Times New Roman" w:hAnsi="Times New Roman" w:cs="Times New Roman"/>
+          <w:sz w:val="24"/>
+          <w:szCs w:val="24"/>
+        </w:rPr>
+        <w:t xml:space="preserve">refers to any of the four types of users of the system (Players, Manager, Sponsors, and </w:t>
+      </w:r>
+      <w:proofErr w:type="spellStart"/>
+      <w:r>
+        <w:rPr>
+          <w:rFonts w:ascii="Times New Roman" w:eastAsia="Times New Roman" w:hAnsi="Times New Roman" w:cs="Times New Roman"/>
+          <w:sz w:val="24"/>
+          <w:szCs w:val="24"/>
+        </w:rPr>
+        <w:t>Drinkmeisters</w:t>
+      </w:r>
+      <w:proofErr w:type="spellEnd"/>
+      <w:r>
+        <w:rPr>
+          <w:rFonts w:ascii="Times New Roman" w:eastAsia="Times New Roman" w:hAnsi="Times New Roman" w:cs="Times New Roman"/>
+          <w:sz w:val="24"/>
+          <w:szCs w:val="24"/>
+        </w:rPr>
+        <w:t>)</w:t>
+      </w:r>
+    </w:p>
+    <w:p>
+      <w:pPr>
+        <w:rPr>
+          <w:rFonts w:ascii="Times New Roman" w:hAnsi="Times New Roman" w:cs="Times New Roman"/>
+          <w:sz w:val="24"/>
+          <w:szCs w:val="24"/>
+        </w:rPr>
+      </w:pPr>
+    </w:p>
     <w:sectPr>
       <w:pgSz w:w="12240" w:h="15840"/>
       <w:pgMar w:top="1440" w:right="1440" w:bottom="1440" w:left="1440" w:header="720" w:footer="720" w:gutter="0"/>
@@ -2571,6 +3263,97 @@
     </w:lvl>
   </w:abstractNum>
   <w:abstractNum w:abstractNumId="4" w15:restartNumberingAfterBreak="0">
+    <w:nsid w:val="2B301421"/>
+    <w:multiLevelType w:val="hybridMultilevel"/>
+    <w:tmpl w:val="60C6FD28"/>
+    <w:lvl w:ilvl="0" w:tplc="BD6C7A18">
+      <w:start w:val="1"/>
+      <w:numFmt w:val="decimal"/>
+      <w:lvlText w:val="%1."/>
+      <w:lvlJc w:val="left"/>
+      <w:pPr>
+        <w:ind w:left="720" w:hanging="360"/>
+      </w:pPr>
+      <w:rPr>
+        <w:rFonts w:ascii="Arial" w:hAnsi="Arial" w:cs="Arial" w:hint="default"/>
+        <w:b/>
+        <w:color w:val="000000"/>
+      </w:rPr>
+    </w:lvl>
+    <w:lvl w:ilvl="1" w:tplc="04090019" w:tentative="1">
+      <w:start w:val="1"/>
+      <w:numFmt w:val="lowerLetter"/>
+      <w:lvlText w:val="%2."/>
+      <w:lvlJc w:val="left"/>
+      <w:pPr>
+        <w:ind w:left="1440" w:hanging="360"/>
+      </w:pPr>
+    </w:lvl>
+    <w:lvl w:ilvl="2" w:tplc="0409001B" w:tentative="1">
+      <w:start w:val="1"/>
+      <w:numFmt w:val="lowerRoman"/>
+      <w:lvlText w:val="%3."/>
+      <w:lvlJc w:val="right"/>
+      <w:pPr>
+        <w:ind w:left="2160" w:hanging="180"/>
+      </w:pPr>
+    </w:lvl>
+    <w:lvl w:ilvl="3" w:tplc="0409000F" w:tentative="1">
+      <w:start w:val="1"/>
+      <w:numFmt w:val="decimal"/>
+      <w:lvlText w:val="%4."/>
+      <w:lvlJc w:val="left"/>
+      <w:pPr>
+        <w:ind w:left="2880" w:hanging="360"/>
+      </w:pPr>
+    </w:lvl>
+    <w:lvl w:ilvl="4" w:tplc="04090019" w:tentative="1">
+      <w:start w:val="1"/>
+      <w:numFmt w:val="lowerLetter"/>
+      <w:lvlText w:val="%5."/>
+      <w:lvlJc w:val="left"/>
+      <w:pPr>
+        <w:ind w:left="3600" w:hanging="360"/>
+      </w:pPr>
+    </w:lvl>
+    <w:lvl w:ilvl="5" w:tplc="0409001B" w:tentative="1">
+      <w:start w:val="1"/>
+      <w:numFmt w:val="lowerRoman"/>
+      <w:lvlText w:val="%6."/>
+      <w:lvlJc w:val="right"/>
+      <w:pPr>
+        <w:ind w:left="4320" w:hanging="180"/>
+      </w:pPr>
+    </w:lvl>
+    <w:lvl w:ilvl="6" w:tplc="0409000F" w:tentative="1">
+      <w:start w:val="1"/>
+      <w:numFmt w:val="decimal"/>
+      <w:lvlText w:val="%7."/>
+      <w:lvlJc w:val="left"/>
+      <w:pPr>
+        <w:ind w:left="5040" w:hanging="360"/>
+      </w:pPr>
+    </w:lvl>
+    <w:lvl w:ilvl="7" w:tplc="04090019" w:tentative="1">
+      <w:start w:val="1"/>
+      <w:numFmt w:val="lowerLetter"/>
+      <w:lvlText w:val="%8."/>
+      <w:lvlJc w:val="left"/>
+      <w:pPr>
+        <w:ind w:left="5760" w:hanging="360"/>
+      </w:pPr>
+    </w:lvl>
+    <w:lvl w:ilvl="8" w:tplc="0409001B" w:tentative="1">
+      <w:start w:val="1"/>
+      <w:numFmt w:val="lowerRoman"/>
+      <w:lvlText w:val="%9."/>
+      <w:lvlJc w:val="right"/>
+      <w:pPr>
+        <w:ind w:left="6480" w:hanging="180"/>
+      </w:pPr>
+    </w:lvl>
+  </w:abstractNum>
+  <w:abstractNum w:abstractNumId="5" w15:restartNumberingAfterBreak="0">
     <w:nsid w:val="332F5046"/>
     <w:multiLevelType w:val="multilevel"/>
     <w:tmpl w:val="AA7014BA"/>
@@ -2719,7 +3502,7 @@
       </w:rPr>
     </w:lvl>
   </w:abstractNum>
-  <w:abstractNum w:abstractNumId="5" w15:restartNumberingAfterBreak="0">
+  <w:abstractNum w:abstractNumId="6" w15:restartNumberingAfterBreak="0">
     <w:nsid w:val="3FD4686E"/>
     <w:multiLevelType w:val="hybridMultilevel"/>
     <w:tmpl w:val="FD5EC85C"/>
@@ -2805,7 +3588,7 @@
       </w:pPr>
     </w:lvl>
   </w:abstractNum>
-  <w:abstractNum w:abstractNumId="6" w15:restartNumberingAfterBreak="0">
+  <w:abstractNum w:abstractNumId="7" w15:restartNumberingAfterBreak="0">
     <w:nsid w:val="40FB2C82"/>
     <w:multiLevelType w:val="multilevel"/>
     <w:tmpl w:val="58948F82"/>
@@ -2954,7 +3737,7 @@
       </w:rPr>
     </w:lvl>
   </w:abstractNum>
-  <w:abstractNum w:abstractNumId="7" w15:restartNumberingAfterBreak="0">
+  <w:abstractNum w:abstractNumId="8" w15:restartNumberingAfterBreak="0">
     <w:nsid w:val="453E1175"/>
     <w:multiLevelType w:val="multilevel"/>
     <w:tmpl w:val="C7CC5B88"/>
@@ -3103,7 +3886,7 @@
       </w:rPr>
     </w:lvl>
   </w:abstractNum>
-  <w:abstractNum w:abstractNumId="8" w15:restartNumberingAfterBreak="0">
+  <w:abstractNum w:abstractNumId="9" w15:restartNumberingAfterBreak="0">
     <w:nsid w:val="47BB09B5"/>
     <w:multiLevelType w:val="hybridMultilevel"/>
     <w:tmpl w:val="490EEFFA"/>
@@ -3189,7 +3972,7 @@
       </w:pPr>
     </w:lvl>
   </w:abstractNum>
-  <w:abstractNum w:abstractNumId="9" w15:restartNumberingAfterBreak="0">
+  <w:abstractNum w:abstractNumId="10" w15:restartNumberingAfterBreak="0">
     <w:nsid w:val="49865960"/>
     <w:multiLevelType w:val="multilevel"/>
     <w:tmpl w:val="19A88724"/>
@@ -3338,7 +4121,7 @@
       </w:rPr>
     </w:lvl>
   </w:abstractNum>
-  <w:abstractNum w:abstractNumId="10" w15:restartNumberingAfterBreak="0">
+  <w:abstractNum w:abstractNumId="11" w15:restartNumberingAfterBreak="0">
     <w:nsid w:val="4C983960"/>
     <w:multiLevelType w:val="hybridMultilevel"/>
     <w:tmpl w:val="83DC0CC2"/>
@@ -3427,7 +4210,7 @@
       </w:pPr>
     </w:lvl>
   </w:abstractNum>
-  <w:abstractNum w:abstractNumId="11" w15:restartNumberingAfterBreak="0">
+  <w:abstractNum w:abstractNumId="12" w15:restartNumberingAfterBreak="0">
     <w:nsid w:val="4CF45FA6"/>
     <w:multiLevelType w:val="hybridMultilevel"/>
     <w:tmpl w:val="82684ED6"/>
@@ -3513,7 +4296,7 @@
       </w:pPr>
     </w:lvl>
   </w:abstractNum>
-  <w:abstractNum w:abstractNumId="12" w15:restartNumberingAfterBreak="0">
+  <w:abstractNum w:abstractNumId="13" w15:restartNumberingAfterBreak="0">
     <w:nsid w:val="4FBA4B40"/>
     <w:multiLevelType w:val="hybridMultilevel"/>
     <w:tmpl w:val="1AACA284"/>
@@ -3599,7 +4382,7 @@
       </w:pPr>
     </w:lvl>
   </w:abstractNum>
-  <w:abstractNum w:abstractNumId="13" w15:restartNumberingAfterBreak="0">
+  <w:abstractNum w:abstractNumId="14" w15:restartNumberingAfterBreak="0">
     <w:nsid w:val="51771046"/>
     <w:multiLevelType w:val="hybridMultilevel"/>
     <w:tmpl w:val="1194DED4"/>
@@ -3690,7 +4473,7 @@
       </w:pPr>
     </w:lvl>
   </w:abstractNum>
-  <w:abstractNum w:abstractNumId="14" w15:restartNumberingAfterBreak="0">
+  <w:abstractNum w:abstractNumId="15" w15:restartNumberingAfterBreak="0">
     <w:nsid w:val="628961C8"/>
     <w:multiLevelType w:val="hybridMultilevel"/>
     <w:tmpl w:val="0B3C3BB2"/>
@@ -3781,7 +4564,7 @@
       </w:pPr>
     </w:lvl>
   </w:abstractNum>
-  <w:abstractNum w:abstractNumId="15" w15:restartNumberingAfterBreak="0">
+  <w:abstractNum w:abstractNumId="16" w15:restartNumberingAfterBreak="0">
     <w:nsid w:val="63377D4C"/>
     <w:multiLevelType w:val="hybridMultilevel"/>
     <w:tmpl w:val="1B6C4314"/>
@@ -3872,7 +4655,7 @@
       </w:pPr>
     </w:lvl>
   </w:abstractNum>
-  <w:abstractNum w:abstractNumId="16" w15:restartNumberingAfterBreak="0">
+  <w:abstractNum w:abstractNumId="17" w15:restartNumberingAfterBreak="0">
     <w:nsid w:val="650257D6"/>
     <w:multiLevelType w:val="hybridMultilevel"/>
     <w:tmpl w:val="C84E125A"/>
@@ -3987,7 +4770,7 @@
       </w:rPr>
     </w:lvl>
   </w:abstractNum>
-  <w:abstractNum w:abstractNumId="17" w15:restartNumberingAfterBreak="0">
+  <w:abstractNum w:abstractNumId="18" w15:restartNumberingAfterBreak="0">
     <w:nsid w:val="6C874BCA"/>
     <w:multiLevelType w:val="hybridMultilevel"/>
     <w:tmpl w:val="8AEA955C"/>
@@ -4073,7 +4856,7 @@
       </w:pPr>
     </w:lvl>
   </w:abstractNum>
-  <w:abstractNum w:abstractNumId="18" w15:restartNumberingAfterBreak="0">
+  <w:abstractNum w:abstractNumId="19" w15:restartNumberingAfterBreak="0">
     <w:nsid w:val="74C73497"/>
     <w:multiLevelType w:val="hybridMultilevel"/>
     <w:tmpl w:val="7F488EFC"/>
@@ -4159,7 +4942,7 @@
       </w:pPr>
     </w:lvl>
   </w:abstractNum>
-  <w:abstractNum w:abstractNumId="19" w15:restartNumberingAfterBreak="0">
+  <w:abstractNum w:abstractNumId="20" w15:restartNumberingAfterBreak="0">
     <w:nsid w:val="7844166E"/>
     <w:multiLevelType w:val="hybridMultilevel"/>
     <w:tmpl w:val="78388072"/>
@@ -4272,7 +5055,7 @@
       </w:rPr>
     </w:lvl>
   </w:abstractNum>
-  <w:abstractNum w:abstractNumId="20" w15:restartNumberingAfterBreak="0">
+  <w:abstractNum w:abstractNumId="21" w15:restartNumberingAfterBreak="0">
     <w:nsid w:val="78EC4F49"/>
     <w:multiLevelType w:val="multilevel"/>
     <w:tmpl w:val="C26AE944"/>
@@ -4421,7 +5204,7 @@
       </w:rPr>
     </w:lvl>
   </w:abstractNum>
-  <w:abstractNum w:abstractNumId="21" w15:restartNumberingAfterBreak="0">
+  <w:abstractNum w:abstractNumId="22" w15:restartNumberingAfterBreak="0">
     <w:nsid w:val="7DF44014"/>
     <w:multiLevelType w:val="hybridMultilevel"/>
     <w:tmpl w:val="DB8E6B44"/>
@@ -4536,7 +5319,7 @@
       </w:rPr>
     </w:lvl>
   </w:abstractNum>
-  <w:abstractNum w:abstractNumId="22" w15:restartNumberingAfterBreak="0">
+  <w:abstractNum w:abstractNumId="23" w15:restartNumberingAfterBreak="0">
     <w:nsid w:val="7E514ACE"/>
     <w:multiLevelType w:val="hybridMultilevel"/>
     <w:tmpl w:val="BA3C106E"/>
@@ -4626,73 +5409,76 @@
     </w:lvl>
   </w:abstractNum>
   <w:num w:numId="1">
-    <w:abstractNumId w:val="7"/>
+    <w:abstractNumId w:val="8"/>
   </w:num>
   <w:num w:numId="2">
-    <w:abstractNumId w:val="20"/>
+    <w:abstractNumId w:val="21"/>
   </w:num>
   <w:num w:numId="3">
-    <w:abstractNumId w:val="9"/>
+    <w:abstractNumId w:val="10"/>
   </w:num>
   <w:num w:numId="4">
     <w:abstractNumId w:val="0"/>
   </w:num>
   <w:num w:numId="5">
-    <w:abstractNumId w:val="4"/>
+    <w:abstractNumId w:val="5"/>
   </w:num>
   <w:num w:numId="6">
-    <w:abstractNumId w:val="6"/>
+    <w:abstractNumId w:val="7"/>
   </w:num>
   <w:num w:numId="7">
     <w:abstractNumId w:val="1"/>
   </w:num>
   <w:num w:numId="8">
-    <w:abstractNumId w:val="22"/>
+    <w:abstractNumId w:val="23"/>
   </w:num>
   <w:num w:numId="9">
-    <w:abstractNumId w:val="10"/>
+    <w:abstractNumId w:val="11"/>
   </w:num>
   <w:num w:numId="10">
-    <w:abstractNumId w:val="14"/>
+    <w:abstractNumId w:val="15"/>
   </w:num>
   <w:num w:numId="11">
     <w:abstractNumId w:val="3"/>
   </w:num>
   <w:num w:numId="12">
+    <w:abstractNumId w:val="14"/>
+  </w:num>
+  <w:num w:numId="13">
+    <w:abstractNumId w:val="16"/>
+  </w:num>
+  <w:num w:numId="14">
+    <w:abstractNumId w:val="20"/>
+  </w:num>
+  <w:num w:numId="15">
+    <w:abstractNumId w:val="17"/>
+  </w:num>
+  <w:num w:numId="16">
+    <w:abstractNumId w:val="22"/>
+  </w:num>
+  <w:num w:numId="17">
     <w:abstractNumId w:val="13"/>
   </w:num>
-  <w:num w:numId="13">
-    <w:abstractNumId w:val="15"/>
+  <w:num w:numId="18">
+    <w:abstractNumId w:val="9"/>
   </w:num>
-  <w:num w:numId="14">
+  <w:num w:numId="19">
     <w:abstractNumId w:val="19"/>
   </w:num>
-  <w:num w:numId="15">
-    <w:abstractNumId w:val="16"/>
-  </w:num>
-  <w:num w:numId="16">
-    <w:abstractNumId w:val="21"/>
-  </w:num>
-  <w:num w:numId="17">
-    <w:abstractNumId w:val="12"/>
-  </w:num>
-  <w:num w:numId="18">
-    <w:abstractNumId w:val="8"/>
-  </w:num>
-  <w:num w:numId="19">
-    <w:abstractNumId w:val="18"/>
-  </w:num>
   <w:num w:numId="20">
-    <w:abstractNumId w:val="5"/>
+    <w:abstractNumId w:val="6"/>
   </w:num>
   <w:num w:numId="21">
     <w:abstractNumId w:val="2"/>
   </w:num>
   <w:num w:numId="22">
-    <w:abstractNumId w:val="11"/>
+    <w:abstractNumId w:val="12"/>
   </w:num>
   <w:num w:numId="23">
-    <w:abstractNumId w:val="17"/>
+    <w:abstractNumId w:val="18"/>
+  </w:num>
+  <w:num w:numId="24">
+    <w:abstractNumId w:val="4"/>
   </w:num>
 </w:numbering>
 </file>

</xml_diff>

<commit_message>
working on sprint 2
</commit_message>
<xml_diff>
--- a/docs/Requirements.docx
+++ b/docs/Requirements.docx
@@ -248,7 +248,70 @@
           <w:sz w:val="24"/>
           <w:szCs w:val="24"/>
         </w:rPr>
-        <w:t xml:space="preserve">The system will allow the sponsors to donate money or prizes for the Tournaments. The sponsor can also select which Tournament they would like to sponsor, i.e., Monday’s Tournament or Thursday’s Tournament.  </w:t>
+        <w:t>The system will allow t</w:t>
+      </w:r>
+      <w:r>
+        <w:rPr>
+          <w:rFonts w:ascii="Times New Roman" w:eastAsia="Times New Roman" w:hAnsi="Times New Roman" w:cs="Times New Roman"/>
+          <w:color w:val="000000"/>
+          <w:sz w:val="24"/>
+          <w:szCs w:val="24"/>
+        </w:rPr>
+        <w:t>he sponsors</w:t>
+      </w:r>
+      <w:r>
+        <w:rPr>
+          <w:rFonts w:ascii="Times New Roman" w:eastAsia="Times New Roman" w:hAnsi="Times New Roman" w:cs="Times New Roman"/>
+          <w:color w:val="000000"/>
+          <w:sz w:val="24"/>
+          <w:szCs w:val="24"/>
+        </w:rPr>
+        <w:t xml:space="preserve"> to</w:t>
+      </w:r>
+      <w:r>
+        <w:rPr>
+          <w:rFonts w:ascii="Times New Roman" w:eastAsia="Times New Roman" w:hAnsi="Times New Roman" w:cs="Times New Roman"/>
+          <w:color w:val="000000"/>
+          <w:sz w:val="24"/>
+          <w:szCs w:val="24"/>
+        </w:rPr>
+        <w:t xml:space="preserve"> donate money or prizes for the Tournaments</w:t>
+      </w:r>
+      <w:r>
+        <w:rPr>
+          <w:rFonts w:ascii="Times New Roman" w:eastAsia="Times New Roman" w:hAnsi="Times New Roman" w:cs="Times New Roman"/>
+          <w:color w:val="000000"/>
+          <w:sz w:val="24"/>
+          <w:szCs w:val="24"/>
+        </w:rPr>
+        <w:t>. The sponsor</w:t>
+      </w:r>
+      <w:r>
+        <w:rPr>
+          <w:rFonts w:ascii="Times New Roman" w:eastAsia="Times New Roman" w:hAnsi="Times New Roman" w:cs="Times New Roman"/>
+          <w:color w:val="000000"/>
+          <w:sz w:val="24"/>
+          <w:szCs w:val="24"/>
+        </w:rPr>
+        <w:t xml:space="preserve"> can </w:t>
+      </w:r>
+      <w:r>
+        <w:rPr>
+          <w:rFonts w:ascii="Times New Roman" w:eastAsia="Times New Roman" w:hAnsi="Times New Roman" w:cs="Times New Roman"/>
+          <w:color w:val="000000"/>
+          <w:sz w:val="24"/>
+          <w:szCs w:val="24"/>
+        </w:rPr>
+        <w:t xml:space="preserve">also </w:t>
+      </w:r>
+      <w:r>
+        <w:rPr>
+          <w:rFonts w:ascii="Times New Roman" w:eastAsia="Times New Roman" w:hAnsi="Times New Roman" w:cs="Times New Roman"/>
+          <w:color w:val="000000"/>
+          <w:sz w:val="24"/>
+          <w:szCs w:val="24"/>
+        </w:rPr>
+        <w:t xml:space="preserve">select which Tournament they would like to sponsor, i.e., Monday’s Tournament or Thursday’s Tournament.  </w:t>
       </w:r>
     </w:p>
     <w:p>
@@ -590,27 +653,7 @@
           <w:sz w:val="24"/>
           <w:szCs w:val="24"/>
         </w:rPr>
-        <w:t xml:space="preserve">The lengths of these meetings will vary depending on how much we </w:t>
-      </w:r>
-      <w:proofErr w:type="gramStart"/>
-      <w:r>
-        <w:rPr>
-          <w:rFonts w:ascii="Times New Roman" w:eastAsia="Times New Roman" w:hAnsi="Times New Roman" w:cs="Times New Roman"/>
-          <w:color w:val="000000"/>
-          <w:sz w:val="24"/>
-          <w:szCs w:val="24"/>
-        </w:rPr>
-        <w:t>have to</w:t>
-      </w:r>
-      <w:proofErr w:type="gramEnd"/>
-      <w:r>
-        <w:rPr>
-          <w:rFonts w:ascii="Times New Roman" w:eastAsia="Times New Roman" w:hAnsi="Times New Roman" w:cs="Times New Roman"/>
-          <w:color w:val="000000"/>
-          <w:sz w:val="24"/>
-          <w:szCs w:val="24"/>
-        </w:rPr>
-        <w:t xml:space="preserve"> discuss about our project. </w:t>
+        <w:t xml:space="preserve">The lengths of these meetings will vary depending on how much we have to discuss about our project. </w:t>
       </w:r>
     </w:p>
     <w:p>

</xml_diff>